<commit_message>
Segunda parte del avance
</commit_message>
<xml_diff>
--- a/Analisis.docx
+++ b/Analisis.docx
@@ -2,6 +2,108 @@
 <file path=word/document.xml><?xml version="1.0" encoding="utf-8"?>
 <w:document xmlns:wpc="http://schemas.microsoft.com/office/word/2010/wordprocessingCanvas" xmlns:cx="http://schemas.microsoft.com/office/drawing/2014/chartex" xmlns:cx1="http://schemas.microsoft.com/office/drawing/2015/9/8/chartex" xmlns:cx2="http://schemas.microsoft.com/office/drawing/2015/10/21/chartex" xmlns:cx3="http://schemas.microsoft.com/office/drawing/2016/5/9/chartex" xmlns:cx4="http://schemas.microsoft.com/office/drawing/2016/5/10/chartex" xmlns:cx5="http://schemas.microsoft.com/office/drawing/2016/5/11/chartex" xmlns:cx6="http://schemas.microsoft.com/office/drawing/2016/5/12/chartex" xmlns:cx7="http://schemas.microsoft.com/office/drawing/2016/5/13/chartex" xmlns:cx8="http://schemas.microsoft.com/office/drawing/2016/5/14/chartex" xmlns:mc="http://schemas.openxmlformats.org/markup-compatibility/2006" xmlns:aink="http://schemas.microsoft.com/office/drawing/2016/ink" xmlns:am3d="http://schemas.microsoft.com/office/drawing/2017/model3d" xmlns:o="urn:schemas-microsoft-com:office:office" xmlns:oel="http://schemas.microsoft.com/office/2019/extlst" xmlns:r="http://schemas.openxmlformats.org/officeDocument/2006/relationships" xmlns:m="http://schemas.openxmlformats.org/officeDocument/2006/math" xmlns:v="urn:schemas-microsoft-com:vml" xmlns:wp14="http://schemas.microsoft.com/office/word/2010/wordprocessingDrawing" xmlns:wp="http://schemas.openxmlformats.org/drawingml/2006/wordprocessingDrawing" xmlns:w10="urn:schemas-microsoft-com:office:word" xmlns:w="http://schemas.openxmlformats.org/wordprocessingml/2006/main" xmlns:w14="http://schemas.microsoft.com/office/word/2010/wordml" xmlns:w15="http://schemas.microsoft.com/office/word/2012/wordml" xmlns:w16cex="http://schemas.microsoft.com/office/word/2018/wordml/cex" xmlns:w16cid="http://schemas.microsoft.com/office/word/2016/wordml/cid" xmlns:w16="http://schemas.microsoft.com/office/word/2018/wordml" xmlns:w16du="http://schemas.microsoft.com/office/word/2023/wordml/word16du" xmlns:w16sdtdh="http://schemas.microsoft.com/office/word/2020/wordml/sdtdatahash" xmlns:w16se="http://schemas.microsoft.com/office/word/2015/wordml/symex" xmlns:wpg="http://schemas.microsoft.com/office/word/2010/wordprocessingGroup" xmlns:wpi="http://schemas.microsoft.com/office/word/2010/wordprocessingInk" xmlns:wne="http://schemas.microsoft.com/office/word/2006/wordml" xmlns:wps="http://schemas.microsoft.com/office/word/2010/wordprocessingShape" mc:Ignorable="w14 w15 w16se w16cid w16 w16cex w16sdtdh wp14">
   <w:body>
+    <w:p>
+      <w:pPr>
+        <w:ind w:left="360" w:hanging="360"/>
+        <w:jc w:val="center"/>
+        <w:rPr>
+          <w:b/>
+          <w:bCs/>
+        </w:rPr>
+      </w:pPr>
+      <w:r>
+        <w:rPr>
+          <w:b/>
+          <w:bCs/>
+        </w:rPr>
+        <w:t>PARCIAL 1</w:t>
+      </w:r>
+    </w:p>
+    <w:p>
+      <w:pPr>
+        <w:ind w:left="360" w:hanging="360"/>
+        <w:jc w:val="center"/>
+        <w:rPr>
+          <w:b/>
+          <w:bCs/>
+          <w:i/>
+          <w:iCs/>
+        </w:rPr>
+      </w:pPr>
+      <w:r>
+        <w:rPr>
+          <w:b/>
+          <w:bCs/>
+          <w:i/>
+          <w:iCs/>
+        </w:rPr>
+        <w:t>Informática II</w:t>
+      </w:r>
+      <w:r>
+        <w:rPr>
+          <w:b/>
+          <w:bCs/>
+          <w:i/>
+          <w:iCs/>
+        </w:rPr>
+        <w:t xml:space="preserve"> – 2023-1</w:t>
+      </w:r>
+    </w:p>
+    <w:p>
+      <w:r>
+        <w:rPr>
+          <w:u w:val="single"/>
+        </w:rPr>
+        <w:t>Daniel Esteban Tirado Rojas</w:t>
+      </w:r>
+      <w:r>
+        <w:t xml:space="preserve"> </w:t>
+      </w:r>
+      <w:r>
+        <w:tab/>
+      </w:r>
+      <w:r>
+        <w:tab/>
+      </w:r>
+      <w:r>
+        <w:rPr>
+          <w:u w:val="single"/>
+        </w:rPr>
+        <w:t>1111193247</w:t>
+      </w:r>
+      <w:r>
+        <w:tab/>
+      </w:r>
+      <w:r>
+        <w:tab/>
+      </w:r>
+      <w:r>
+        <w:rPr>
+          <w:u w:val="single"/>
+        </w:rPr>
+        <w:t>Ingeniería Electrónica</w:t>
+      </w:r>
+      <w:r>
+        <w:br/>
+      </w:r>
+    </w:p>
+    <w:p>
+      <w:pPr>
+        <w:ind w:left="360" w:hanging="360"/>
+        <w:jc w:val="both"/>
+        <w:rPr>
+          <w:b/>
+          <w:bCs/>
+        </w:rPr>
+      </w:pPr>
+      <w:r>
+        <w:rPr>
+          <w:b/>
+          <w:bCs/>
+        </w:rPr>
+        <w:t>Análisis y propuesta de solución</w:t>
+      </w:r>
+    </w:p>
     <w:p>
       <w:pPr>
         <w:pStyle w:val="Prrafodelista"/>
@@ -191,30 +293,28 @@
         <w:ind w:left="360"/>
       </w:pPr>
       <w:r>
-        <w:t xml:space="preserve"> </w:t>
-      </w:r>
-      <w:r>
         <w:t>El formato será, por ejemplo, el siguiente:</w:t>
       </w:r>
     </w:p>
     <w:tbl>
       <w:tblPr>
         <w:tblStyle w:val="Tablaconcuadrcula"/>
-        <w:tblW w:w="6379" w:type="dxa"/>
-        <w:tblInd w:w="704" w:type="dxa"/>
+        <w:tblW w:w="6521" w:type="dxa"/>
+        <w:tblInd w:w="1152" w:type="dxa"/>
+        <w:tblLayout w:type="fixed"/>
         <w:tblLook w:val="04A0" w:firstRow="1" w:lastRow="0" w:firstColumn="1" w:lastColumn="0" w:noHBand="0" w:noVBand="1"/>
       </w:tblPr>
       <w:tblGrid>
         <w:gridCol w:w="851"/>
-        <w:gridCol w:w="1559"/>
-        <w:gridCol w:w="850"/>
-        <w:gridCol w:w="993"/>
-        <w:gridCol w:w="1248"/>
-        <w:gridCol w:w="1248"/>
+        <w:gridCol w:w="1275"/>
+        <w:gridCol w:w="851"/>
+        <w:gridCol w:w="992"/>
+        <w:gridCol w:w="1276"/>
+        <w:gridCol w:w="1276"/>
       </w:tblGrid>
       <w:tr>
         <w:trPr>
-          <w:trHeight w:val="494"/>
+          <w:trHeight w:val="316"/>
         </w:trPr>
         <w:tc>
           <w:tcPr>
@@ -246,7 +346,7 @@
         </w:tc>
         <w:tc>
           <w:tcPr>
-            <w:tcW w:w="1559" w:type="dxa"/>
+            <w:tcW w:w="1275" w:type="dxa"/>
             <w:noWrap/>
             <w:vAlign w:val="center"/>
             <w:hideMark/>
@@ -274,7 +374,7 @@
         </w:tc>
         <w:tc>
           <w:tcPr>
-            <w:tcW w:w="850" w:type="dxa"/>
+            <w:tcW w:w="851" w:type="dxa"/>
             <w:noWrap/>
             <w:vAlign w:val="center"/>
             <w:hideMark/>
@@ -302,7 +402,7 @@
         </w:tc>
         <w:tc>
           <w:tcPr>
-            <w:tcW w:w="993" w:type="dxa"/>
+            <w:tcW w:w="992" w:type="dxa"/>
             <w:noWrap/>
             <w:vAlign w:val="center"/>
             <w:hideMark/>
@@ -330,7 +430,7 @@
         </w:tc>
         <w:tc>
           <w:tcPr>
-            <w:tcW w:w="1226" w:type="dxa"/>
+            <w:tcW w:w="1276" w:type="dxa"/>
             <w:noWrap/>
             <w:vAlign w:val="center"/>
             <w:hideMark/>
@@ -358,7 +458,7 @@
         </w:tc>
         <w:tc>
           <w:tcPr>
-            <w:tcW w:w="900" w:type="dxa"/>
+            <w:tcW w:w="1276" w:type="dxa"/>
             <w:noWrap/>
             <w:vAlign w:val="center"/>
             <w:hideMark/>
@@ -387,7 +487,7 @@
       </w:tr>
       <w:tr>
         <w:trPr>
-          <w:trHeight w:val="429"/>
+          <w:trHeight w:val="335"/>
         </w:trPr>
         <w:tc>
           <w:tcPr>
@@ -417,7 +517,7 @@
         </w:tc>
         <w:tc>
           <w:tcPr>
-            <w:tcW w:w="1559" w:type="dxa"/>
+            <w:tcW w:w="1275" w:type="dxa"/>
             <w:noWrap/>
             <w:vAlign w:val="center"/>
             <w:hideMark/>
@@ -443,7 +543,7 @@
         </w:tc>
         <w:tc>
           <w:tcPr>
-            <w:tcW w:w="850" w:type="dxa"/>
+            <w:tcW w:w="851" w:type="dxa"/>
             <w:noWrap/>
             <w:vAlign w:val="center"/>
             <w:hideMark/>
@@ -469,7 +569,7 @@
         </w:tc>
         <w:tc>
           <w:tcPr>
-            <w:tcW w:w="993" w:type="dxa"/>
+            <w:tcW w:w="992" w:type="dxa"/>
             <w:noWrap/>
             <w:vAlign w:val="center"/>
             <w:hideMark/>
@@ -495,7 +595,7 @@
         </w:tc>
         <w:tc>
           <w:tcPr>
-            <w:tcW w:w="1226" w:type="dxa"/>
+            <w:tcW w:w="1276" w:type="dxa"/>
             <w:noWrap/>
             <w:vAlign w:val="center"/>
             <w:hideMark/>
@@ -521,7 +621,7 @@
         </w:tc>
         <w:tc>
           <w:tcPr>
-            <w:tcW w:w="900" w:type="dxa"/>
+            <w:tcW w:w="1276" w:type="dxa"/>
             <w:noWrap/>
             <w:vAlign w:val="center"/>
             <w:hideMark/>
@@ -548,7 +648,7 @@
       </w:tr>
       <w:tr>
         <w:trPr>
-          <w:trHeight w:val="93"/>
+          <w:trHeight w:val="242"/>
         </w:trPr>
         <w:tc>
           <w:tcPr>
@@ -578,7 +678,7 @@
         </w:tc>
         <w:tc>
           <w:tcPr>
-            <w:tcW w:w="1559" w:type="dxa"/>
+            <w:tcW w:w="1275" w:type="dxa"/>
             <w:noWrap/>
             <w:vAlign w:val="center"/>
             <w:hideMark/>
@@ -604,7 +704,7 @@
         </w:tc>
         <w:tc>
           <w:tcPr>
-            <w:tcW w:w="850" w:type="dxa"/>
+            <w:tcW w:w="851" w:type="dxa"/>
             <w:noWrap/>
             <w:vAlign w:val="center"/>
             <w:hideMark/>
@@ -630,7 +730,7 @@
         </w:tc>
         <w:tc>
           <w:tcPr>
-            <w:tcW w:w="993" w:type="dxa"/>
+            <w:tcW w:w="992" w:type="dxa"/>
             <w:noWrap/>
             <w:vAlign w:val="center"/>
             <w:hideMark/>
@@ -656,7 +756,7 @@
         </w:tc>
         <w:tc>
           <w:tcPr>
-            <w:tcW w:w="1226" w:type="dxa"/>
+            <w:tcW w:w="1276" w:type="dxa"/>
             <w:noWrap/>
             <w:vAlign w:val="center"/>
             <w:hideMark/>
@@ -682,7 +782,7 @@
         </w:tc>
         <w:tc>
           <w:tcPr>
-            <w:tcW w:w="900" w:type="dxa"/>
+            <w:tcW w:w="1276" w:type="dxa"/>
             <w:noWrap/>
             <w:vAlign w:val="center"/>
             <w:hideMark/>
@@ -709,7 +809,7 @@
       </w:tr>
       <w:tr>
         <w:trPr>
-          <w:trHeight w:val="93"/>
+          <w:trHeight w:val="276"/>
         </w:trPr>
         <w:tc>
           <w:tcPr>
@@ -739,7 +839,7 @@
         </w:tc>
         <w:tc>
           <w:tcPr>
-            <w:tcW w:w="1559" w:type="dxa"/>
+            <w:tcW w:w="1275" w:type="dxa"/>
             <w:noWrap/>
             <w:vAlign w:val="center"/>
             <w:hideMark/>
@@ -765,7 +865,7 @@
         </w:tc>
         <w:tc>
           <w:tcPr>
-            <w:tcW w:w="850" w:type="dxa"/>
+            <w:tcW w:w="851" w:type="dxa"/>
             <w:noWrap/>
             <w:vAlign w:val="center"/>
             <w:hideMark/>
@@ -791,7 +891,7 @@
         </w:tc>
         <w:tc>
           <w:tcPr>
-            <w:tcW w:w="993" w:type="dxa"/>
+            <w:tcW w:w="992" w:type="dxa"/>
             <w:noWrap/>
             <w:vAlign w:val="center"/>
             <w:hideMark/>
@@ -817,7 +917,7 @@
         </w:tc>
         <w:tc>
           <w:tcPr>
-            <w:tcW w:w="1226" w:type="dxa"/>
+            <w:tcW w:w="1276" w:type="dxa"/>
             <w:noWrap/>
             <w:vAlign w:val="center"/>
             <w:hideMark/>
@@ -843,13 +943,14 @@
         </w:tc>
         <w:tc>
           <w:tcPr>
-            <w:tcW w:w="900" w:type="dxa"/>
+            <w:tcW w:w="1276" w:type="dxa"/>
             <w:noWrap/>
             <w:vAlign w:val="center"/>
             <w:hideMark/>
           </w:tcPr>
           <w:p>
             <w:pPr>
+              <w:keepNext/>
               <w:jc w:val="center"/>
               <w:rPr>
                 <w:rFonts w:ascii="Consolas" w:hAnsi="Consolas"/>
@@ -871,57 +972,189 @@
     </w:tbl>
     <w:p>
       <w:pPr>
-        <w:ind w:left="360"/>
-      </w:pPr>
+        <w:pStyle w:val="Descripcin"/>
+        <w:ind w:left="6372" w:firstLine="708"/>
+      </w:pPr>
+      <w:r>
+        <w:t xml:space="preserve">Tabla </w:t>
+      </w:r>
+      <w:fldSimple w:instr=" SEQ Tabla \* ARABIC ">
+        <w:r>
+          <w:rPr>
+            <w:noProof/>
+          </w:rPr>
+          <w:t>1</w:t>
+        </w:r>
+      </w:fldSimple>
     </w:p>
     <w:p>
       <w:pPr>
         <w:ind w:left="360"/>
       </w:pPr>
-      <w:r>
-        <w:t>Cabe resaltar que cada caracter</w:t>
-      </w:r>
-      <w:r>
-        <w:t xml:space="preserve"> correspondiente al código</w:t>
-      </w:r>
-      <w:r>
-        <w:t>, nombre y otros datos, ocuparán un espacio en el arreglo</w:t>
-      </w:r>
-      <w:r>
-        <w:t>, debido a que es un arreglo de tipo</w:t>
-      </w:r>
-      <w:r>
-        <w:t xml:space="preserve"> char.</w:t>
-      </w:r>
-      <w:r>
-        <w:t xml:space="preserve"> El código ocuparía las posiciones desde la 0 hasta la 9</w:t>
-      </w:r>
-      <w:r>
-        <w:t xml:space="preserve">; </w:t>
-      </w:r>
-      <w:r>
-        <w:t xml:space="preserve">el nombre, cualquier </w:t>
-      </w:r>
-      <w:r>
-        <w:t>cantidad de posiciones; y los demás datos siempre ocuparán 1 posición cada uno</w:t>
-      </w:r>
-      <w:r>
-        <w:t>.</w:t>
-      </w:r>
     </w:p>
     <w:p>
       <w:pPr>
         <w:ind w:left="360"/>
       </w:pPr>
       <w:r>
+        <w:t>Cabe resaltar que cada caracter</w:t>
+      </w:r>
+      <w:r>
+        <w:t xml:space="preserve"> correspondiente al código</w:t>
+      </w:r>
+      <w:r>
+        <w:t>, nombre y otros datos, ocuparán un espacio en el arreglo</w:t>
+      </w:r>
+      <w:r>
+        <w:t>, debido a que es un arreglo de tipo</w:t>
+      </w:r>
+      <w:r>
+        <w:t xml:space="preserve"> char.</w:t>
+      </w:r>
+      <w:r>
+        <w:t xml:space="preserve"> El código ocuparía las posiciones desde la 0 hasta la 9</w:t>
+      </w:r>
+      <w:r>
+        <w:t xml:space="preserve">; </w:t>
+      </w:r>
+      <w:r>
+        <w:t xml:space="preserve">el nombre, cualquier </w:t>
+      </w:r>
+      <w:r>
+        <w:t>cantidad de posiciones; y los demás datos siempre ocuparán 1 posición cada uno</w:t>
+      </w:r>
+      <w:r>
+        <w:t>.</w:t>
+      </w:r>
+    </w:p>
+    <w:p>
+      <w:pPr>
+        <w:ind w:left="360"/>
+      </w:pPr>
+      <w:r>
+        <w:rPr>
+          <w:noProof/>
+        </w:rPr>
+        <mc:AlternateContent>
+          <mc:Choice Requires="wps">
+            <w:drawing>
+              <wp:anchor distT="0" distB="0" distL="114300" distR="114300" simplePos="0" relativeHeight="251673600" behindDoc="0" locked="0" layoutInCell="1" allowOverlap="1" wp14:anchorId="00B5F30E" wp14:editId="0D094145">
+                <wp:simplePos x="0" y="0"/>
+                <wp:positionH relativeFrom="margin">
+                  <wp:align>center</wp:align>
+                </wp:positionH>
+                <wp:positionV relativeFrom="paragraph">
+                  <wp:posOffset>1494971</wp:posOffset>
+                </wp:positionV>
+                <wp:extent cx="4800600" cy="635"/>
+                <wp:effectExtent l="0" t="0" r="0" b="0"/>
+                <wp:wrapTopAndBottom/>
+                <wp:docPr id="1547069222" name="Cuadro de texto 1"/>
+                <wp:cNvGraphicFramePr/>
+                <a:graphic xmlns:a="http://schemas.openxmlformats.org/drawingml/2006/main">
+                  <a:graphicData uri="http://schemas.microsoft.com/office/word/2010/wordprocessingShape">
+                    <wps:wsp>
+                      <wps:cNvSpPr txBox="1"/>
+                      <wps:spPr>
+                        <a:xfrm>
+                          <a:off x="0" y="0"/>
+                          <a:ext cx="4800600" cy="635"/>
+                        </a:xfrm>
+                        <a:prstGeom prst="rect">
+                          <a:avLst/>
+                        </a:prstGeom>
+                        <a:solidFill>
+                          <a:prstClr val="white"/>
+                        </a:solidFill>
+                        <a:ln>
+                          <a:noFill/>
+                        </a:ln>
+                      </wps:spPr>
+                      <wps:txbx>
+                        <w:txbxContent>
+                          <w:p>
+                            <w:pPr>
+                              <w:pStyle w:val="Descripcin"/>
+                              <w:jc w:val="right"/>
+                              <w:rPr>
+                                <w:noProof/>
+                              </w:rPr>
+                            </w:pPr>
+                            <w:r>
+                              <w:t xml:space="preserve">Ilustración </w:t>
+                            </w:r>
+                            <w:fldSimple w:instr=" SEQ Ilustración \* ARABIC ">
+                              <w:r>
+                                <w:rPr>
+                                  <w:noProof/>
+                                </w:rPr>
+                                <w:t>1</w:t>
+                              </w:r>
+                            </w:fldSimple>
+                          </w:p>
+                        </w:txbxContent>
+                      </wps:txbx>
+                      <wps:bodyPr rot="0" spcFirstLastPara="0" vertOverflow="overflow" horzOverflow="overflow" vert="horz" wrap="square" lIns="0" tIns="0" rIns="0" bIns="0" numCol="1" spcCol="0" rtlCol="0" fromWordArt="0" anchor="t" anchorCtr="0" forceAA="0" compatLnSpc="1">
+                        <a:prstTxWarp prst="textNoShape">
+                          <a:avLst/>
+                        </a:prstTxWarp>
+                        <a:spAutoFit/>
+                      </wps:bodyPr>
+                    </wps:wsp>
+                  </a:graphicData>
+                </a:graphic>
+              </wp:anchor>
+            </w:drawing>
+          </mc:Choice>
+          <mc:Fallback>
+            <w:pict>
+              <v:shapetype w14:anchorId="00B5F30E" id="_x0000_t202" coordsize="21600,21600" o:spt="202" path="m,l,21600r21600,l21600,xe">
+                <v:stroke joinstyle="miter"/>
+                <v:path gradientshapeok="t" o:connecttype="rect"/>
+              </v:shapetype>
+              <v:shape id="Cuadro de texto 1" o:spid="_x0000_s1026" type="#_x0000_t202" style="position:absolute;left:0;text-align:left;margin-left:0;margin-top:117.7pt;width:378pt;height:.05pt;z-index:251673600;visibility:visible;mso-wrap-style:square;mso-wrap-distance-left:9pt;mso-wrap-distance-top:0;mso-wrap-distance-right:9pt;mso-wrap-distance-bottom:0;mso-position-horizontal:center;mso-position-horizontal-relative:margin;mso-position-vertical:absolute;mso-position-vertical-relative:text;v-text-anchor:top" o:gfxdata="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" stroked="f">
+                <v:textbox style="mso-fit-shape-to-text:t" inset="0,0,0,0">
+                  <w:txbxContent>
+                    <w:p>
+                      <w:pPr>
+                        <w:pStyle w:val="Descripcin"/>
+                        <w:jc w:val="right"/>
+                        <w:rPr>
+                          <w:noProof/>
+                        </w:rPr>
+                      </w:pPr>
+                      <w:r>
+                        <w:t xml:space="preserve">Ilustración </w:t>
+                      </w:r>
+                      <w:fldSimple w:instr=" SEQ Ilustración \* ARABIC ">
+                        <w:r>
+                          <w:rPr>
+                            <w:noProof/>
+                          </w:rPr>
+                          <w:t>1</w:t>
+                        </w:r>
+                      </w:fldSimple>
+                    </w:p>
+                  </w:txbxContent>
+                </v:textbox>
+                <w10:wrap type="topAndBottom" anchorx="margin"/>
+              </v:shape>
+            </w:pict>
+          </mc:Fallback>
+        </mc:AlternateContent>
+      </w:r>
+      <w:r>
+        <w:rPr>
+          <w:noProof/>
+        </w:rPr>
         <w:drawing>
-          <wp:anchor distT="0" distB="0" distL="114300" distR="114300" simplePos="0" relativeHeight="251658240" behindDoc="1" locked="0" layoutInCell="1" allowOverlap="1" wp14:anchorId="7B187E38" wp14:editId="1B9B64BF">
+          <wp:anchor distT="0" distB="0" distL="114300" distR="114300" simplePos="0" relativeHeight="251654144" behindDoc="1" locked="0" layoutInCell="1" allowOverlap="1" wp14:anchorId="7B187E38" wp14:editId="5148D40D">
             <wp:simplePos x="0" y="0"/>
             <wp:positionH relativeFrom="margin">
               <wp:align>center</wp:align>
             </wp:positionH>
             <wp:positionV relativeFrom="paragraph">
-              <wp:posOffset>458643</wp:posOffset>
+              <wp:posOffset>486773</wp:posOffset>
             </wp:positionV>
             <wp:extent cx="4800600" cy="934720"/>
             <wp:effectExtent l="0" t="0" r="0" b="0"/>
@@ -990,11 +1223,7 @@
         <w:t xml:space="preserve"> </w:t>
       </w:r>
     </w:p>
-    <w:p>
-      <w:pPr>
-        <w:ind w:left="360"/>
-      </w:pPr>
-    </w:p>
+    <w:p/>
     <w:p>
       <w:pPr>
         <w:pStyle w:val="Prrafodelista"/>
@@ -1002,9 +1231,2520 @@
           <w:ilvl w:val="0"/>
           <w:numId w:val="1"/>
         </w:numPr>
-      </w:pPr>
-      <w:r>
+        <w:rPr>
+          <w:b/>
+          <w:bCs/>
+          <w:u w:val="single"/>
+        </w:rPr>
+      </w:pPr>
+      <w:r>
+        <w:rPr>
+          <w:b/>
+          <w:bCs/>
+          <w:u w:val="single"/>
+        </w:rPr>
+        <w:lastRenderedPageBreak/>
         <w:t>Gestión de información de horario</w:t>
+      </w:r>
+    </w:p>
+    <w:p>
+      <w:pPr>
+        <w:ind w:left="360"/>
+      </w:pPr>
+      <w:r>
+        <w:t>En el horario solamente se almacenarán 3 datos:</w:t>
+      </w:r>
+    </w:p>
+    <w:p>
+      <w:pPr>
+        <w:pStyle w:val="Prrafodelista"/>
+        <w:numPr>
+          <w:ilvl w:val="0"/>
+          <w:numId w:val="3"/>
+        </w:numPr>
+      </w:pPr>
+      <w:r>
+        <w:t>Día</w:t>
+      </w:r>
+    </w:p>
+    <w:p>
+      <w:pPr>
+        <w:pStyle w:val="Prrafodelista"/>
+        <w:numPr>
+          <w:ilvl w:val="0"/>
+          <w:numId w:val="3"/>
+        </w:numPr>
+      </w:pPr>
+      <w:r>
+        <w:t>Hora</w:t>
+      </w:r>
+    </w:p>
+    <w:p>
+      <w:pPr>
+        <w:pStyle w:val="Prrafodelista"/>
+        <w:numPr>
+          <w:ilvl w:val="0"/>
+          <w:numId w:val="3"/>
+        </w:numPr>
+      </w:pPr>
+      <w:r>
+        <w:t>Materia</w:t>
+      </w:r>
+    </w:p>
+    <w:p>
+      <w:pPr>
+        <w:ind w:left="360"/>
+      </w:pPr>
+      <w:r>
+        <w:t>Se almacenarán en un arreglo tridimensional donde las ‘Columnas’ serán los días de la semana</w:t>
+      </w:r>
+      <w:r>
+        <w:t>; las ‘filas’, las horas desde las 5a.m. hasta las 10p.m.</w:t>
+      </w:r>
+      <w:r>
+        <w:t>; y dentro de cada uno de estos bloques día-hora irá la materia que ocupa esa hora del día</w:t>
+      </w:r>
+      <w:r>
+        <w:t>.</w:t>
+      </w:r>
+      <w:r>
+        <w:t xml:space="preserve"> Como se muestra en la siguiente figura (Ilustración 2).</w:t>
+      </w:r>
+    </w:p>
+    <w:p>
+      <w:pPr>
+        <w:ind w:left="360"/>
+      </w:pPr>
+      <w:r>
+        <w:rPr>
+          <w:noProof/>
+        </w:rPr>
+        <mc:AlternateContent>
+          <mc:Choice Requires="wpg">
+            <w:drawing>
+              <wp:anchor distT="0" distB="0" distL="114300" distR="114300" simplePos="0" relativeHeight="251676672" behindDoc="0" locked="0" layoutInCell="1" allowOverlap="1" wp14:anchorId="20E25C88" wp14:editId="1C9A75C0">
+                <wp:simplePos x="0" y="0"/>
+                <wp:positionH relativeFrom="margin">
+                  <wp:align>center</wp:align>
+                </wp:positionH>
+                <wp:positionV relativeFrom="paragraph">
+                  <wp:posOffset>60325</wp:posOffset>
+                </wp:positionV>
+                <wp:extent cx="2672697" cy="1167130"/>
+                <wp:effectExtent l="0" t="57150" r="128270" b="0"/>
+                <wp:wrapNone/>
+                <wp:docPr id="795427041" name="Grupo 8"/>
+                <wp:cNvGraphicFramePr/>
+                <a:graphic xmlns:a="http://schemas.openxmlformats.org/drawingml/2006/main">
+                  <a:graphicData uri="http://schemas.microsoft.com/office/word/2010/wordprocessingGroup">
+                    <wpg:wgp>
+                      <wpg:cNvGrpSpPr/>
+                      <wpg:grpSpPr>
+                        <a:xfrm>
+                          <a:off x="0" y="0"/>
+                          <a:ext cx="2672697" cy="1167130"/>
+                          <a:chOff x="0" y="0"/>
+                          <a:chExt cx="2672697" cy="1167130"/>
+                        </a:xfrm>
+                      </wpg:grpSpPr>
+                      <wpg:grpSp>
+                        <wpg:cNvPr id="96578099" name="Grupo 7"/>
+                        <wpg:cNvGrpSpPr/>
+                        <wpg:grpSpPr>
+                          <a:xfrm>
+                            <a:off x="0" y="0"/>
+                            <a:ext cx="2672697" cy="841755"/>
+                            <a:chOff x="0" y="0"/>
+                            <a:chExt cx="2672697" cy="841755"/>
+                          </a:xfrm>
+                        </wpg:grpSpPr>
+                        <wpg:grpSp>
+                          <wpg:cNvPr id="1910099975" name="Grupo 6"/>
+                          <wpg:cNvGrpSpPr/>
+                          <wpg:grpSpPr>
+                            <a:xfrm>
+                              <a:off x="0" y="45029"/>
+                              <a:ext cx="2667000" cy="770125"/>
+                              <a:chOff x="0" y="19633"/>
+                              <a:chExt cx="2667000" cy="770125"/>
+                            </a:xfrm>
+                          </wpg:grpSpPr>
+                          <wpg:grpSp>
+                            <wpg:cNvPr id="1491515515" name="Grupo 4"/>
+                            <wpg:cNvGrpSpPr/>
+                            <wpg:grpSpPr>
+                              <a:xfrm>
+                                <a:off x="0" y="244928"/>
+                                <a:ext cx="762000" cy="544830"/>
+                                <a:chOff x="0" y="0"/>
+                                <a:chExt cx="762000" cy="545198"/>
+                              </a:xfrm>
+                            </wpg:grpSpPr>
+                            <wps:wsp>
+                              <wps:cNvPr id="1436723715" name="Cubo 1"/>
+                              <wps:cNvSpPr/>
+                              <wps:spPr>
+                                <a:xfrm>
+                                  <a:off x="0" y="20053"/>
+                                  <a:ext cx="762000" cy="525145"/>
+                                </a:xfrm>
+                                <a:prstGeom prst="cube">
+                                  <a:avLst>
+                                    <a:gd name="adj" fmla="val 53981"/>
+                                  </a:avLst>
+                                </a:prstGeom>
+                                <a:ln/>
+                              </wps:spPr>
+                              <wps:style>
+                                <a:lnRef idx="2">
+                                  <a:schemeClr val="dk1"/>
+                                </a:lnRef>
+                                <a:fillRef idx="1">
+                                  <a:schemeClr val="lt1"/>
+                                </a:fillRef>
+                                <a:effectRef idx="0">
+                                  <a:schemeClr val="dk1"/>
+                                </a:effectRef>
+                                <a:fontRef idx="minor">
+                                  <a:schemeClr val="dk1"/>
+                                </a:fontRef>
+                              </wps:style>
+                              <wps:txbx>
+                                <w:txbxContent>
+                                  <w:p>
+                                    <w:pPr>
+                                      <w:rPr>
+                                        <w:rFonts w:ascii="Consolas" w:hAnsi="Consolas"/>
+                                        <w:sz w:val="18"/>
+                                        <w:szCs w:val="18"/>
+                                      </w:rPr>
+                                    </w:pPr>
+                                    <w:r>
+                                      <w:rPr>
+                                        <w:rFonts w:ascii="Consolas" w:hAnsi="Consolas"/>
+                                        <w:sz w:val="18"/>
+                                        <w:szCs w:val="18"/>
+                                      </w:rPr>
+                                      <w:t>6</w:t>
+                                    </w:r>
+                                    <w:r>
+                                      <w:rPr>
+                                        <w:rFonts w:ascii="Consolas" w:hAnsi="Consolas"/>
+                                        <w:sz w:val="18"/>
+                                        <w:szCs w:val="18"/>
+                                      </w:rPr>
+                                      <w:t>a.m.</w:t>
+                                    </w:r>
+                                  </w:p>
+                                </w:txbxContent>
+                              </wps:txbx>
+                              <wps:bodyPr rot="0" spcFirstLastPara="0" vertOverflow="overflow" horzOverflow="overflow" vert="horz" wrap="square" lIns="91440" tIns="45720" rIns="91440" bIns="45720" numCol="1" spcCol="0" rtlCol="0" fromWordArt="0" anchor="ctr" anchorCtr="0" forceAA="0" compatLnSpc="1">
+                                <a:prstTxWarp prst="textNoShape">
+                                  <a:avLst/>
+                                </a:prstTxWarp>
+                                <a:noAutofit/>
+                              </wps:bodyPr>
+                            </wps:wsp>
+                            <wps:wsp>
+                              <wps:cNvPr id="1362862903" name="Cuadro de texto 2"/>
+                              <wps:cNvSpPr txBox="1"/>
+                              <wps:spPr>
+                                <a:xfrm rot="20055077">
+                                  <a:off x="100263" y="0"/>
+                                  <a:ext cx="569495" cy="232611"/>
+                                </a:xfrm>
+                                <a:prstGeom prst="rect">
+                                  <a:avLst/>
+                                </a:prstGeom>
+                                <a:noFill/>
+                                <a:ln>
+                                  <a:noFill/>
+                                </a:ln>
+                              </wps:spPr>
+                              <wps:style>
+                                <a:lnRef idx="0">
+                                  <a:scrgbClr r="0" g="0" b="0"/>
+                                </a:lnRef>
+                                <a:fillRef idx="0">
+                                  <a:scrgbClr r="0" g="0" b="0"/>
+                                </a:fillRef>
+                                <a:effectRef idx="0">
+                                  <a:scrgbClr r="0" g="0" b="0"/>
+                                </a:effectRef>
+                                <a:fontRef idx="minor">
+                                  <a:schemeClr val="dk1"/>
+                                </a:fontRef>
+                              </wps:style>
+                              <wps:txbx>
+                                <w:txbxContent>
+                                  <w:p>
+                                    <w:pPr>
+                                      <w:rPr>
+                                        <w:rFonts w:ascii="Consolas" w:hAnsi="Consolas"/>
+                                        <w:sz w:val="18"/>
+                                        <w:szCs w:val="18"/>
+                                      </w:rPr>
+                                    </w:pPr>
+                                    <w:r>
+                                      <w:rPr>
+                                        <w:rFonts w:ascii="Consolas" w:hAnsi="Consolas"/>
+                                        <w:sz w:val="18"/>
+                                        <w:szCs w:val="18"/>
+                                      </w:rPr>
+                                      <w:t>Lunes</w:t>
+                                    </w:r>
+                                  </w:p>
+                                </w:txbxContent>
+                              </wps:txbx>
+                              <wps:bodyPr rot="0" spcFirstLastPara="0" vertOverflow="overflow" horzOverflow="overflow" vert="horz" wrap="square" lIns="91440" tIns="45720" rIns="91440" bIns="45720" numCol="1" spcCol="0" rtlCol="0" fromWordArt="0" anchor="t" anchorCtr="0" forceAA="0" compatLnSpc="1">
+                                <a:prstTxWarp prst="textNoShape">
+                                  <a:avLst/>
+                                </a:prstTxWarp>
+                                <a:noAutofit/>
+                              </wps:bodyPr>
+                            </wps:wsp>
+                          </wpg:grpSp>
+                          <wpg:grpSp>
+                            <wpg:cNvPr id="1307074562" name="Grupo 4"/>
+                            <wpg:cNvGrpSpPr/>
+                            <wpg:grpSpPr>
+                              <a:xfrm>
+                                <a:off x="468085" y="255814"/>
+                                <a:ext cx="762000" cy="533400"/>
+                                <a:chOff x="0" y="11297"/>
+                                <a:chExt cx="762000" cy="533901"/>
+                              </a:xfrm>
+                            </wpg:grpSpPr>
+                            <wps:wsp>
+                              <wps:cNvPr id="1476138587" name="Cubo 1"/>
+                              <wps:cNvSpPr/>
+                              <wps:spPr>
+                                <a:xfrm>
+                                  <a:off x="0" y="20053"/>
+                                  <a:ext cx="762000" cy="525145"/>
+                                </a:xfrm>
+                                <a:prstGeom prst="cube">
+                                  <a:avLst>
+                                    <a:gd name="adj" fmla="val 53981"/>
+                                  </a:avLst>
+                                </a:prstGeom>
+                                <a:ln/>
+                              </wps:spPr>
+                              <wps:style>
+                                <a:lnRef idx="2">
+                                  <a:schemeClr val="dk1"/>
+                                </a:lnRef>
+                                <a:fillRef idx="1">
+                                  <a:schemeClr val="lt1"/>
+                                </a:fillRef>
+                                <a:effectRef idx="0">
+                                  <a:schemeClr val="dk1"/>
+                                </a:effectRef>
+                                <a:fontRef idx="minor">
+                                  <a:schemeClr val="dk1"/>
+                                </a:fontRef>
+                              </wps:style>
+                              <wps:txbx>
+                                <w:txbxContent>
+                                  <w:p>
+                                    <w:pPr>
+                                      <w:rPr>
+                                        <w:rFonts w:ascii="Consolas" w:hAnsi="Consolas"/>
+                                        <w:sz w:val="18"/>
+                                        <w:szCs w:val="18"/>
+                                      </w:rPr>
+                                    </w:pPr>
+                                    <w:r>
+                                      <w:rPr>
+                                        <w:rFonts w:ascii="Consolas" w:hAnsi="Consolas"/>
+                                        <w:sz w:val="18"/>
+                                        <w:szCs w:val="18"/>
+                                      </w:rPr>
+                                      <w:t>6</w:t>
+                                    </w:r>
+                                    <w:r>
+                                      <w:rPr>
+                                        <w:rFonts w:ascii="Consolas" w:hAnsi="Consolas"/>
+                                        <w:sz w:val="18"/>
+                                        <w:szCs w:val="18"/>
+                                      </w:rPr>
+                                      <w:t>a.m.</w:t>
+                                    </w:r>
+                                  </w:p>
+                                </w:txbxContent>
+                              </wps:txbx>
+                              <wps:bodyPr rot="0" spcFirstLastPara="0" vertOverflow="overflow" horzOverflow="overflow" vert="horz" wrap="square" lIns="91440" tIns="45720" rIns="91440" bIns="45720" numCol="1" spcCol="0" rtlCol="0" fromWordArt="0" anchor="ctr" anchorCtr="0" forceAA="0" compatLnSpc="1">
+                                <a:prstTxWarp prst="textNoShape">
+                                  <a:avLst/>
+                                </a:prstTxWarp>
+                                <a:noAutofit/>
+                              </wps:bodyPr>
+                            </wps:wsp>
+                            <wps:wsp>
+                              <wps:cNvPr id="1831858470" name="Cuadro de texto 2"/>
+                              <wps:cNvSpPr txBox="1"/>
+                              <wps:spPr>
+                                <a:xfrm rot="20055077">
+                                  <a:off x="100637" y="11297"/>
+                                  <a:ext cx="618816" cy="232611"/>
+                                </a:xfrm>
+                                <a:prstGeom prst="rect">
+                                  <a:avLst/>
+                                </a:prstGeom>
+                                <a:noFill/>
+                                <a:ln>
+                                  <a:noFill/>
+                                </a:ln>
+                              </wps:spPr>
+                              <wps:style>
+                                <a:lnRef idx="0">
+                                  <a:scrgbClr r="0" g="0" b="0"/>
+                                </a:lnRef>
+                                <a:fillRef idx="0">
+                                  <a:scrgbClr r="0" g="0" b="0"/>
+                                </a:fillRef>
+                                <a:effectRef idx="0">
+                                  <a:scrgbClr r="0" g="0" b="0"/>
+                                </a:effectRef>
+                                <a:fontRef idx="minor">
+                                  <a:schemeClr val="dk1"/>
+                                </a:fontRef>
+                              </wps:style>
+                              <wps:txbx>
+                                <w:txbxContent>
+                                  <w:p>
+                                    <w:pPr>
+                                      <w:rPr>
+                                        <w:rFonts w:ascii="Consolas" w:hAnsi="Consolas"/>
+                                        <w:sz w:val="18"/>
+                                        <w:szCs w:val="18"/>
+                                      </w:rPr>
+                                    </w:pPr>
+                                    <w:r>
+                                      <w:rPr>
+                                        <w:rFonts w:ascii="Consolas" w:hAnsi="Consolas"/>
+                                        <w:sz w:val="18"/>
+                                        <w:szCs w:val="18"/>
+                                      </w:rPr>
+                                      <w:t>Martes</w:t>
+                                    </w:r>
+                                  </w:p>
+                                  <w:p>
+                                    <w:pPr>
+                                      <w:rPr>
+                                        <w:rFonts w:ascii="Consolas" w:hAnsi="Consolas"/>
+                                        <w:sz w:val="18"/>
+                                        <w:szCs w:val="18"/>
+                                      </w:rPr>
+                                    </w:pPr>
+                                  </w:p>
+                                </w:txbxContent>
+                              </wps:txbx>
+                              <wps:bodyPr rot="0" spcFirstLastPara="0" vertOverflow="overflow" horzOverflow="overflow" vert="horz" wrap="square" lIns="91440" tIns="45720" rIns="91440" bIns="45720" numCol="1" spcCol="0" rtlCol="0" fromWordArt="0" anchor="t" anchorCtr="0" forceAA="0" compatLnSpc="1">
+                                <a:prstTxWarp prst="textNoShape">
+                                  <a:avLst/>
+                                </a:prstTxWarp>
+                                <a:noAutofit/>
+                              </wps:bodyPr>
+                            </wps:wsp>
+                          </wpg:grpSp>
+                          <wpg:grpSp>
+                            <wpg:cNvPr id="1498255390" name="Grupo 4"/>
+                            <wpg:cNvGrpSpPr/>
+                            <wpg:grpSpPr>
+                              <a:xfrm>
+                                <a:off x="952500" y="263978"/>
+                                <a:ext cx="761365" cy="523875"/>
+                                <a:chOff x="0" y="-5408"/>
+                                <a:chExt cx="762000" cy="525145"/>
+                              </a:xfrm>
+                            </wpg:grpSpPr>
+                            <wps:wsp>
+                              <wps:cNvPr id="1226126130" name="Cubo 1"/>
+                              <wps:cNvSpPr/>
+                              <wps:spPr>
+                                <a:xfrm>
+                                  <a:off x="0" y="-5408"/>
+                                  <a:ext cx="762000" cy="525145"/>
+                                </a:xfrm>
+                                <a:prstGeom prst="cube">
+                                  <a:avLst>
+                                    <a:gd name="adj" fmla="val 53981"/>
+                                  </a:avLst>
+                                </a:prstGeom>
+                                <a:ln/>
+                              </wps:spPr>
+                              <wps:style>
+                                <a:lnRef idx="2">
+                                  <a:schemeClr val="dk1"/>
+                                </a:lnRef>
+                                <a:fillRef idx="1">
+                                  <a:schemeClr val="lt1"/>
+                                </a:fillRef>
+                                <a:effectRef idx="0">
+                                  <a:schemeClr val="dk1"/>
+                                </a:effectRef>
+                                <a:fontRef idx="minor">
+                                  <a:schemeClr val="dk1"/>
+                                </a:fontRef>
+                              </wps:style>
+                              <wps:txbx>
+                                <w:txbxContent>
+                                  <w:p>
+                                    <w:pPr>
+                                      <w:rPr>
+                                        <w:rFonts w:ascii="Consolas" w:hAnsi="Consolas"/>
+                                        <w:sz w:val="18"/>
+                                        <w:szCs w:val="18"/>
+                                      </w:rPr>
+                                    </w:pPr>
+                                    <w:r>
+                                      <w:rPr>
+                                        <w:rFonts w:ascii="Consolas" w:hAnsi="Consolas"/>
+                                        <w:sz w:val="18"/>
+                                        <w:szCs w:val="18"/>
+                                      </w:rPr>
+                                      <w:t>6</w:t>
+                                    </w:r>
+                                    <w:r>
+                                      <w:rPr>
+                                        <w:rFonts w:ascii="Consolas" w:hAnsi="Consolas"/>
+                                        <w:sz w:val="18"/>
+                                        <w:szCs w:val="18"/>
+                                      </w:rPr>
+                                      <w:t>a.m.</w:t>
+                                    </w:r>
+                                  </w:p>
+                                </w:txbxContent>
+                              </wps:txbx>
+                              <wps:bodyPr rot="0" spcFirstLastPara="0" vertOverflow="overflow" horzOverflow="overflow" vert="horz" wrap="square" lIns="91440" tIns="45720" rIns="91440" bIns="45720" numCol="1" spcCol="0" rtlCol="0" fromWordArt="0" anchor="ctr" anchorCtr="0" forceAA="0" compatLnSpc="1">
+                                <a:prstTxWarp prst="textNoShape">
+                                  <a:avLst/>
+                                </a:prstTxWarp>
+                                <a:noAutofit/>
+                              </wps:bodyPr>
+                            </wps:wsp>
+                            <wps:wsp>
+                              <wps:cNvPr id="1379596775" name="Cuadro de texto 2"/>
+                              <wps:cNvSpPr txBox="1"/>
+                              <wps:spPr>
+                                <a:xfrm rot="20055077">
+                                  <a:off x="48580" y="31815"/>
+                                  <a:ext cx="700789" cy="232611"/>
+                                </a:xfrm>
+                                <a:prstGeom prst="rect">
+                                  <a:avLst/>
+                                </a:prstGeom>
+                                <a:noFill/>
+                                <a:ln>
+                                  <a:noFill/>
+                                </a:ln>
+                              </wps:spPr>
+                              <wps:style>
+                                <a:lnRef idx="0">
+                                  <a:scrgbClr r="0" g="0" b="0"/>
+                                </a:lnRef>
+                                <a:fillRef idx="0">
+                                  <a:scrgbClr r="0" g="0" b="0"/>
+                                </a:fillRef>
+                                <a:effectRef idx="0">
+                                  <a:scrgbClr r="0" g="0" b="0"/>
+                                </a:effectRef>
+                                <a:fontRef idx="minor">
+                                  <a:schemeClr val="dk1"/>
+                                </a:fontRef>
+                              </wps:style>
+                              <wps:txbx>
+                                <w:txbxContent>
+                                  <w:p>
+                                    <w:pPr>
+                                      <w:rPr>
+                                        <w:rFonts w:ascii="Consolas" w:hAnsi="Consolas"/>
+                                        <w:sz w:val="18"/>
+                                        <w:szCs w:val="18"/>
+                                      </w:rPr>
+                                    </w:pPr>
+                                    <w:r>
+                                      <w:rPr>
+                                        <w:rFonts w:ascii="Consolas" w:hAnsi="Consolas"/>
+                                        <w:sz w:val="18"/>
+                                        <w:szCs w:val="18"/>
+                                      </w:rPr>
+                                      <w:t>Miércoles</w:t>
+                                    </w:r>
+                                  </w:p>
+                                </w:txbxContent>
+                              </wps:txbx>
+                              <wps:bodyPr rot="0" spcFirstLastPara="0" vertOverflow="overflow" horzOverflow="overflow" vert="horz" wrap="square" lIns="91440" tIns="45720" rIns="91440" bIns="45720" numCol="1" spcCol="0" rtlCol="0" fromWordArt="0" anchor="t" anchorCtr="0" forceAA="0" compatLnSpc="1">
+                                <a:prstTxWarp prst="textNoShape">
+                                  <a:avLst/>
+                                </a:prstTxWarp>
+                                <a:noAutofit/>
+                              </wps:bodyPr>
+                            </wps:wsp>
+                          </wpg:grpSp>
+                          <wpg:grpSp>
+                            <wpg:cNvPr id="2020277523" name="Grupo 4"/>
+                            <wpg:cNvGrpSpPr/>
+                            <wpg:grpSpPr>
+                              <a:xfrm>
+                                <a:off x="1426028" y="244928"/>
+                                <a:ext cx="762000" cy="544830"/>
+                                <a:chOff x="0" y="0"/>
+                                <a:chExt cx="761999" cy="545198"/>
+                              </a:xfrm>
+                            </wpg:grpSpPr>
+                            <wps:wsp>
+                              <wps:cNvPr id="1392158292" name="Cubo 1"/>
+                              <wps:cNvSpPr/>
+                              <wps:spPr>
+                                <a:xfrm>
+                                  <a:off x="0" y="20053"/>
+                                  <a:ext cx="761999" cy="525145"/>
+                                </a:xfrm>
+                                <a:prstGeom prst="cube">
+                                  <a:avLst>
+                                    <a:gd name="adj" fmla="val 53981"/>
+                                  </a:avLst>
+                                </a:prstGeom>
+                                <a:ln/>
+                              </wps:spPr>
+                              <wps:style>
+                                <a:lnRef idx="2">
+                                  <a:schemeClr val="dk1"/>
+                                </a:lnRef>
+                                <a:fillRef idx="1">
+                                  <a:schemeClr val="lt1"/>
+                                </a:fillRef>
+                                <a:effectRef idx="0">
+                                  <a:schemeClr val="dk1"/>
+                                </a:effectRef>
+                                <a:fontRef idx="minor">
+                                  <a:schemeClr val="dk1"/>
+                                </a:fontRef>
+                              </wps:style>
+                              <wps:txbx>
+                                <w:txbxContent>
+                                  <w:p>
+                                    <w:pPr>
+                                      <w:rPr>
+                                        <w:rFonts w:ascii="Consolas" w:hAnsi="Consolas"/>
+                                        <w:sz w:val="18"/>
+                                        <w:szCs w:val="18"/>
+                                      </w:rPr>
+                                    </w:pPr>
+                                    <w:r>
+                                      <w:rPr>
+                                        <w:rFonts w:ascii="Consolas" w:hAnsi="Consolas"/>
+                                        <w:sz w:val="18"/>
+                                        <w:szCs w:val="18"/>
+                                      </w:rPr>
+                                      <w:t>6</w:t>
+                                    </w:r>
+                                    <w:r>
+                                      <w:rPr>
+                                        <w:rFonts w:ascii="Consolas" w:hAnsi="Consolas"/>
+                                        <w:sz w:val="18"/>
+                                        <w:szCs w:val="18"/>
+                                      </w:rPr>
+                                      <w:t>a.m.</w:t>
+                                    </w:r>
+                                  </w:p>
+                                </w:txbxContent>
+                              </wps:txbx>
+                              <wps:bodyPr rot="0" spcFirstLastPara="0" vertOverflow="overflow" horzOverflow="overflow" vert="horz" wrap="square" lIns="91440" tIns="45720" rIns="91440" bIns="45720" numCol="1" spcCol="0" rtlCol="0" fromWordArt="0" anchor="ctr" anchorCtr="0" forceAA="0" compatLnSpc="1">
+                                <a:prstTxWarp prst="textNoShape">
+                                  <a:avLst/>
+                                </a:prstTxWarp>
+                                <a:noAutofit/>
+                              </wps:bodyPr>
+                            </wps:wsp>
+                            <wps:wsp>
+                              <wps:cNvPr id="493823807" name="Cuadro de texto 2"/>
+                              <wps:cNvSpPr txBox="1"/>
+                              <wps:spPr>
+                                <a:xfrm rot="20055077">
+                                  <a:off x="100263" y="0"/>
+                                  <a:ext cx="569495" cy="232611"/>
+                                </a:xfrm>
+                                <a:prstGeom prst="rect">
+                                  <a:avLst/>
+                                </a:prstGeom>
+                                <a:noFill/>
+                                <a:ln>
+                                  <a:noFill/>
+                                </a:ln>
+                              </wps:spPr>
+                              <wps:style>
+                                <a:lnRef idx="0">
+                                  <a:scrgbClr r="0" g="0" b="0"/>
+                                </a:lnRef>
+                                <a:fillRef idx="0">
+                                  <a:scrgbClr r="0" g="0" b="0"/>
+                                </a:fillRef>
+                                <a:effectRef idx="0">
+                                  <a:scrgbClr r="0" g="0" b="0"/>
+                                </a:effectRef>
+                                <a:fontRef idx="minor">
+                                  <a:schemeClr val="dk1"/>
+                                </a:fontRef>
+                              </wps:style>
+                              <wps:txbx>
+                                <w:txbxContent>
+                                  <w:p>
+                                    <w:pPr>
+                                      <w:rPr>
+                                        <w:rFonts w:ascii="Consolas" w:hAnsi="Consolas"/>
+                                        <w:sz w:val="18"/>
+                                        <w:szCs w:val="18"/>
+                                      </w:rPr>
+                                    </w:pPr>
+                                    <w:r>
+                                      <w:rPr>
+                                        <w:rFonts w:ascii="Consolas" w:hAnsi="Consolas"/>
+                                        <w:sz w:val="18"/>
+                                        <w:szCs w:val="18"/>
+                                      </w:rPr>
+                                      <w:t>Jueves</w:t>
+                                    </w:r>
+                                  </w:p>
+                                </w:txbxContent>
+                              </wps:txbx>
+                              <wps:bodyPr rot="0" spcFirstLastPara="0" vertOverflow="overflow" horzOverflow="overflow" vert="horz" wrap="square" lIns="91440" tIns="45720" rIns="91440" bIns="45720" numCol="1" spcCol="0" rtlCol="0" fromWordArt="0" anchor="t" anchorCtr="0" forceAA="0" compatLnSpc="1">
+                                <a:prstTxWarp prst="textNoShape">
+                                  <a:avLst/>
+                                </a:prstTxWarp>
+                                <a:noAutofit/>
+                              </wps:bodyPr>
+                            </wps:wsp>
+                          </wpg:grpSp>
+                          <wpg:grpSp>
+                            <wpg:cNvPr id="1855371610" name="Grupo 4"/>
+                            <wpg:cNvGrpSpPr/>
+                            <wpg:grpSpPr>
+                              <a:xfrm>
+                                <a:off x="1905000" y="244928"/>
+                                <a:ext cx="762000" cy="544830"/>
+                                <a:chOff x="0" y="0"/>
+                                <a:chExt cx="761999" cy="545198"/>
+                              </a:xfrm>
+                            </wpg:grpSpPr>
+                            <wps:wsp>
+                              <wps:cNvPr id="2085984642" name="Cubo 1"/>
+                              <wps:cNvSpPr/>
+                              <wps:spPr>
+                                <a:xfrm>
+                                  <a:off x="0" y="20053"/>
+                                  <a:ext cx="761999" cy="525145"/>
+                                </a:xfrm>
+                                <a:prstGeom prst="cube">
+                                  <a:avLst>
+                                    <a:gd name="adj" fmla="val 53981"/>
+                                  </a:avLst>
+                                </a:prstGeom>
+                                <a:ln/>
+                              </wps:spPr>
+                              <wps:style>
+                                <a:lnRef idx="2">
+                                  <a:schemeClr val="dk1"/>
+                                </a:lnRef>
+                                <a:fillRef idx="1">
+                                  <a:schemeClr val="lt1"/>
+                                </a:fillRef>
+                                <a:effectRef idx="0">
+                                  <a:schemeClr val="dk1"/>
+                                </a:effectRef>
+                                <a:fontRef idx="minor">
+                                  <a:schemeClr val="dk1"/>
+                                </a:fontRef>
+                              </wps:style>
+                              <wps:txbx>
+                                <w:txbxContent>
+                                  <w:p>
+                                    <w:pPr>
+                                      <w:rPr>
+                                        <w:rFonts w:ascii="Consolas" w:hAnsi="Consolas"/>
+                                        <w:sz w:val="18"/>
+                                        <w:szCs w:val="18"/>
+                                      </w:rPr>
+                                    </w:pPr>
+                                    <w:r>
+                                      <w:rPr>
+                                        <w:rFonts w:ascii="Consolas" w:hAnsi="Consolas"/>
+                                        <w:sz w:val="18"/>
+                                        <w:szCs w:val="18"/>
+                                      </w:rPr>
+                                      <w:t>6</w:t>
+                                    </w:r>
+                                    <w:r>
+                                      <w:rPr>
+                                        <w:rFonts w:ascii="Consolas" w:hAnsi="Consolas"/>
+                                        <w:sz w:val="18"/>
+                                        <w:szCs w:val="18"/>
+                                      </w:rPr>
+                                      <w:t>a.m.</w:t>
+                                    </w:r>
+                                  </w:p>
+                                </w:txbxContent>
+                              </wps:txbx>
+                              <wps:bodyPr rot="0" spcFirstLastPara="0" vertOverflow="overflow" horzOverflow="overflow" vert="horz" wrap="square" lIns="91440" tIns="45720" rIns="91440" bIns="45720" numCol="1" spcCol="0" rtlCol="0" fromWordArt="0" anchor="ctr" anchorCtr="0" forceAA="0" compatLnSpc="1">
+                                <a:prstTxWarp prst="textNoShape">
+                                  <a:avLst/>
+                                </a:prstTxWarp>
+                                <a:noAutofit/>
+                              </wps:bodyPr>
+                            </wps:wsp>
+                            <wps:wsp>
+                              <wps:cNvPr id="77481792" name="Cuadro de texto 2"/>
+                              <wps:cNvSpPr txBox="1"/>
+                              <wps:spPr>
+                                <a:xfrm rot="20055077">
+                                  <a:off x="100263" y="0"/>
+                                  <a:ext cx="569495" cy="232611"/>
+                                </a:xfrm>
+                                <a:prstGeom prst="rect">
+                                  <a:avLst/>
+                                </a:prstGeom>
+                                <a:noFill/>
+                                <a:ln>
+                                  <a:noFill/>
+                                </a:ln>
+                              </wps:spPr>
+                              <wps:style>
+                                <a:lnRef idx="0">
+                                  <a:scrgbClr r="0" g="0" b="0"/>
+                                </a:lnRef>
+                                <a:fillRef idx="0">
+                                  <a:scrgbClr r="0" g="0" b="0"/>
+                                </a:fillRef>
+                                <a:effectRef idx="0">
+                                  <a:scrgbClr r="0" g="0" b="0"/>
+                                </a:effectRef>
+                                <a:fontRef idx="minor">
+                                  <a:schemeClr val="dk1"/>
+                                </a:fontRef>
+                              </wps:style>
+                              <wps:txbx>
+                                <w:txbxContent>
+                                  <w:p>
+                                    <w:pPr>
+                                      <w:rPr>
+                                        <w:rFonts w:ascii="Consolas" w:hAnsi="Consolas"/>
+                                        <w:sz w:val="18"/>
+                                        <w:szCs w:val="18"/>
+                                      </w:rPr>
+                                    </w:pPr>
+                                    <w:r>
+                                      <w:rPr>
+                                        <w:rFonts w:ascii="Consolas" w:hAnsi="Consolas"/>
+                                        <w:sz w:val="18"/>
+                                        <w:szCs w:val="18"/>
+                                      </w:rPr>
+                                      <w:t>Jueves</w:t>
+                                    </w:r>
+                                  </w:p>
+                                </w:txbxContent>
+                              </wps:txbx>
+                              <wps:bodyPr rot="0" spcFirstLastPara="0" vertOverflow="overflow" horzOverflow="overflow" vert="horz" wrap="square" lIns="91440" tIns="45720" rIns="91440" bIns="45720" numCol="1" spcCol="0" rtlCol="0" fromWordArt="0" anchor="t" anchorCtr="0" forceAA="0" compatLnSpc="1">
+                                <a:prstTxWarp prst="textNoShape">
+                                  <a:avLst/>
+                                </a:prstTxWarp>
+                                <a:noAutofit/>
+                              </wps:bodyPr>
+                            </wps:wsp>
+                          </wpg:grpSp>
+                          <wpg:grpSp>
+                            <wpg:cNvPr id="847645610" name="Grupo 4"/>
+                            <wpg:cNvGrpSpPr/>
+                            <wpg:grpSpPr>
+                              <a:xfrm>
+                                <a:off x="0" y="20053"/>
+                                <a:ext cx="762000" cy="525145"/>
+                                <a:chOff x="0" y="20053"/>
+                                <a:chExt cx="762000" cy="525145"/>
+                              </a:xfrm>
+                            </wpg:grpSpPr>
+                            <wps:wsp>
+                              <wps:cNvPr id="611439737" name="Cubo 1"/>
+                              <wps:cNvSpPr/>
+                              <wps:spPr>
+                                <a:xfrm>
+                                  <a:off x="0" y="20053"/>
+                                  <a:ext cx="762000" cy="525145"/>
+                                </a:xfrm>
+                                <a:prstGeom prst="cube">
+                                  <a:avLst>
+                                    <a:gd name="adj" fmla="val 53981"/>
+                                  </a:avLst>
+                                </a:prstGeom>
+                                <a:ln/>
+                              </wps:spPr>
+                              <wps:style>
+                                <a:lnRef idx="2">
+                                  <a:schemeClr val="dk1"/>
+                                </a:lnRef>
+                                <a:fillRef idx="1">
+                                  <a:schemeClr val="lt1"/>
+                                </a:fillRef>
+                                <a:effectRef idx="0">
+                                  <a:schemeClr val="dk1"/>
+                                </a:effectRef>
+                                <a:fontRef idx="minor">
+                                  <a:schemeClr val="dk1"/>
+                                </a:fontRef>
+                              </wps:style>
+                              <wps:txbx>
+                                <w:txbxContent>
+                                  <w:p>
+                                    <w:pPr>
+                                      <w:rPr>
+                                        <w:rFonts w:ascii="Consolas" w:hAnsi="Consolas"/>
+                                        <w:sz w:val="18"/>
+                                        <w:szCs w:val="18"/>
+                                      </w:rPr>
+                                    </w:pPr>
+                                    <w:r>
+                                      <w:rPr>
+                                        <w:rFonts w:ascii="Consolas" w:hAnsi="Consolas"/>
+                                        <w:sz w:val="18"/>
+                                        <w:szCs w:val="18"/>
+                                      </w:rPr>
+                                      <w:t>5a.m</w:t>
+                                    </w:r>
+                                    <w:r>
+                                      <w:rPr>
+                                        <w:rFonts w:ascii="Consolas" w:hAnsi="Consolas"/>
+                                        <w:sz w:val="18"/>
+                                        <w:szCs w:val="18"/>
+                                      </w:rPr>
+                                      <w:t>.</w:t>
+                                    </w:r>
+                                  </w:p>
+                                </w:txbxContent>
+                              </wps:txbx>
+                              <wps:bodyPr rot="0" spcFirstLastPara="0" vertOverflow="overflow" horzOverflow="overflow" vert="horz" wrap="square" lIns="91440" tIns="45720" rIns="91440" bIns="45720" numCol="1" spcCol="0" rtlCol="0" fromWordArt="0" anchor="ctr" anchorCtr="0" forceAA="0" compatLnSpc="1">
+                                <a:prstTxWarp prst="textNoShape">
+                                  <a:avLst/>
+                                </a:prstTxWarp>
+                                <a:noAutofit/>
+                              </wps:bodyPr>
+                            </wps:wsp>
+                            <wps:wsp>
+                              <wps:cNvPr id="1090320638" name="Cuadro de texto 2"/>
+                              <wps:cNvSpPr txBox="1"/>
+                              <wps:spPr>
+                                <a:xfrm rot="20055077">
+                                  <a:off x="170281" y="24390"/>
+                                  <a:ext cx="569495" cy="232611"/>
+                                </a:xfrm>
+                                <a:prstGeom prst="rect">
+                                  <a:avLst/>
+                                </a:prstGeom>
+                                <a:noFill/>
+                                <a:ln>
+                                  <a:noFill/>
+                                </a:ln>
+                              </wps:spPr>
+                              <wps:style>
+                                <a:lnRef idx="0">
+                                  <a:scrgbClr r="0" g="0" b="0"/>
+                                </a:lnRef>
+                                <a:fillRef idx="0">
+                                  <a:scrgbClr r="0" g="0" b="0"/>
+                                </a:fillRef>
+                                <a:effectRef idx="0">
+                                  <a:scrgbClr r="0" g="0" b="0"/>
+                                </a:effectRef>
+                                <a:fontRef idx="minor">
+                                  <a:schemeClr val="dk1"/>
+                                </a:fontRef>
+                              </wps:style>
+                              <wps:txbx>
+                                <w:txbxContent>
+                                  <w:p>
+                                    <w:pPr>
+                                      <w:rPr>
+                                        <w:rFonts w:ascii="Consolas" w:hAnsi="Consolas"/>
+                                        <w:sz w:val="18"/>
+                                        <w:szCs w:val="18"/>
+                                      </w:rPr>
+                                    </w:pPr>
+                                    <w:r>
+                                      <w:rPr>
+                                        <w:rFonts w:ascii="Consolas" w:hAnsi="Consolas"/>
+                                        <w:sz w:val="18"/>
+                                        <w:szCs w:val="18"/>
+                                      </w:rPr>
+                                      <w:t>Lunes</w:t>
+                                    </w:r>
+                                  </w:p>
+                                </w:txbxContent>
+                              </wps:txbx>
+                              <wps:bodyPr rot="0" spcFirstLastPara="0" vertOverflow="overflow" horzOverflow="overflow" vert="horz" wrap="square" lIns="91440" tIns="45720" rIns="91440" bIns="45720" numCol="1" spcCol="0" rtlCol="0" fromWordArt="0" anchor="t" anchorCtr="0" forceAA="0" compatLnSpc="1">
+                                <a:prstTxWarp prst="textNoShape">
+                                  <a:avLst/>
+                                </a:prstTxWarp>
+                                <a:noAutofit/>
+                              </wps:bodyPr>
+                            </wps:wsp>
+                          </wpg:grpSp>
+                          <wpg:grpSp>
+                            <wpg:cNvPr id="1248296257" name="Grupo 4"/>
+                            <wpg:cNvGrpSpPr/>
+                            <wpg:grpSpPr>
+                              <a:xfrm>
+                                <a:off x="468085" y="19633"/>
+                                <a:ext cx="762000" cy="524652"/>
+                                <a:chOff x="0" y="20053"/>
+                                <a:chExt cx="762000" cy="525145"/>
+                              </a:xfrm>
+                            </wpg:grpSpPr>
+                            <wps:wsp>
+                              <wps:cNvPr id="1019098238" name="Cubo 1"/>
+                              <wps:cNvSpPr/>
+                              <wps:spPr>
+                                <a:xfrm>
+                                  <a:off x="0" y="20053"/>
+                                  <a:ext cx="762000" cy="525145"/>
+                                </a:xfrm>
+                                <a:prstGeom prst="cube">
+                                  <a:avLst>
+                                    <a:gd name="adj" fmla="val 53981"/>
+                                  </a:avLst>
+                                </a:prstGeom>
+                                <a:ln/>
+                              </wps:spPr>
+                              <wps:style>
+                                <a:lnRef idx="2">
+                                  <a:schemeClr val="dk1"/>
+                                </a:lnRef>
+                                <a:fillRef idx="1">
+                                  <a:schemeClr val="lt1"/>
+                                </a:fillRef>
+                                <a:effectRef idx="0">
+                                  <a:schemeClr val="dk1"/>
+                                </a:effectRef>
+                                <a:fontRef idx="minor">
+                                  <a:schemeClr val="dk1"/>
+                                </a:fontRef>
+                              </wps:style>
+                              <wps:txbx>
+                                <w:txbxContent>
+                                  <w:p>
+                                    <w:pPr>
+                                      <w:rPr>
+                                        <w:rFonts w:ascii="Consolas" w:hAnsi="Consolas"/>
+                                        <w:sz w:val="18"/>
+                                        <w:szCs w:val="18"/>
+                                      </w:rPr>
+                                    </w:pPr>
+                                    <w:r>
+                                      <w:rPr>
+                                        <w:rFonts w:ascii="Consolas" w:hAnsi="Consolas"/>
+                                        <w:sz w:val="18"/>
+                                        <w:szCs w:val="18"/>
+                                      </w:rPr>
+                                      <w:t>5a.m.</w:t>
+                                    </w:r>
+                                  </w:p>
+                                </w:txbxContent>
+                              </wps:txbx>
+                              <wps:bodyPr rot="0" spcFirstLastPara="0" vertOverflow="overflow" horzOverflow="overflow" vert="horz" wrap="square" lIns="91440" tIns="45720" rIns="91440" bIns="45720" numCol="1" spcCol="0" rtlCol="0" fromWordArt="0" anchor="ctr" anchorCtr="0" forceAA="0" compatLnSpc="1">
+                                <a:prstTxWarp prst="textNoShape">
+                                  <a:avLst/>
+                                </a:prstTxWarp>
+                                <a:noAutofit/>
+                              </wps:bodyPr>
+                            </wps:wsp>
+                            <wps:wsp>
+                              <wps:cNvPr id="665628470" name="Cuadro de texto 2"/>
+                              <wps:cNvSpPr txBox="1"/>
+                              <wps:spPr>
+                                <a:xfrm rot="20250528">
+                                  <a:off x="100637" y="22193"/>
+                                  <a:ext cx="618816" cy="232611"/>
+                                </a:xfrm>
+                                <a:prstGeom prst="rect">
+                                  <a:avLst/>
+                                </a:prstGeom>
+                                <a:noFill/>
+                                <a:ln>
+                                  <a:noFill/>
+                                </a:ln>
+                              </wps:spPr>
+                              <wps:style>
+                                <a:lnRef idx="0">
+                                  <a:scrgbClr r="0" g="0" b="0"/>
+                                </a:lnRef>
+                                <a:fillRef idx="0">
+                                  <a:scrgbClr r="0" g="0" b="0"/>
+                                </a:fillRef>
+                                <a:effectRef idx="0">
+                                  <a:scrgbClr r="0" g="0" b="0"/>
+                                </a:effectRef>
+                                <a:fontRef idx="minor">
+                                  <a:schemeClr val="dk1"/>
+                                </a:fontRef>
+                              </wps:style>
+                              <wps:txbx>
+                                <w:txbxContent>
+                                  <w:p>
+                                    <w:pPr>
+                                      <w:rPr>
+                                        <w:rFonts w:ascii="Consolas" w:hAnsi="Consolas"/>
+                                        <w:sz w:val="18"/>
+                                        <w:szCs w:val="18"/>
+                                      </w:rPr>
+                                    </w:pPr>
+                                    <w:r>
+                                      <w:rPr>
+                                        <w:rFonts w:ascii="Consolas" w:hAnsi="Consolas"/>
+                                        <w:sz w:val="18"/>
+                                        <w:szCs w:val="18"/>
+                                      </w:rPr>
+                                      <w:t>Martes</w:t>
+                                    </w:r>
+                                  </w:p>
+                                  <w:p>
+                                    <w:pPr>
+                                      <w:rPr>
+                                        <w:rFonts w:ascii="Consolas" w:hAnsi="Consolas"/>
+                                        <w:sz w:val="18"/>
+                                        <w:szCs w:val="18"/>
+                                      </w:rPr>
+                                    </w:pPr>
+                                  </w:p>
+                                </w:txbxContent>
+                              </wps:txbx>
+                              <wps:bodyPr rot="0" spcFirstLastPara="0" vertOverflow="overflow" horzOverflow="overflow" vert="horz" wrap="square" lIns="91440" tIns="45720" rIns="91440" bIns="45720" numCol="1" spcCol="0" rtlCol="0" fromWordArt="0" anchor="t" anchorCtr="0" forceAA="0" compatLnSpc="1">
+                                <a:prstTxWarp prst="textNoShape">
+                                  <a:avLst/>
+                                </a:prstTxWarp>
+                                <a:noAutofit/>
+                              </wps:bodyPr>
+                            </wps:wsp>
+                          </wpg:grpSp>
+                          <wpg:grpSp>
+                            <wpg:cNvPr id="1649818444" name="Grupo 4"/>
+                            <wpg:cNvGrpSpPr/>
+                            <wpg:grpSpPr>
+                              <a:xfrm>
+                                <a:off x="952500" y="22629"/>
+                                <a:ext cx="870978" cy="526125"/>
+                                <a:chOff x="0" y="18187"/>
+                                <a:chExt cx="871140" cy="527011"/>
+                              </a:xfrm>
+                            </wpg:grpSpPr>
+                            <wps:wsp>
+                              <wps:cNvPr id="919409994" name="Cubo 1"/>
+                              <wps:cNvSpPr/>
+                              <wps:spPr>
+                                <a:xfrm>
+                                  <a:off x="0" y="20053"/>
+                                  <a:ext cx="762000" cy="525145"/>
+                                </a:xfrm>
+                                <a:prstGeom prst="cube">
+                                  <a:avLst>
+                                    <a:gd name="adj" fmla="val 53981"/>
+                                  </a:avLst>
+                                </a:prstGeom>
+                                <a:ln/>
+                              </wps:spPr>
+                              <wps:style>
+                                <a:lnRef idx="2">
+                                  <a:schemeClr val="dk1"/>
+                                </a:lnRef>
+                                <a:fillRef idx="1">
+                                  <a:schemeClr val="lt1"/>
+                                </a:fillRef>
+                                <a:effectRef idx="0">
+                                  <a:schemeClr val="dk1"/>
+                                </a:effectRef>
+                                <a:fontRef idx="minor">
+                                  <a:schemeClr val="dk1"/>
+                                </a:fontRef>
+                              </wps:style>
+                              <wps:txbx>
+                                <w:txbxContent>
+                                  <w:p>
+                                    <w:pPr>
+                                      <w:rPr>
+                                        <w:rFonts w:ascii="Consolas" w:hAnsi="Consolas"/>
+                                        <w:sz w:val="18"/>
+                                        <w:szCs w:val="18"/>
+                                      </w:rPr>
+                                    </w:pPr>
+                                    <w:r>
+                                      <w:rPr>
+                                        <w:rFonts w:ascii="Consolas" w:hAnsi="Consolas"/>
+                                        <w:sz w:val="18"/>
+                                        <w:szCs w:val="18"/>
+                                      </w:rPr>
+                                      <w:t>5a.m.</w:t>
+                                    </w:r>
+                                  </w:p>
+                                </w:txbxContent>
+                              </wps:txbx>
+                              <wps:bodyPr rot="0" spcFirstLastPara="0" vertOverflow="overflow" horzOverflow="overflow" vert="horz" wrap="square" lIns="91440" tIns="45720" rIns="91440" bIns="45720" numCol="1" spcCol="0" rtlCol="0" fromWordArt="0" anchor="ctr" anchorCtr="0" forceAA="0" compatLnSpc="1">
+                                <a:prstTxWarp prst="textNoShape">
+                                  <a:avLst/>
+                                </a:prstTxWarp>
+                                <a:noAutofit/>
+                              </wps:bodyPr>
+                            </wps:wsp>
+                            <wps:wsp>
+                              <wps:cNvPr id="1367710804" name="Cuadro de texto 2"/>
+                              <wps:cNvSpPr txBox="1"/>
+                              <wps:spPr>
+                                <a:xfrm rot="20484998">
+                                  <a:off x="7547" y="18187"/>
+                                  <a:ext cx="863593" cy="232611"/>
+                                </a:xfrm>
+                                <a:prstGeom prst="rect">
+                                  <a:avLst/>
+                                </a:prstGeom>
+                                <a:noFill/>
+                                <a:ln>
+                                  <a:noFill/>
+                                </a:ln>
+                              </wps:spPr>
+                              <wps:style>
+                                <a:lnRef idx="0">
+                                  <a:scrgbClr r="0" g="0" b="0"/>
+                                </a:lnRef>
+                                <a:fillRef idx="0">
+                                  <a:scrgbClr r="0" g="0" b="0"/>
+                                </a:fillRef>
+                                <a:effectRef idx="0">
+                                  <a:scrgbClr r="0" g="0" b="0"/>
+                                </a:effectRef>
+                                <a:fontRef idx="minor">
+                                  <a:schemeClr val="dk1"/>
+                                </a:fontRef>
+                              </wps:style>
+                              <wps:txbx>
+                                <w:txbxContent>
+                                  <w:p>
+                                    <w:pPr>
+                                      <w:rPr>
+                                        <w:rFonts w:ascii="Consolas" w:hAnsi="Consolas"/>
+                                        <w:sz w:val="18"/>
+                                        <w:szCs w:val="18"/>
+                                      </w:rPr>
+                                    </w:pPr>
+                                    <w:r>
+                                      <w:rPr>
+                                        <w:rFonts w:ascii="Consolas" w:hAnsi="Consolas"/>
+                                        <w:sz w:val="18"/>
+                                        <w:szCs w:val="18"/>
+                                      </w:rPr>
+                                      <w:t>Miércoles</w:t>
+                                    </w:r>
+                                  </w:p>
+                                </w:txbxContent>
+                              </wps:txbx>
+                              <wps:bodyPr rot="0" spcFirstLastPara="0" vertOverflow="overflow" horzOverflow="overflow" vert="horz" wrap="square" lIns="91440" tIns="45720" rIns="91440" bIns="45720" numCol="1" spcCol="0" rtlCol="0" fromWordArt="0" anchor="t" anchorCtr="0" forceAA="0" compatLnSpc="1">
+                                <a:prstTxWarp prst="textNoShape">
+                                  <a:avLst/>
+                                </a:prstTxWarp>
+                                <a:noAutofit/>
+                              </wps:bodyPr>
+                            </wps:wsp>
+                          </wpg:grpSp>
+                          <wpg:grpSp>
+                            <wpg:cNvPr id="1955970112" name="Grupo 4"/>
+                            <wpg:cNvGrpSpPr/>
+                            <wpg:grpSpPr>
+                              <a:xfrm>
+                                <a:off x="1426028" y="20039"/>
+                                <a:ext cx="762000" cy="524791"/>
+                                <a:chOff x="0" y="20053"/>
+                                <a:chExt cx="761999" cy="525145"/>
+                              </a:xfrm>
+                            </wpg:grpSpPr>
+                            <wps:wsp>
+                              <wps:cNvPr id="1034661660" name="Cubo 1"/>
+                              <wps:cNvSpPr/>
+                              <wps:spPr>
+                                <a:xfrm>
+                                  <a:off x="0" y="20053"/>
+                                  <a:ext cx="761999" cy="525145"/>
+                                </a:xfrm>
+                                <a:prstGeom prst="cube">
+                                  <a:avLst>
+                                    <a:gd name="adj" fmla="val 53981"/>
+                                  </a:avLst>
+                                </a:prstGeom>
+                                <a:ln/>
+                              </wps:spPr>
+                              <wps:style>
+                                <a:lnRef idx="2">
+                                  <a:schemeClr val="dk1"/>
+                                </a:lnRef>
+                                <a:fillRef idx="1">
+                                  <a:schemeClr val="lt1"/>
+                                </a:fillRef>
+                                <a:effectRef idx="0">
+                                  <a:schemeClr val="dk1"/>
+                                </a:effectRef>
+                                <a:fontRef idx="minor">
+                                  <a:schemeClr val="dk1"/>
+                                </a:fontRef>
+                              </wps:style>
+                              <wps:txbx>
+                                <w:txbxContent>
+                                  <w:p>
+                                    <w:pPr>
+                                      <w:rPr>
+                                        <w:rFonts w:ascii="Consolas" w:hAnsi="Consolas"/>
+                                        <w:sz w:val="18"/>
+                                        <w:szCs w:val="18"/>
+                                      </w:rPr>
+                                    </w:pPr>
+                                    <w:r>
+                                      <w:rPr>
+                                        <w:rFonts w:ascii="Consolas" w:hAnsi="Consolas"/>
+                                        <w:sz w:val="18"/>
+                                        <w:szCs w:val="18"/>
+                                      </w:rPr>
+                                      <w:t>5a.m.</w:t>
+                                    </w:r>
+                                  </w:p>
+                                </w:txbxContent>
+                              </wps:txbx>
+                              <wps:bodyPr rot="0" spcFirstLastPara="0" vertOverflow="overflow" horzOverflow="overflow" vert="horz" wrap="square" lIns="91440" tIns="45720" rIns="91440" bIns="45720" numCol="1" spcCol="0" rtlCol="0" fromWordArt="0" anchor="ctr" anchorCtr="0" forceAA="0" compatLnSpc="1">
+                                <a:prstTxWarp prst="textNoShape">
+                                  <a:avLst/>
+                                </a:prstTxWarp>
+                                <a:noAutofit/>
+                              </wps:bodyPr>
+                            </wps:wsp>
+                            <wps:wsp>
+                              <wps:cNvPr id="1025999491" name="Cuadro de texto 2"/>
+                              <wps:cNvSpPr txBox="1"/>
+                              <wps:spPr>
+                                <a:xfrm rot="20055077">
+                                  <a:off x="83935" y="43572"/>
+                                  <a:ext cx="569495" cy="232611"/>
+                                </a:xfrm>
+                                <a:prstGeom prst="rect">
+                                  <a:avLst/>
+                                </a:prstGeom>
+                                <a:noFill/>
+                                <a:ln>
+                                  <a:noFill/>
+                                </a:ln>
+                              </wps:spPr>
+                              <wps:style>
+                                <a:lnRef idx="0">
+                                  <a:scrgbClr r="0" g="0" b="0"/>
+                                </a:lnRef>
+                                <a:fillRef idx="0">
+                                  <a:scrgbClr r="0" g="0" b="0"/>
+                                </a:fillRef>
+                                <a:effectRef idx="0">
+                                  <a:scrgbClr r="0" g="0" b="0"/>
+                                </a:effectRef>
+                                <a:fontRef idx="minor">
+                                  <a:schemeClr val="dk1"/>
+                                </a:fontRef>
+                              </wps:style>
+                              <wps:txbx>
+                                <w:txbxContent>
+                                  <w:p>
+                                    <w:pPr>
+                                      <w:rPr>
+                                        <w:rFonts w:ascii="Consolas" w:hAnsi="Consolas"/>
+                                        <w:sz w:val="18"/>
+                                        <w:szCs w:val="18"/>
+                                      </w:rPr>
+                                    </w:pPr>
+                                    <w:r>
+                                      <w:rPr>
+                                        <w:rFonts w:ascii="Consolas" w:hAnsi="Consolas"/>
+                                        <w:sz w:val="18"/>
+                                        <w:szCs w:val="18"/>
+                                      </w:rPr>
+                                      <w:t>Jueves</w:t>
+                                    </w:r>
+                                  </w:p>
+                                </w:txbxContent>
+                              </wps:txbx>
+                              <wps:bodyPr rot="0" spcFirstLastPara="0" vertOverflow="overflow" horzOverflow="overflow" vert="horz" wrap="square" lIns="91440" tIns="45720" rIns="91440" bIns="45720" numCol="1" spcCol="0" rtlCol="0" fromWordArt="0" anchor="t" anchorCtr="0" forceAA="0" compatLnSpc="1">
+                                <a:prstTxWarp prst="textNoShape">
+                                  <a:avLst/>
+                                </a:prstTxWarp>
+                                <a:noAutofit/>
+                              </wps:bodyPr>
+                            </wps:wsp>
+                          </wpg:grpSp>
+                          <wpg:grpSp>
+                            <wpg:cNvPr id="966921621" name="Grupo 4"/>
+                            <wpg:cNvGrpSpPr/>
+                            <wpg:grpSpPr>
+                              <a:xfrm>
+                                <a:off x="1899557" y="21771"/>
+                                <a:ext cx="762000" cy="524510"/>
+                                <a:chOff x="0" y="20053"/>
+                                <a:chExt cx="761999" cy="525145"/>
+                              </a:xfrm>
+                            </wpg:grpSpPr>
+                            <wps:wsp>
+                              <wps:cNvPr id="1547865411" name="Cubo 1"/>
+                              <wps:cNvSpPr/>
+                              <wps:spPr>
+                                <a:xfrm>
+                                  <a:off x="0" y="20053"/>
+                                  <a:ext cx="761999" cy="525145"/>
+                                </a:xfrm>
+                                <a:prstGeom prst="cube">
+                                  <a:avLst>
+                                    <a:gd name="adj" fmla="val 53981"/>
+                                  </a:avLst>
+                                </a:prstGeom>
+                                <a:ln/>
+                              </wps:spPr>
+                              <wps:style>
+                                <a:lnRef idx="2">
+                                  <a:schemeClr val="dk1"/>
+                                </a:lnRef>
+                                <a:fillRef idx="1">
+                                  <a:schemeClr val="lt1"/>
+                                </a:fillRef>
+                                <a:effectRef idx="0">
+                                  <a:schemeClr val="dk1"/>
+                                </a:effectRef>
+                                <a:fontRef idx="minor">
+                                  <a:schemeClr val="dk1"/>
+                                </a:fontRef>
+                              </wps:style>
+                              <wps:txbx>
+                                <w:txbxContent>
+                                  <w:p>
+                                    <w:pPr>
+                                      <w:rPr>
+                                        <w:rFonts w:ascii="Consolas" w:hAnsi="Consolas"/>
+                                        <w:sz w:val="18"/>
+                                        <w:szCs w:val="18"/>
+                                      </w:rPr>
+                                    </w:pPr>
+                                    <w:r>
+                                      <w:rPr>
+                                        <w:rFonts w:ascii="Consolas" w:hAnsi="Consolas"/>
+                                        <w:sz w:val="18"/>
+                                        <w:szCs w:val="18"/>
+                                      </w:rPr>
+                                      <w:t>5a.m.</w:t>
+                                    </w:r>
+                                  </w:p>
+                                </w:txbxContent>
+                              </wps:txbx>
+                              <wps:bodyPr rot="0" spcFirstLastPara="0" vertOverflow="overflow" horzOverflow="overflow" vert="horz" wrap="square" lIns="91440" tIns="45720" rIns="91440" bIns="45720" numCol="1" spcCol="0" rtlCol="0" fromWordArt="0" anchor="ctr" anchorCtr="0" forceAA="0" compatLnSpc="1">
+                                <a:prstTxWarp prst="textNoShape">
+                                  <a:avLst/>
+                                </a:prstTxWarp>
+                                <a:noAutofit/>
+                              </wps:bodyPr>
+                            </wps:wsp>
+                            <wps:wsp>
+                              <wps:cNvPr id="20460359" name="Cuadro de texto 2"/>
+                              <wps:cNvSpPr txBox="1"/>
+                              <wps:spPr>
+                                <a:xfrm rot="20055077">
+                                  <a:off x="78332" y="24242"/>
+                                  <a:ext cx="682306" cy="232611"/>
+                                </a:xfrm>
+                                <a:prstGeom prst="rect">
+                                  <a:avLst/>
+                                </a:prstGeom>
+                                <a:noFill/>
+                                <a:ln>
+                                  <a:noFill/>
+                                </a:ln>
+                              </wps:spPr>
+                              <wps:style>
+                                <a:lnRef idx="0">
+                                  <a:scrgbClr r="0" g="0" b="0"/>
+                                </a:lnRef>
+                                <a:fillRef idx="0">
+                                  <a:scrgbClr r="0" g="0" b="0"/>
+                                </a:fillRef>
+                                <a:effectRef idx="0">
+                                  <a:scrgbClr r="0" g="0" b="0"/>
+                                </a:effectRef>
+                                <a:fontRef idx="minor">
+                                  <a:schemeClr val="dk1"/>
+                                </a:fontRef>
+                              </wps:style>
+                              <wps:txbx>
+                                <w:txbxContent>
+                                  <w:p>
+                                    <w:pPr>
+                                      <w:rPr>
+                                        <w:rFonts w:ascii="Consolas" w:hAnsi="Consolas"/>
+                                        <w:sz w:val="18"/>
+                                        <w:szCs w:val="18"/>
+                                      </w:rPr>
+                                    </w:pPr>
+                                    <w:r>
+                                      <w:rPr>
+                                        <w:rFonts w:ascii="Consolas" w:hAnsi="Consolas"/>
+                                        <w:sz w:val="18"/>
+                                        <w:szCs w:val="18"/>
+                                      </w:rPr>
+                                      <w:t>Viernes</w:t>
+                                    </w:r>
+                                    <w:r>
+                                      <w:rPr>
+                                        <w:rFonts w:ascii="Consolas" w:hAnsi="Consolas"/>
+                                        <w:sz w:val="18"/>
+                                        <w:szCs w:val="18"/>
+                                      </w:rPr>
+                                      <w:t>es</w:t>
+                                    </w:r>
+                                  </w:p>
+                                </w:txbxContent>
+                              </wps:txbx>
+                              <wps:bodyPr rot="0" spcFirstLastPara="0" vertOverflow="overflow" horzOverflow="overflow" vert="horz" wrap="square" lIns="91440" tIns="45720" rIns="91440" bIns="45720" numCol="1" spcCol="0" rtlCol="0" fromWordArt="0" anchor="t" anchorCtr="0" forceAA="0" compatLnSpc="1">
+                                <a:prstTxWarp prst="textNoShape">
+                                  <a:avLst/>
+                                </a:prstTxWarp>
+                                <a:noAutofit/>
+                              </wps:bodyPr>
+                            </wps:wsp>
+                          </wpg:grpSp>
+                        </wpg:grpSp>
+                        <wps:wsp>
+                          <wps:cNvPr id="449475805" name="Cuadro de texto 3"/>
+                          <wps:cNvSpPr txBox="1"/>
+                          <wps:spPr>
+                            <a:xfrm rot="18492774">
+                              <a:off x="2241233" y="170804"/>
+                              <a:ext cx="596826" cy="255218"/>
+                            </a:xfrm>
+                            <a:prstGeom prst="rect">
+                              <a:avLst/>
+                            </a:prstGeom>
+                            <a:noFill/>
+                            <a:ln>
+                              <a:noFill/>
+                            </a:ln>
+                          </wps:spPr>
+                          <wps:style>
+                            <a:lnRef idx="0">
+                              <a:scrgbClr r="0" g="0" b="0"/>
+                            </a:lnRef>
+                            <a:fillRef idx="0">
+                              <a:scrgbClr r="0" g="0" b="0"/>
+                            </a:fillRef>
+                            <a:effectRef idx="0">
+                              <a:scrgbClr r="0" g="0" b="0"/>
+                            </a:effectRef>
+                            <a:fontRef idx="minor">
+                              <a:schemeClr val="dk1"/>
+                            </a:fontRef>
+                          </wps:style>
+                          <wps:txbx>
+                            <w:txbxContent>
+                              <w:p>
+                                <w:pPr>
+                                  <w:rPr>
+                                    <w:sz w:val="12"/>
+                                    <w:szCs w:val="12"/>
+                                  </w:rPr>
+                                </w:pPr>
+                                <w:r>
+                                  <w:rPr>
+                                    <w:sz w:val="18"/>
+                                    <w:szCs w:val="18"/>
+                                  </w:rPr>
+                                  <w:t>Materia</w:t>
+                                </w:r>
+                              </w:p>
+                            </w:txbxContent>
+                          </wps:txbx>
+                          <wps:bodyPr rot="0" spcFirstLastPara="0" vertOverflow="overflow" horzOverflow="overflow" vert="horz" wrap="square" lIns="91440" tIns="45720" rIns="91440" bIns="45720" numCol="1" spcCol="0" rtlCol="0" fromWordArt="0" anchor="t" anchorCtr="0" forceAA="0" compatLnSpc="1">
+                            <a:prstTxWarp prst="textNoShape">
+                              <a:avLst/>
+                            </a:prstTxWarp>
+                            <a:noAutofit/>
+                          </wps:bodyPr>
+                        </wps:wsp>
+                        <wps:wsp>
+                          <wps:cNvPr id="436312293" name="Cuadro de texto 3"/>
+                          <wps:cNvSpPr txBox="1"/>
+                          <wps:spPr>
+                            <a:xfrm rot="18492774">
+                              <a:off x="2246675" y="415733"/>
+                              <a:ext cx="596826" cy="255218"/>
+                            </a:xfrm>
+                            <a:prstGeom prst="rect">
+                              <a:avLst/>
+                            </a:prstGeom>
+                            <a:noFill/>
+                            <a:ln>
+                              <a:noFill/>
+                            </a:ln>
+                          </wps:spPr>
+                          <wps:style>
+                            <a:lnRef idx="0">
+                              <a:scrgbClr r="0" g="0" b="0"/>
+                            </a:lnRef>
+                            <a:fillRef idx="0">
+                              <a:scrgbClr r="0" g="0" b="0"/>
+                            </a:fillRef>
+                            <a:effectRef idx="0">
+                              <a:scrgbClr r="0" g="0" b="0"/>
+                            </a:effectRef>
+                            <a:fontRef idx="minor">
+                              <a:schemeClr val="dk1"/>
+                            </a:fontRef>
+                          </wps:style>
+                          <wps:txbx>
+                            <w:txbxContent>
+                              <w:p>
+                                <w:pPr>
+                                  <w:rPr>
+                                    <w:sz w:val="12"/>
+                                    <w:szCs w:val="12"/>
+                                  </w:rPr>
+                                </w:pPr>
+                                <w:r>
+                                  <w:rPr>
+                                    <w:sz w:val="18"/>
+                                    <w:szCs w:val="18"/>
+                                  </w:rPr>
+                                  <w:t>Materia</w:t>
+                                </w:r>
+                              </w:p>
+                            </w:txbxContent>
+                          </wps:txbx>
+                          <wps:bodyPr rot="0" spcFirstLastPara="0" vertOverflow="overflow" horzOverflow="overflow" vert="horz" wrap="square" lIns="91440" tIns="45720" rIns="91440" bIns="45720" numCol="1" spcCol="0" rtlCol="0" fromWordArt="0" anchor="t" anchorCtr="0" forceAA="0" compatLnSpc="1">
+                            <a:prstTxWarp prst="textNoShape">
+                              <a:avLst/>
+                            </a:prstTxWarp>
+                            <a:noAutofit/>
+                          </wps:bodyPr>
+                        </wps:wsp>
+                      </wpg:grpSp>
+                      <wps:wsp>
+                        <wps:cNvPr id="1574597677" name="Cuadro de texto 1"/>
+                        <wps:cNvSpPr txBox="1"/>
+                        <wps:spPr>
+                          <a:xfrm>
+                            <a:off x="0" y="900430"/>
+                            <a:ext cx="2671445" cy="266700"/>
+                          </a:xfrm>
+                          <a:prstGeom prst="rect">
+                            <a:avLst/>
+                          </a:prstGeom>
+                          <a:solidFill>
+                            <a:prstClr val="white"/>
+                          </a:solidFill>
+                          <a:ln>
+                            <a:noFill/>
+                          </a:ln>
+                        </wps:spPr>
+                        <wps:txbx>
+                          <w:txbxContent>
+                            <w:p>
+                              <w:pPr>
+                                <w:pStyle w:val="Descripcin"/>
+                                <w:jc w:val="right"/>
+                                <w:rPr>
+                                  <w:noProof/>
+                                </w:rPr>
+                              </w:pPr>
+                              <w:r>
+                                <w:t xml:space="preserve">Ilustración </w:t>
+                              </w:r>
+                              <w:fldSimple w:instr=" SEQ Ilustración \* ARABIC ">
+                                <w:r>
+                                  <w:rPr>
+                                    <w:noProof/>
+                                  </w:rPr>
+                                  <w:t>2</w:t>
+                                </w:r>
+                              </w:fldSimple>
+                            </w:p>
+                          </w:txbxContent>
+                        </wps:txbx>
+                        <wps:bodyPr rot="0" spcFirstLastPara="0" vertOverflow="overflow" horzOverflow="overflow" vert="horz" wrap="square" lIns="0" tIns="0" rIns="0" bIns="0" numCol="1" spcCol="0" rtlCol="0" fromWordArt="0" anchor="t" anchorCtr="0" forceAA="0" compatLnSpc="1">
+                          <a:prstTxWarp prst="textNoShape">
+                            <a:avLst/>
+                          </a:prstTxWarp>
+                          <a:spAutoFit/>
+                        </wps:bodyPr>
+                      </wps:wsp>
+                    </wpg:wgp>
+                  </a:graphicData>
+                </a:graphic>
+              </wp:anchor>
+            </w:drawing>
+          </mc:Choice>
+          <mc:Fallback>
+            <w:pict>
+              <v:group w14:anchorId="20E25C88" id="Grupo 8" o:spid="_x0000_s1027" style="position:absolute;left:0;text-align:left;margin-left:0;margin-top:4.75pt;width:210.45pt;height:91.9pt;z-index:251676672;mso-position-horizontal:center;mso-position-horizontal-relative:margin" coordsize="26726,11671" o:gfxdata="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">
+                <v:group id="Grupo 7" o:spid="_x0000_s1028" style="position:absolute;width:26726;height:8417" coordsize="26726,8417" o:gfxdata="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">
+                  <v:group id="Grupo 6" o:spid="_x0000_s1029" style="position:absolute;top:450;width:26670;height:7701" coordorigin=",196" coordsize="26670,7701" o:gfxdata="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">
+                    <v:group id="Grupo 4" o:spid="_x0000_s1030" style="position:absolute;top:2449;width:7620;height:5448" coordsize="7620,5451" o:gfxdata="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">
+                      <v:shapetype id="_x0000_t16" coordsize="21600,21600" o:spt="16" adj="5400" path="m@0,l0@0,,21600@1,21600,21600@2,21600,xem0@0nfl@1@0,21600,em@1@0nfl@1,21600e">
+                        <v:stroke joinstyle="miter"/>
+                        <v:formulas>
+                          <v:f eqn="val #0"/>
+                          <v:f eqn="sum width 0 #0"/>
+                          <v:f eqn="sum height 0 #0"/>
+                          <v:f eqn="mid height #0"/>
+                          <v:f eqn="prod @1 1 2"/>
+                          <v:f eqn="prod @2 1 2"/>
+                          <v:f eqn="mid width #0"/>
+                        </v:formulas>
+                        <v:path o:extrusionok="f" gradientshapeok="t" limo="10800,10800" o:connecttype="custom" o:connectlocs="@6,0;@4,@0;0,@3;@4,21600;@1,@3;21600,@5" o:connectangles="270,270,180,90,0,0" textboxrect="0,@0,@1,21600"/>
+                        <v:handles>
+                          <v:h position="topLeft,#0" switch="" yrange="0,21600"/>
+                        </v:handles>
+                        <o:complex v:ext="view"/>
+                      </v:shapetype>
+                      <v:shape id="Cubo 1" o:spid="_x0000_s1031" type="#_x0000_t16" style="position:absolute;top:200;width:7620;height:5251;visibility:visible;mso-wrap-style:square;v-text-anchor:middle" o:gfxdata="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" adj="11660" fillcolor="white [3201]" strokecolor="black [3200]" strokeweight="1pt">
+                        <v:textbox>
+                          <w:txbxContent>
+                            <w:p>
+                              <w:pPr>
+                                <w:rPr>
+                                  <w:rFonts w:ascii="Consolas" w:hAnsi="Consolas"/>
+                                  <w:sz w:val="18"/>
+                                  <w:szCs w:val="18"/>
+                                </w:rPr>
+                              </w:pPr>
+                              <w:r>
+                                <w:rPr>
+                                  <w:rFonts w:ascii="Consolas" w:hAnsi="Consolas"/>
+                                  <w:sz w:val="18"/>
+                                  <w:szCs w:val="18"/>
+                                </w:rPr>
+                                <w:t>6</w:t>
+                              </w:r>
+                              <w:r>
+                                <w:rPr>
+                                  <w:rFonts w:ascii="Consolas" w:hAnsi="Consolas"/>
+                                  <w:sz w:val="18"/>
+                                  <w:szCs w:val="18"/>
+                                </w:rPr>
+                                <w:t>a.m.</w:t>
+                              </w:r>
+                            </w:p>
+                          </w:txbxContent>
+                        </v:textbox>
+                      </v:shape>
+                      <v:shape id="Cuadro de texto 2" o:spid="_x0000_s1032" type="#_x0000_t202" style="position:absolute;left:1002;width:5695;height:2326;rotation:-1687468fd;visibility:visible;mso-wrap-style:square;v-text-anchor:top" o:gfxdata="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" filled="f" stroked="f">
+                        <v:textbox>
+                          <w:txbxContent>
+                            <w:p>
+                              <w:pPr>
+                                <w:rPr>
+                                  <w:rFonts w:ascii="Consolas" w:hAnsi="Consolas"/>
+                                  <w:sz w:val="18"/>
+                                  <w:szCs w:val="18"/>
+                                </w:rPr>
+                              </w:pPr>
+                              <w:r>
+                                <w:rPr>
+                                  <w:rFonts w:ascii="Consolas" w:hAnsi="Consolas"/>
+                                  <w:sz w:val="18"/>
+                                  <w:szCs w:val="18"/>
+                                </w:rPr>
+                                <w:t>Lunes</w:t>
+                              </w:r>
+                            </w:p>
+                          </w:txbxContent>
+                        </v:textbox>
+                      </v:shape>
+                    </v:group>
+                    <v:group id="Grupo 4" o:spid="_x0000_s1033" style="position:absolute;left:4680;top:2558;width:7620;height:5334" coordorigin=",112" coordsize="7620,5339" o:gfxdata="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">
+                      <v:shape id="Cubo 1" o:spid="_x0000_s1034" type="#_x0000_t16" style="position:absolute;top:200;width:7620;height:5251;visibility:visible;mso-wrap-style:square;v-text-anchor:middle" o:gfxdata="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" adj="11660" fillcolor="white [3201]" strokecolor="black [3200]" strokeweight="1pt">
+                        <v:textbox>
+                          <w:txbxContent>
+                            <w:p>
+                              <w:pPr>
+                                <w:rPr>
+                                  <w:rFonts w:ascii="Consolas" w:hAnsi="Consolas"/>
+                                  <w:sz w:val="18"/>
+                                  <w:szCs w:val="18"/>
+                                </w:rPr>
+                              </w:pPr>
+                              <w:r>
+                                <w:rPr>
+                                  <w:rFonts w:ascii="Consolas" w:hAnsi="Consolas"/>
+                                  <w:sz w:val="18"/>
+                                  <w:szCs w:val="18"/>
+                                </w:rPr>
+                                <w:t>6</w:t>
+                              </w:r>
+                              <w:r>
+                                <w:rPr>
+                                  <w:rFonts w:ascii="Consolas" w:hAnsi="Consolas"/>
+                                  <w:sz w:val="18"/>
+                                  <w:szCs w:val="18"/>
+                                </w:rPr>
+                                <w:t>a.m.</w:t>
+                              </w:r>
+                            </w:p>
+                          </w:txbxContent>
+                        </v:textbox>
+                      </v:shape>
+                      <v:shape id="Cuadro de texto 2" o:spid="_x0000_s1035" type="#_x0000_t202" style="position:absolute;left:1006;top:112;width:6188;height:2327;rotation:-1687468fd;visibility:visible;mso-wrap-style:square;v-text-anchor:top" o:gfxdata="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" filled="f" stroked="f">
+                        <v:textbox>
+                          <w:txbxContent>
+                            <w:p>
+                              <w:pPr>
+                                <w:rPr>
+                                  <w:rFonts w:ascii="Consolas" w:hAnsi="Consolas"/>
+                                  <w:sz w:val="18"/>
+                                  <w:szCs w:val="18"/>
+                                </w:rPr>
+                              </w:pPr>
+                              <w:r>
+                                <w:rPr>
+                                  <w:rFonts w:ascii="Consolas" w:hAnsi="Consolas"/>
+                                  <w:sz w:val="18"/>
+                                  <w:szCs w:val="18"/>
+                                </w:rPr>
+                                <w:t>Martes</w:t>
+                              </w:r>
+                            </w:p>
+                            <w:p>
+                              <w:pPr>
+                                <w:rPr>
+                                  <w:rFonts w:ascii="Consolas" w:hAnsi="Consolas"/>
+                                  <w:sz w:val="18"/>
+                                  <w:szCs w:val="18"/>
+                                </w:rPr>
+                              </w:pPr>
+                            </w:p>
+                          </w:txbxContent>
+                        </v:textbox>
+                      </v:shape>
+                    </v:group>
+                    <v:group id="Grupo 4" o:spid="_x0000_s1036" style="position:absolute;left:9525;top:2639;width:7613;height:5239" coordorigin=",-54" coordsize="7620,5251" o:gfxdata="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">
+                      <v:shape id="Cubo 1" o:spid="_x0000_s1037" type="#_x0000_t16" style="position:absolute;top:-54;width:7620;height:5251;visibility:visible;mso-wrap-style:square;v-text-anchor:middle" o:gfxdata="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" adj="11660" fillcolor="white [3201]" strokecolor="black [3200]" strokeweight="1pt">
+                        <v:textbox>
+                          <w:txbxContent>
+                            <w:p>
+                              <w:pPr>
+                                <w:rPr>
+                                  <w:rFonts w:ascii="Consolas" w:hAnsi="Consolas"/>
+                                  <w:sz w:val="18"/>
+                                  <w:szCs w:val="18"/>
+                                </w:rPr>
+                              </w:pPr>
+                              <w:r>
+                                <w:rPr>
+                                  <w:rFonts w:ascii="Consolas" w:hAnsi="Consolas"/>
+                                  <w:sz w:val="18"/>
+                                  <w:szCs w:val="18"/>
+                                </w:rPr>
+                                <w:t>6</w:t>
+                              </w:r>
+                              <w:r>
+                                <w:rPr>
+                                  <w:rFonts w:ascii="Consolas" w:hAnsi="Consolas"/>
+                                  <w:sz w:val="18"/>
+                                  <w:szCs w:val="18"/>
+                                </w:rPr>
+                                <w:t>a.m.</w:t>
+                              </w:r>
+                            </w:p>
+                          </w:txbxContent>
+                        </v:textbox>
+                      </v:shape>
+                      <v:shape id="Cuadro de texto 2" o:spid="_x0000_s1038" type="#_x0000_t202" style="position:absolute;left:485;top:318;width:7008;height:2326;rotation:-1687468fd;visibility:visible;mso-wrap-style:square;v-text-anchor:top" o:gfxdata="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" filled="f" stroked="f">
+                        <v:textbox>
+                          <w:txbxContent>
+                            <w:p>
+                              <w:pPr>
+                                <w:rPr>
+                                  <w:rFonts w:ascii="Consolas" w:hAnsi="Consolas"/>
+                                  <w:sz w:val="18"/>
+                                  <w:szCs w:val="18"/>
+                                </w:rPr>
+                              </w:pPr>
+                              <w:r>
+                                <w:rPr>
+                                  <w:rFonts w:ascii="Consolas" w:hAnsi="Consolas"/>
+                                  <w:sz w:val="18"/>
+                                  <w:szCs w:val="18"/>
+                                </w:rPr>
+                                <w:t>Miércoles</w:t>
+                              </w:r>
+                            </w:p>
+                          </w:txbxContent>
+                        </v:textbox>
+                      </v:shape>
+                    </v:group>
+                    <v:group id="Grupo 4" o:spid="_x0000_s1039" style="position:absolute;left:14260;top:2449;width:7620;height:5448" coordsize="7619,5451" o:gfxdata="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">
+                      <v:shape id="Cubo 1" o:spid="_x0000_s1040" type="#_x0000_t16" style="position:absolute;top:200;width:7619;height:5251;visibility:visible;mso-wrap-style:square;v-text-anchor:middle" o:gfxdata="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" adj="11660" fillcolor="white [3201]" strokecolor="black [3200]" strokeweight="1pt">
+                        <v:textbox>
+                          <w:txbxContent>
+                            <w:p>
+                              <w:pPr>
+                                <w:rPr>
+                                  <w:rFonts w:ascii="Consolas" w:hAnsi="Consolas"/>
+                                  <w:sz w:val="18"/>
+                                  <w:szCs w:val="18"/>
+                                </w:rPr>
+                              </w:pPr>
+                              <w:r>
+                                <w:rPr>
+                                  <w:rFonts w:ascii="Consolas" w:hAnsi="Consolas"/>
+                                  <w:sz w:val="18"/>
+                                  <w:szCs w:val="18"/>
+                                </w:rPr>
+                                <w:t>6</w:t>
+                              </w:r>
+                              <w:r>
+                                <w:rPr>
+                                  <w:rFonts w:ascii="Consolas" w:hAnsi="Consolas"/>
+                                  <w:sz w:val="18"/>
+                                  <w:szCs w:val="18"/>
+                                </w:rPr>
+                                <w:t>a.m.</w:t>
+                              </w:r>
+                            </w:p>
+                          </w:txbxContent>
+                        </v:textbox>
+                      </v:shape>
+                      <v:shape id="Cuadro de texto 2" o:spid="_x0000_s1041" type="#_x0000_t202" style="position:absolute;left:1002;width:5695;height:2326;rotation:-1687468fd;visibility:visible;mso-wrap-style:square;v-text-anchor:top" o:gfxdata="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" filled="f" stroked="f">
+                        <v:textbox>
+                          <w:txbxContent>
+                            <w:p>
+                              <w:pPr>
+                                <w:rPr>
+                                  <w:rFonts w:ascii="Consolas" w:hAnsi="Consolas"/>
+                                  <w:sz w:val="18"/>
+                                  <w:szCs w:val="18"/>
+                                </w:rPr>
+                              </w:pPr>
+                              <w:r>
+                                <w:rPr>
+                                  <w:rFonts w:ascii="Consolas" w:hAnsi="Consolas"/>
+                                  <w:sz w:val="18"/>
+                                  <w:szCs w:val="18"/>
+                                </w:rPr>
+                                <w:t>Jueves</w:t>
+                              </w:r>
+                            </w:p>
+                          </w:txbxContent>
+                        </v:textbox>
+                      </v:shape>
+                    </v:group>
+                    <v:group id="Grupo 4" o:spid="_x0000_s1042" style="position:absolute;left:19050;top:2449;width:7620;height:5448" coordsize="7619,5451" o:gfxdata="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">
+                      <v:shape id="Cubo 1" o:spid="_x0000_s1043" type="#_x0000_t16" style="position:absolute;top:200;width:7619;height:5251;visibility:visible;mso-wrap-style:square;v-text-anchor:middle" o:gfxdata="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" adj="11660" fillcolor="white [3201]" strokecolor="black [3200]" strokeweight="1pt">
+                        <v:textbox>
+                          <w:txbxContent>
+                            <w:p>
+                              <w:pPr>
+                                <w:rPr>
+                                  <w:rFonts w:ascii="Consolas" w:hAnsi="Consolas"/>
+                                  <w:sz w:val="18"/>
+                                  <w:szCs w:val="18"/>
+                                </w:rPr>
+                              </w:pPr>
+                              <w:r>
+                                <w:rPr>
+                                  <w:rFonts w:ascii="Consolas" w:hAnsi="Consolas"/>
+                                  <w:sz w:val="18"/>
+                                  <w:szCs w:val="18"/>
+                                </w:rPr>
+                                <w:t>6</w:t>
+                              </w:r>
+                              <w:r>
+                                <w:rPr>
+                                  <w:rFonts w:ascii="Consolas" w:hAnsi="Consolas"/>
+                                  <w:sz w:val="18"/>
+                                  <w:szCs w:val="18"/>
+                                </w:rPr>
+                                <w:t>a.m.</w:t>
+                              </w:r>
+                            </w:p>
+                          </w:txbxContent>
+                        </v:textbox>
+                      </v:shape>
+                      <v:shape id="Cuadro de texto 2" o:spid="_x0000_s1044" type="#_x0000_t202" style="position:absolute;left:1002;width:5695;height:2326;rotation:-1687468fd;visibility:visible;mso-wrap-style:square;v-text-anchor:top" o:gfxdata="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" filled="f" stroked="f">
+                        <v:textbox>
+                          <w:txbxContent>
+                            <w:p>
+                              <w:pPr>
+                                <w:rPr>
+                                  <w:rFonts w:ascii="Consolas" w:hAnsi="Consolas"/>
+                                  <w:sz w:val="18"/>
+                                  <w:szCs w:val="18"/>
+                                </w:rPr>
+                              </w:pPr>
+                              <w:r>
+                                <w:rPr>
+                                  <w:rFonts w:ascii="Consolas" w:hAnsi="Consolas"/>
+                                  <w:sz w:val="18"/>
+                                  <w:szCs w:val="18"/>
+                                </w:rPr>
+                                <w:t>Jueves</w:t>
+                              </w:r>
+                            </w:p>
+                          </w:txbxContent>
+                        </v:textbox>
+                      </v:shape>
+                    </v:group>
+                    <v:group id="Grupo 4" o:spid="_x0000_s1045" style="position:absolute;top:200;width:7620;height:5251" coordorigin=",200" coordsize="7620,5251" o:gfxdata="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">
+                      <v:shape id="Cubo 1" o:spid="_x0000_s1046" type="#_x0000_t16" style="position:absolute;top:200;width:7620;height:5251;visibility:visible;mso-wrap-style:square;v-text-anchor:middle" o:gfxdata="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" adj="11660" fillcolor="white [3201]" strokecolor="black [3200]" strokeweight="1pt">
+                        <v:textbox>
+                          <w:txbxContent>
+                            <w:p>
+                              <w:pPr>
+                                <w:rPr>
+                                  <w:rFonts w:ascii="Consolas" w:hAnsi="Consolas"/>
+                                  <w:sz w:val="18"/>
+                                  <w:szCs w:val="18"/>
+                                </w:rPr>
+                              </w:pPr>
+                              <w:r>
+                                <w:rPr>
+                                  <w:rFonts w:ascii="Consolas" w:hAnsi="Consolas"/>
+                                  <w:sz w:val="18"/>
+                                  <w:szCs w:val="18"/>
+                                </w:rPr>
+                                <w:t>5a.m</w:t>
+                              </w:r>
+                              <w:r>
+                                <w:rPr>
+                                  <w:rFonts w:ascii="Consolas" w:hAnsi="Consolas"/>
+                                  <w:sz w:val="18"/>
+                                  <w:szCs w:val="18"/>
+                                </w:rPr>
+                                <w:t>.</w:t>
+                              </w:r>
+                            </w:p>
+                          </w:txbxContent>
+                        </v:textbox>
+                      </v:shape>
+                      <v:shape id="Cuadro de texto 2" o:spid="_x0000_s1047" type="#_x0000_t202" style="position:absolute;left:1702;top:243;width:5695;height:2327;rotation:-1687468fd;visibility:visible;mso-wrap-style:square;v-text-anchor:top" o:gfxdata="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" filled="f" stroked="f">
+                        <v:textbox>
+                          <w:txbxContent>
+                            <w:p>
+                              <w:pPr>
+                                <w:rPr>
+                                  <w:rFonts w:ascii="Consolas" w:hAnsi="Consolas"/>
+                                  <w:sz w:val="18"/>
+                                  <w:szCs w:val="18"/>
+                                </w:rPr>
+                              </w:pPr>
+                              <w:r>
+                                <w:rPr>
+                                  <w:rFonts w:ascii="Consolas" w:hAnsi="Consolas"/>
+                                  <w:sz w:val="18"/>
+                                  <w:szCs w:val="18"/>
+                                </w:rPr>
+                                <w:t>Lunes</w:t>
+                              </w:r>
+                            </w:p>
+                          </w:txbxContent>
+                        </v:textbox>
+                      </v:shape>
+                    </v:group>
+                    <v:group id="Grupo 4" o:spid="_x0000_s1048" style="position:absolute;left:4680;top:196;width:7620;height:5246" coordorigin=",200" coordsize="7620,5251" o:gfxdata="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">
+                      <v:shape id="Cubo 1" o:spid="_x0000_s1049" type="#_x0000_t16" style="position:absolute;top:200;width:7620;height:5251;visibility:visible;mso-wrap-style:square;v-text-anchor:middle" o:gfxdata="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" adj="11660" fillcolor="white [3201]" strokecolor="black [3200]" strokeweight="1pt">
+                        <v:textbox>
+                          <w:txbxContent>
+                            <w:p>
+                              <w:pPr>
+                                <w:rPr>
+                                  <w:rFonts w:ascii="Consolas" w:hAnsi="Consolas"/>
+                                  <w:sz w:val="18"/>
+                                  <w:szCs w:val="18"/>
+                                </w:rPr>
+                              </w:pPr>
+                              <w:r>
+                                <w:rPr>
+                                  <w:rFonts w:ascii="Consolas" w:hAnsi="Consolas"/>
+                                  <w:sz w:val="18"/>
+                                  <w:szCs w:val="18"/>
+                                </w:rPr>
+                                <w:t>5a.m.</w:t>
+                              </w:r>
+                            </w:p>
+                          </w:txbxContent>
+                        </v:textbox>
+                      </v:shape>
+                      <v:shape id="Cuadro de texto 2" o:spid="_x0000_s1050" type="#_x0000_t202" style="position:absolute;left:1006;top:221;width:6188;height:2327;rotation:-1473983fd;visibility:visible;mso-wrap-style:square;v-text-anchor:top" o:gfxdata="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" filled="f" stroked="f">
+                        <v:textbox>
+                          <w:txbxContent>
+                            <w:p>
+                              <w:pPr>
+                                <w:rPr>
+                                  <w:rFonts w:ascii="Consolas" w:hAnsi="Consolas"/>
+                                  <w:sz w:val="18"/>
+                                  <w:szCs w:val="18"/>
+                                </w:rPr>
+                              </w:pPr>
+                              <w:r>
+                                <w:rPr>
+                                  <w:rFonts w:ascii="Consolas" w:hAnsi="Consolas"/>
+                                  <w:sz w:val="18"/>
+                                  <w:szCs w:val="18"/>
+                                </w:rPr>
+                                <w:t>Martes</w:t>
+                              </w:r>
+                            </w:p>
+                            <w:p>
+                              <w:pPr>
+                                <w:rPr>
+                                  <w:rFonts w:ascii="Consolas" w:hAnsi="Consolas"/>
+                                  <w:sz w:val="18"/>
+                                  <w:szCs w:val="18"/>
+                                </w:rPr>
+                              </w:pPr>
+                            </w:p>
+                          </w:txbxContent>
+                        </v:textbox>
+                      </v:shape>
+                    </v:group>
+                    <v:group id="Grupo 4" o:spid="_x0000_s1051" style="position:absolute;left:9525;top:226;width:8709;height:5261" coordorigin=",181" coordsize="8711,5270" o:gfxdata="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">
+                      <v:shape id="Cubo 1" o:spid="_x0000_s1052" type="#_x0000_t16" style="position:absolute;top:200;width:7620;height:5251;visibility:visible;mso-wrap-style:square;v-text-anchor:middle" o:gfxdata="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" adj="11660" fillcolor="white [3201]" strokecolor="black [3200]" strokeweight="1pt">
+                        <v:textbox>
+                          <w:txbxContent>
+                            <w:p>
+                              <w:pPr>
+                                <w:rPr>
+                                  <w:rFonts w:ascii="Consolas" w:hAnsi="Consolas"/>
+                                  <w:sz w:val="18"/>
+                                  <w:szCs w:val="18"/>
+                                </w:rPr>
+                              </w:pPr>
+                              <w:r>
+                                <w:rPr>
+                                  <w:rFonts w:ascii="Consolas" w:hAnsi="Consolas"/>
+                                  <w:sz w:val="18"/>
+                                  <w:szCs w:val="18"/>
+                                </w:rPr>
+                                <w:t>5a.m.</w:t>
+                              </w:r>
+                            </w:p>
+                          </w:txbxContent>
+                        </v:textbox>
+                      </v:shape>
+                      <v:shape id="Cuadro de texto 2" o:spid="_x0000_s1053" type="#_x0000_t202" style="position:absolute;left:75;top:181;width:8636;height:2326;rotation:-1217880fd;visibility:visible;mso-wrap-style:square;v-text-anchor:top" o:gfxdata="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" filled="f" stroked="f">
+                        <v:textbox>
+                          <w:txbxContent>
+                            <w:p>
+                              <w:pPr>
+                                <w:rPr>
+                                  <w:rFonts w:ascii="Consolas" w:hAnsi="Consolas"/>
+                                  <w:sz w:val="18"/>
+                                  <w:szCs w:val="18"/>
+                                </w:rPr>
+                              </w:pPr>
+                              <w:r>
+                                <w:rPr>
+                                  <w:rFonts w:ascii="Consolas" w:hAnsi="Consolas"/>
+                                  <w:sz w:val="18"/>
+                                  <w:szCs w:val="18"/>
+                                </w:rPr>
+                                <w:t>Miércoles</w:t>
+                              </w:r>
+                            </w:p>
+                          </w:txbxContent>
+                        </v:textbox>
+                      </v:shape>
+                    </v:group>
+                    <v:group id="Grupo 4" o:spid="_x0000_s1054" style="position:absolute;left:14260;top:200;width:7620;height:5248" coordorigin=",200" coordsize="7619,5251" o:gfxdata="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">
+                      <v:shape id="Cubo 1" o:spid="_x0000_s1055" type="#_x0000_t16" style="position:absolute;top:200;width:7619;height:5251;visibility:visible;mso-wrap-style:square;v-text-anchor:middle" o:gfxdata="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" adj="11660" fillcolor="white [3201]" strokecolor="black [3200]" strokeweight="1pt">
+                        <v:textbox>
+                          <w:txbxContent>
+                            <w:p>
+                              <w:pPr>
+                                <w:rPr>
+                                  <w:rFonts w:ascii="Consolas" w:hAnsi="Consolas"/>
+                                  <w:sz w:val="18"/>
+                                  <w:szCs w:val="18"/>
+                                </w:rPr>
+                              </w:pPr>
+                              <w:r>
+                                <w:rPr>
+                                  <w:rFonts w:ascii="Consolas" w:hAnsi="Consolas"/>
+                                  <w:sz w:val="18"/>
+                                  <w:szCs w:val="18"/>
+                                </w:rPr>
+                                <w:t>5a.m.</w:t>
+                              </w:r>
+                            </w:p>
+                          </w:txbxContent>
+                        </v:textbox>
+                      </v:shape>
+                      <v:shape id="Cuadro de texto 2" o:spid="_x0000_s1056" type="#_x0000_t202" style="position:absolute;left:839;top:435;width:5695;height:2326;rotation:-1687468fd;visibility:visible;mso-wrap-style:square;v-text-anchor:top" o:gfxdata="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" filled="f" stroked="f">
+                        <v:textbox>
+                          <w:txbxContent>
+                            <w:p>
+                              <w:pPr>
+                                <w:rPr>
+                                  <w:rFonts w:ascii="Consolas" w:hAnsi="Consolas"/>
+                                  <w:sz w:val="18"/>
+                                  <w:szCs w:val="18"/>
+                                </w:rPr>
+                              </w:pPr>
+                              <w:r>
+                                <w:rPr>
+                                  <w:rFonts w:ascii="Consolas" w:hAnsi="Consolas"/>
+                                  <w:sz w:val="18"/>
+                                  <w:szCs w:val="18"/>
+                                </w:rPr>
+                                <w:t>Jueves</w:t>
+                              </w:r>
+                            </w:p>
+                          </w:txbxContent>
+                        </v:textbox>
+                      </v:shape>
+                    </v:group>
+                    <v:group id="Grupo 4" o:spid="_x0000_s1057" style="position:absolute;left:18995;top:217;width:7620;height:5245" coordorigin=",200" coordsize="7619,5251" o:gfxdata="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">
+                      <v:shape id="Cubo 1" o:spid="_x0000_s1058" type="#_x0000_t16" style="position:absolute;top:200;width:7619;height:5251;visibility:visible;mso-wrap-style:square;v-text-anchor:middle" o:gfxdata="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" adj="11660" fillcolor="white [3201]" strokecolor="black [3200]" strokeweight="1pt">
+                        <v:textbox>
+                          <w:txbxContent>
+                            <w:p>
+                              <w:pPr>
+                                <w:rPr>
+                                  <w:rFonts w:ascii="Consolas" w:hAnsi="Consolas"/>
+                                  <w:sz w:val="18"/>
+                                  <w:szCs w:val="18"/>
+                                </w:rPr>
+                              </w:pPr>
+                              <w:r>
+                                <w:rPr>
+                                  <w:rFonts w:ascii="Consolas" w:hAnsi="Consolas"/>
+                                  <w:sz w:val="18"/>
+                                  <w:szCs w:val="18"/>
+                                </w:rPr>
+                                <w:t>5a.m.</w:t>
+                              </w:r>
+                            </w:p>
+                          </w:txbxContent>
+                        </v:textbox>
+                      </v:shape>
+                      <v:shape id="Cuadro de texto 2" o:spid="_x0000_s1059" type="#_x0000_t202" style="position:absolute;left:783;top:242;width:6823;height:2326;rotation:-1687468fd;visibility:visible;mso-wrap-style:square;v-text-anchor:top" o:gfxdata="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" filled="f" stroked="f">
+                        <v:textbox>
+                          <w:txbxContent>
+                            <w:p>
+                              <w:pPr>
+                                <w:rPr>
+                                  <w:rFonts w:ascii="Consolas" w:hAnsi="Consolas"/>
+                                  <w:sz w:val="18"/>
+                                  <w:szCs w:val="18"/>
+                                </w:rPr>
+                              </w:pPr>
+                              <w:r>
+                                <w:rPr>
+                                  <w:rFonts w:ascii="Consolas" w:hAnsi="Consolas"/>
+                                  <w:sz w:val="18"/>
+                                  <w:szCs w:val="18"/>
+                                </w:rPr>
+                                <w:t>Viernes</w:t>
+                              </w:r>
+                              <w:r>
+                                <w:rPr>
+                                  <w:rFonts w:ascii="Consolas" w:hAnsi="Consolas"/>
+                                  <w:sz w:val="18"/>
+                                  <w:szCs w:val="18"/>
+                                </w:rPr>
+                                <w:t>es</w:t>
+                              </w:r>
+                            </w:p>
+                          </w:txbxContent>
+                        </v:textbox>
+                      </v:shape>
+                    </v:group>
+                  </v:group>
+                  <v:shape id="Cuadro de texto 3" o:spid="_x0000_s1060" type="#_x0000_t202" style="position:absolute;left:22412;top:1708;width:5968;height:2552;rotation:-3393919fd;visibility:visible;mso-wrap-style:square;v-text-anchor:top" o:gfxdata="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" filled="f" stroked="f">
+                    <v:textbox>
+                      <w:txbxContent>
+                        <w:p>
+                          <w:pPr>
+                            <w:rPr>
+                              <w:sz w:val="12"/>
+                              <w:szCs w:val="12"/>
+                            </w:rPr>
+                          </w:pPr>
+                          <w:r>
+                            <w:rPr>
+                              <w:sz w:val="18"/>
+                              <w:szCs w:val="18"/>
+                            </w:rPr>
+                            <w:t>Materia</w:t>
+                          </w:r>
+                        </w:p>
+                      </w:txbxContent>
+                    </v:textbox>
+                  </v:shape>
+                  <v:shape id="Cuadro de texto 3" o:spid="_x0000_s1061" type="#_x0000_t202" style="position:absolute;left:22466;top:4157;width:5968;height:2552;rotation:-3393919fd;visibility:visible;mso-wrap-style:square;v-text-anchor:top" o:gfxdata="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" filled="f" stroked="f">
+                    <v:textbox>
+                      <w:txbxContent>
+                        <w:p>
+                          <w:pPr>
+                            <w:rPr>
+                              <w:sz w:val="12"/>
+                              <w:szCs w:val="12"/>
+                            </w:rPr>
+                          </w:pPr>
+                          <w:r>
+                            <w:rPr>
+                              <w:sz w:val="18"/>
+                              <w:szCs w:val="18"/>
+                            </w:rPr>
+                            <w:t>Materia</w:t>
+                          </w:r>
+                        </w:p>
+                      </w:txbxContent>
+                    </v:textbox>
+                  </v:shape>
+                </v:group>
+                <v:shape id="_x0000_s1062" type="#_x0000_t202" style="position:absolute;top:9004;width:26714;height:2667;visibility:visible;mso-wrap-style:square;v-text-anchor:top" o:gfxdata="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" stroked="f">
+                  <v:textbox style="mso-fit-shape-to-text:t" inset="0,0,0,0">
+                    <w:txbxContent>
+                      <w:p>
+                        <w:pPr>
+                          <w:pStyle w:val="Descripcin"/>
+                          <w:jc w:val="right"/>
+                          <w:rPr>
+                            <w:noProof/>
+                          </w:rPr>
+                        </w:pPr>
+                        <w:r>
+                          <w:t xml:space="preserve">Ilustración </w:t>
+                        </w:r>
+                        <w:fldSimple w:instr=" SEQ Ilustración \* ARABIC ">
+                          <w:r>
+                            <w:rPr>
+                              <w:noProof/>
+                            </w:rPr>
+                            <w:t>2</w:t>
+                          </w:r>
+                        </w:fldSimple>
+                      </w:p>
+                    </w:txbxContent>
+                  </v:textbox>
+                </v:shape>
+                <w10:wrap anchorx="margin"/>
+              </v:group>
+            </w:pict>
+          </mc:Fallback>
+        </mc:AlternateContent>
+      </w:r>
+    </w:p>
+    <w:p>
+      <w:pPr>
+        <w:ind w:left="360"/>
+      </w:pPr>
+    </w:p>
+    <w:p>
+      <w:pPr>
+        <w:ind w:left="360"/>
+      </w:pPr>
+    </w:p>
+    <w:p>
+      <w:pPr>
+        <w:ind w:left="360"/>
+      </w:pPr>
+    </w:p>
+    <w:p>
+      <w:pPr>
+        <w:ind w:left="360"/>
+      </w:pPr>
+    </w:p>
+    <w:p>
+      <w:pPr>
+        <w:ind w:left="360"/>
+      </w:pPr>
+      <w:r>
+        <w:rPr>
+          <w:noProof/>
+        </w:rPr>
+        <mc:AlternateContent>
+          <mc:Choice Requires="wps">
+            <w:drawing>
+              <wp:anchor distT="0" distB="0" distL="114300" distR="114300" simplePos="0" relativeHeight="251679744" behindDoc="0" locked="0" layoutInCell="1" allowOverlap="1" wp14:anchorId="0559FBEF" wp14:editId="3B038098">
+                <wp:simplePos x="0" y="0"/>
+                <wp:positionH relativeFrom="column">
+                  <wp:posOffset>1339215</wp:posOffset>
+                </wp:positionH>
+                <wp:positionV relativeFrom="paragraph">
+                  <wp:posOffset>3042920</wp:posOffset>
+                </wp:positionV>
+                <wp:extent cx="2927985" cy="635"/>
+                <wp:effectExtent l="0" t="0" r="0" b="0"/>
+                <wp:wrapTopAndBottom/>
+                <wp:docPr id="584046633" name="Cuadro de texto 1"/>
+                <wp:cNvGraphicFramePr/>
+                <a:graphic xmlns:a="http://schemas.openxmlformats.org/drawingml/2006/main">
+                  <a:graphicData uri="http://schemas.microsoft.com/office/word/2010/wordprocessingShape">
+                    <wps:wsp>
+                      <wps:cNvSpPr txBox="1"/>
+                      <wps:spPr>
+                        <a:xfrm>
+                          <a:off x="0" y="0"/>
+                          <a:ext cx="2927985" cy="635"/>
+                        </a:xfrm>
+                        <a:prstGeom prst="rect">
+                          <a:avLst/>
+                        </a:prstGeom>
+                        <a:solidFill>
+                          <a:prstClr val="white"/>
+                        </a:solidFill>
+                        <a:ln>
+                          <a:noFill/>
+                        </a:ln>
+                      </wps:spPr>
+                      <wps:txbx>
+                        <w:txbxContent>
+                          <w:p>
+                            <w:pPr>
+                              <w:pStyle w:val="Descripcin"/>
+                              <w:jc w:val="right"/>
+                            </w:pPr>
+                            <w:r>
+                              <w:t xml:space="preserve">Ilustración </w:t>
+                            </w:r>
+                            <w:fldSimple w:instr=" SEQ Ilustración \* ARABIC ">
+                              <w:r>
+                                <w:rPr>
+                                  <w:noProof/>
+                                </w:rPr>
+                                <w:t>3</w:t>
+                              </w:r>
+                            </w:fldSimple>
+                          </w:p>
+                        </w:txbxContent>
+                      </wps:txbx>
+                      <wps:bodyPr rot="0" spcFirstLastPara="0" vertOverflow="overflow" horzOverflow="overflow" vert="horz" wrap="square" lIns="0" tIns="0" rIns="0" bIns="0" numCol="1" spcCol="0" rtlCol="0" fromWordArt="0" anchor="t" anchorCtr="0" forceAA="0" compatLnSpc="1">
+                        <a:prstTxWarp prst="textNoShape">
+                          <a:avLst/>
+                        </a:prstTxWarp>
+                        <a:spAutoFit/>
+                      </wps:bodyPr>
+                    </wps:wsp>
+                  </a:graphicData>
+                </a:graphic>
+              </wp:anchor>
+            </w:drawing>
+          </mc:Choice>
+          <mc:Fallback>
+            <w:pict>
+              <v:shape w14:anchorId="0559FBEF" id="_x0000_s1063" type="#_x0000_t202" style="position:absolute;left:0;text-align:left;margin-left:105.45pt;margin-top:239.6pt;width:230.55pt;height:.05pt;z-index:251679744;visibility:visible;mso-wrap-style:square;mso-wrap-distance-left:9pt;mso-wrap-distance-top:0;mso-wrap-distance-right:9pt;mso-wrap-distance-bottom:0;mso-position-horizontal:absolute;mso-position-horizontal-relative:text;mso-position-vertical:absolute;mso-position-vertical-relative:text;v-text-anchor:top" o:gfxdata="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" stroked="f">
+                <v:textbox style="mso-fit-shape-to-text:t" inset="0,0,0,0">
+                  <w:txbxContent>
+                    <w:p>
+                      <w:pPr>
+                        <w:pStyle w:val="Descripcin"/>
+                        <w:jc w:val="right"/>
+                      </w:pPr>
+                      <w:r>
+                        <w:t xml:space="preserve">Ilustración </w:t>
+                      </w:r>
+                      <w:fldSimple w:instr=" SEQ Ilustración \* ARABIC ">
+                        <w:r>
+                          <w:rPr>
+                            <w:noProof/>
+                          </w:rPr>
+                          <w:t>3</w:t>
+                        </w:r>
+                      </w:fldSimple>
+                    </w:p>
+                  </w:txbxContent>
+                </v:textbox>
+                <w10:wrap type="topAndBottom"/>
+              </v:shape>
+            </w:pict>
+          </mc:Fallback>
+        </mc:AlternateContent>
+      </w:r>
+      <w:r>
+        <w:drawing>
+          <wp:anchor distT="0" distB="0" distL="114300" distR="114300" simplePos="0" relativeHeight="251677696" behindDoc="0" locked="0" layoutInCell="1" allowOverlap="1" wp14:anchorId="7FA2C0C5" wp14:editId="50C840A0">
+            <wp:simplePos x="0" y="0"/>
+            <wp:positionH relativeFrom="margin">
+              <wp:align>center</wp:align>
+            </wp:positionH>
+            <wp:positionV relativeFrom="paragraph">
+              <wp:posOffset>343444</wp:posOffset>
+            </wp:positionV>
+            <wp:extent cx="2927985" cy="2642870"/>
+            <wp:effectExtent l="0" t="0" r="5715" b="5080"/>
+            <wp:wrapTopAndBottom/>
+            <wp:docPr id="836097957" name="Imagen 1"/>
+            <wp:cNvGraphicFramePr>
+              <a:graphicFrameLocks xmlns:a="http://schemas.openxmlformats.org/drawingml/2006/main" noChangeAspect="1"/>
+            </wp:cNvGraphicFramePr>
+            <a:graphic xmlns:a="http://schemas.openxmlformats.org/drawingml/2006/main">
+              <a:graphicData uri="http://schemas.openxmlformats.org/drawingml/2006/picture">
+                <pic:pic xmlns:pic="http://schemas.openxmlformats.org/drawingml/2006/picture">
+                  <pic:nvPicPr>
+                    <pic:cNvPr id="836097957" name=""/>
+                    <pic:cNvPicPr/>
+                  </pic:nvPicPr>
+                  <pic:blipFill>
+                    <a:blip r:embed="rId6">
+                      <a:extLst>
+                        <a:ext uri="{28A0092B-C50C-407E-A947-70E740481C1C}">
+                          <a14:useLocalDpi xmlns:a14="http://schemas.microsoft.com/office/drawing/2010/main" val="0"/>
+                        </a:ext>
+                      </a:extLst>
+                    </a:blip>
+                    <a:stretch>
+                      <a:fillRect/>
+                    </a:stretch>
+                  </pic:blipFill>
+                  <pic:spPr>
+                    <a:xfrm>
+                      <a:off x="0" y="0"/>
+                      <a:ext cx="2927985" cy="2642870"/>
+                    </a:xfrm>
+                    <a:prstGeom prst="rect">
+                      <a:avLst/>
+                    </a:prstGeom>
+                  </pic:spPr>
+                </pic:pic>
+              </a:graphicData>
+            </a:graphic>
+            <wp14:sizeRelH relativeFrom="margin">
+              <wp14:pctWidth>0</wp14:pctWidth>
+            </wp14:sizeRelH>
+            <wp14:sizeRelV relativeFrom="margin">
+              <wp14:pctHeight>0</wp14:pctHeight>
+            </wp14:sizeRelV>
+          </wp:anchor>
+        </w:drawing>
+      </w:r>
+      <w:r>
+        <w:t xml:space="preserve">Estos datos se leerán </w:t>
+      </w:r>
+      <w:r>
+        <w:t>de un archivo fuente con el siguiente forma</w:t>
+      </w:r>
+      <w:r>
+        <w:t>to:</w:t>
+      </w:r>
+    </w:p>
+    <w:p>
+      <w:pPr>
+        <w:ind w:left="360"/>
+      </w:pPr>
+    </w:p>
+    <w:p>
+      <w:pPr>
+        <w:ind w:left="360"/>
+      </w:pPr>
+      <w:r>
+        <w:t xml:space="preserve">Cada guion representa </w:t>
+      </w:r>
+      <w:r>
+        <w:t xml:space="preserve">un bloque día-hora y en lugar de este irá el código del curso que se quiere ubicar allí. Aquí un ejemplo </w:t>
+      </w:r>
+      <w:r>
+        <w:t xml:space="preserve">de cómo luciría con un horario normal (sin llenar las horas independientes faltantes). </w:t>
       </w:r>
     </w:p>
     <w:p>
@@ -1014,8 +3754,178 @@
           <w:ilvl w:val="0"/>
           <w:numId w:val="1"/>
         </w:numPr>
-      </w:pPr>
-      <w:r>
+        <w:rPr>
+          <w:b/>
+          <w:bCs/>
+          <w:u w:val="single"/>
+        </w:rPr>
+      </w:pPr>
+      <w:r>
+        <w:lastRenderedPageBreak/>
+        <w:drawing>
+          <wp:anchor distT="0" distB="0" distL="114300" distR="114300" simplePos="0" relativeHeight="251680768" behindDoc="0" locked="0" layoutInCell="1" allowOverlap="1" wp14:anchorId="7CC302A9" wp14:editId="74C1CBA6">
+            <wp:simplePos x="0" y="0"/>
+            <wp:positionH relativeFrom="margin">
+              <wp:align>center</wp:align>
+            </wp:positionH>
+            <wp:positionV relativeFrom="paragraph">
+              <wp:posOffset>577</wp:posOffset>
+            </wp:positionV>
+            <wp:extent cx="2971800" cy="2683510"/>
+            <wp:effectExtent l="0" t="0" r="0" b="2540"/>
+            <wp:wrapTopAndBottom/>
+            <wp:docPr id="1932610372" name="Imagen 1"/>
+            <wp:cNvGraphicFramePr>
+              <a:graphicFrameLocks xmlns:a="http://schemas.openxmlformats.org/drawingml/2006/main" noChangeAspect="1"/>
+            </wp:cNvGraphicFramePr>
+            <a:graphic xmlns:a="http://schemas.openxmlformats.org/drawingml/2006/main">
+              <a:graphicData uri="http://schemas.openxmlformats.org/drawingml/2006/picture">
+                <pic:pic xmlns:pic="http://schemas.openxmlformats.org/drawingml/2006/picture">
+                  <pic:nvPicPr>
+                    <pic:cNvPr id="1932610372" name=""/>
+                    <pic:cNvPicPr/>
+                  </pic:nvPicPr>
+                  <pic:blipFill>
+                    <a:blip r:embed="rId7">
+                      <a:extLst>
+                        <a:ext uri="{28A0092B-C50C-407E-A947-70E740481C1C}">
+                          <a14:useLocalDpi xmlns:a14="http://schemas.microsoft.com/office/drawing/2010/main" val="0"/>
+                        </a:ext>
+                      </a:extLst>
+                    </a:blip>
+                    <a:stretch>
+                      <a:fillRect/>
+                    </a:stretch>
+                  </pic:blipFill>
+                  <pic:spPr>
+                    <a:xfrm>
+                      <a:off x="0" y="0"/>
+                      <a:ext cx="2971800" cy="2683510"/>
+                    </a:xfrm>
+                    <a:prstGeom prst="rect">
+                      <a:avLst/>
+                    </a:prstGeom>
+                  </pic:spPr>
+                </pic:pic>
+              </a:graphicData>
+            </a:graphic>
+            <wp14:sizeRelH relativeFrom="margin">
+              <wp14:pctWidth>0</wp14:pctWidth>
+            </wp14:sizeRelH>
+            <wp14:sizeRelV relativeFrom="margin">
+              <wp14:pctHeight>0</wp14:pctHeight>
+            </wp14:sizeRelV>
+          </wp:anchor>
+        </w:drawing>
+      </w:r>
+      <w:r>
+        <w:rPr>
+          <w:noProof/>
+        </w:rPr>
+        <mc:AlternateContent>
+          <mc:Choice Requires="wps">
+            <w:drawing>
+              <wp:anchor distT="0" distB="0" distL="114300" distR="114300" simplePos="0" relativeHeight="251682816" behindDoc="0" locked="0" layoutInCell="1" allowOverlap="1" wp14:anchorId="6E0F40B8" wp14:editId="73A1CC7F">
+                <wp:simplePos x="0" y="0"/>
+                <wp:positionH relativeFrom="column">
+                  <wp:posOffset>1320165</wp:posOffset>
+                </wp:positionH>
+                <wp:positionV relativeFrom="paragraph">
+                  <wp:posOffset>2740660</wp:posOffset>
+                </wp:positionV>
+                <wp:extent cx="2971800" cy="635"/>
+                <wp:effectExtent l="0" t="0" r="0" b="0"/>
+                <wp:wrapTopAndBottom/>
+                <wp:docPr id="1697742958" name="Cuadro de texto 1"/>
+                <wp:cNvGraphicFramePr/>
+                <a:graphic xmlns:a="http://schemas.openxmlformats.org/drawingml/2006/main">
+                  <a:graphicData uri="http://schemas.microsoft.com/office/word/2010/wordprocessingShape">
+                    <wps:wsp>
+                      <wps:cNvSpPr txBox="1"/>
+                      <wps:spPr>
+                        <a:xfrm>
+                          <a:off x="0" y="0"/>
+                          <a:ext cx="2971800" cy="635"/>
+                        </a:xfrm>
+                        <a:prstGeom prst="rect">
+                          <a:avLst/>
+                        </a:prstGeom>
+                        <a:solidFill>
+                          <a:prstClr val="white"/>
+                        </a:solidFill>
+                        <a:ln>
+                          <a:noFill/>
+                        </a:ln>
+                      </wps:spPr>
+                      <wps:txbx>
+                        <w:txbxContent>
+                          <w:p>
+                            <w:pPr>
+                              <w:pStyle w:val="Descripcin"/>
+                              <w:jc w:val="right"/>
+                            </w:pPr>
+                            <w:r>
+                              <w:t xml:space="preserve">Ilustración </w:t>
+                            </w:r>
+                            <w:fldSimple w:instr=" SEQ Ilustración \* ARABIC ">
+                              <w:r>
+                                <w:rPr>
+                                  <w:noProof/>
+                                </w:rPr>
+                                <w:t>4</w:t>
+                              </w:r>
+                            </w:fldSimple>
+                          </w:p>
+                        </w:txbxContent>
+                      </wps:txbx>
+                      <wps:bodyPr rot="0" spcFirstLastPara="0" vertOverflow="overflow" horzOverflow="overflow" vert="horz" wrap="square" lIns="0" tIns="0" rIns="0" bIns="0" numCol="1" spcCol="0" rtlCol="0" fromWordArt="0" anchor="t" anchorCtr="0" forceAA="0" compatLnSpc="1">
+                        <a:prstTxWarp prst="textNoShape">
+                          <a:avLst/>
+                        </a:prstTxWarp>
+                        <a:spAutoFit/>
+                      </wps:bodyPr>
+                    </wps:wsp>
+                  </a:graphicData>
+                </a:graphic>
+              </wp:anchor>
+            </w:drawing>
+          </mc:Choice>
+          <mc:Fallback>
+            <w:pict>
+              <v:shape w14:anchorId="6E0F40B8" id="_x0000_s1064" type="#_x0000_t202" style="position:absolute;left:0;text-align:left;margin-left:103.95pt;margin-top:215.8pt;width:234pt;height:.05pt;z-index:251682816;visibility:visible;mso-wrap-style:square;mso-wrap-distance-left:9pt;mso-wrap-distance-top:0;mso-wrap-distance-right:9pt;mso-wrap-distance-bottom:0;mso-position-horizontal:absolute;mso-position-horizontal-relative:text;mso-position-vertical:absolute;mso-position-vertical-relative:text;v-text-anchor:top" o:gfxdata="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" stroked="f">
+                <v:textbox style="mso-fit-shape-to-text:t" inset="0,0,0,0">
+                  <w:txbxContent>
+                    <w:p>
+                      <w:pPr>
+                        <w:pStyle w:val="Descripcin"/>
+                        <w:jc w:val="right"/>
+                      </w:pPr>
+                      <w:r>
+                        <w:t xml:space="preserve">Ilustración </w:t>
+                      </w:r>
+                      <w:fldSimple w:instr=" SEQ Ilustración \* ARABIC ">
+                        <w:r>
+                          <w:rPr>
+                            <w:noProof/>
+                          </w:rPr>
+                          <w:t>4</w:t>
+                        </w:r>
+                      </w:fldSimple>
+                    </w:p>
+                  </w:txbxContent>
+                </v:textbox>
+                <w10:wrap type="topAndBottom"/>
+              </v:shape>
+            </w:pict>
+          </mc:Fallback>
+        </mc:AlternateContent>
+      </w:r>
+      <w:r>
+        <w:rPr>
+          <w:b/>
+          <w:bCs/>
+          <w:u w:val="single"/>
+        </w:rPr>
         <w:t>Gestión de jornada de estudio</w:t>
       </w:r>
     </w:p>
@@ -1032,9 +3942,9 @@
 <file path=word/numbering.xml><?xml version="1.0" encoding="utf-8"?>
 <w:numbering xmlns:wpc="http://schemas.microsoft.com/office/word/2010/wordprocessingCanvas" xmlns:cx="http://schemas.microsoft.com/office/drawing/2014/chartex" xmlns:cx1="http://schemas.microsoft.com/office/drawing/2015/9/8/chartex" xmlns:cx2="http://schemas.microsoft.com/office/drawing/2015/10/21/chartex" xmlns:cx3="http://schemas.microsoft.com/office/drawing/2016/5/9/chartex" xmlns:cx4="http://schemas.microsoft.com/office/drawing/2016/5/10/chartex" xmlns:cx5="http://schemas.microsoft.com/office/drawing/2016/5/11/chartex" xmlns:cx6="http://schemas.microsoft.com/office/drawing/2016/5/12/chartex" xmlns:cx7="http://schemas.microsoft.com/office/drawing/2016/5/13/chartex" xmlns:cx8="http://schemas.microsoft.com/office/drawing/2016/5/14/chartex" xmlns:mc="http://schemas.openxmlformats.org/markup-compatibility/2006" xmlns:aink="http://schemas.microsoft.com/office/drawing/2016/ink" xmlns:am3d="http://schemas.microsoft.com/office/drawing/2017/model3d" xmlns:o="urn:schemas-microsoft-com:office:office" xmlns:oel="http://schemas.microsoft.com/office/2019/extlst" xmlns:r="http://schemas.openxmlformats.org/officeDocument/2006/relationships" xmlns:m="http://schemas.openxmlformats.org/officeDocument/2006/math" xmlns:v="urn:schemas-microsoft-com:vml" xmlns:wp14="http://schemas.microsoft.com/office/word/2010/wordprocessingDrawing" xmlns:wp="http://schemas.openxmlformats.org/drawingml/2006/wordprocessingDrawing" xmlns:w10="urn:schemas-microsoft-com:office:word" xmlns:w="http://schemas.openxmlformats.org/wordprocessingml/2006/main" xmlns:w14="http://schemas.microsoft.com/office/word/2010/wordml" xmlns:w15="http://schemas.microsoft.com/office/word/2012/wordml" xmlns:w16cex="http://schemas.microsoft.com/office/word/2018/wordml/cex" xmlns:w16cid="http://schemas.microsoft.com/office/word/2016/wordml/cid" xmlns:w16="http://schemas.microsoft.com/office/word/2018/wordml" xmlns:w16du="http://schemas.microsoft.com/office/word/2023/wordml/word16du" xmlns:w16sdtdh="http://schemas.microsoft.com/office/word/2020/wordml/sdtdatahash" xmlns:w16se="http://schemas.microsoft.com/office/word/2015/wordml/symex" xmlns:wpg="http://schemas.microsoft.com/office/word/2010/wordprocessingGroup" xmlns:wpi="http://schemas.microsoft.com/office/word/2010/wordprocessingInk" xmlns:wne="http://schemas.microsoft.com/office/word/2006/wordml" xmlns:wps="http://schemas.microsoft.com/office/word/2010/wordprocessingShape" mc:Ignorable="w14 w15 w16se w16cid w16 w16cex w16sdtdh wp14">
   <w:abstractNum w:abstractNumId="0" w15:restartNumberingAfterBreak="0">
-    <w:nsid w:val="4CFB069A"/>
+    <w:nsid w:val="2ADD112B"/>
     <w:multiLevelType w:val="hybridMultilevel"/>
-    <w:tmpl w:val="EBFCE8D6"/>
+    <w:tmpl w:val="A5D426C0"/>
     <w:lvl w:ilvl="0" w:tplc="240A0001">
       <w:start w:val="1"/>
       <w:numFmt w:val="bullet"/>
@@ -1145,6 +4055,119 @@
     </w:lvl>
   </w:abstractNum>
   <w:abstractNum w:abstractNumId="1" w15:restartNumberingAfterBreak="0">
+    <w:nsid w:val="4CFB069A"/>
+    <w:multiLevelType w:val="hybridMultilevel"/>
+    <w:tmpl w:val="EBFCE8D6"/>
+    <w:lvl w:ilvl="0" w:tplc="240A0001">
+      <w:start w:val="1"/>
+      <w:numFmt w:val="bullet"/>
+      <w:lvlText w:val=""/>
+      <w:lvlJc w:val="left"/>
+      <w:pPr>
+        <w:ind w:left="1429" w:hanging="360"/>
+      </w:pPr>
+      <w:rPr>
+        <w:rFonts w:ascii="Symbol" w:hAnsi="Symbol" w:hint="default"/>
+      </w:rPr>
+    </w:lvl>
+    <w:lvl w:ilvl="1" w:tplc="240A0003" w:tentative="1">
+      <w:start w:val="1"/>
+      <w:numFmt w:val="bullet"/>
+      <w:lvlText w:val="o"/>
+      <w:lvlJc w:val="left"/>
+      <w:pPr>
+        <w:ind w:left="2149" w:hanging="360"/>
+      </w:pPr>
+      <w:rPr>
+        <w:rFonts w:ascii="Courier New" w:hAnsi="Courier New" w:cs="Courier New" w:hint="default"/>
+      </w:rPr>
+    </w:lvl>
+    <w:lvl w:ilvl="2" w:tplc="240A0005" w:tentative="1">
+      <w:start w:val="1"/>
+      <w:numFmt w:val="bullet"/>
+      <w:lvlText w:val=""/>
+      <w:lvlJc w:val="left"/>
+      <w:pPr>
+        <w:ind w:left="2869" w:hanging="360"/>
+      </w:pPr>
+      <w:rPr>
+        <w:rFonts w:ascii="Wingdings" w:hAnsi="Wingdings" w:hint="default"/>
+      </w:rPr>
+    </w:lvl>
+    <w:lvl w:ilvl="3" w:tplc="240A0001" w:tentative="1">
+      <w:start w:val="1"/>
+      <w:numFmt w:val="bullet"/>
+      <w:lvlText w:val=""/>
+      <w:lvlJc w:val="left"/>
+      <w:pPr>
+        <w:ind w:left="3589" w:hanging="360"/>
+      </w:pPr>
+      <w:rPr>
+        <w:rFonts w:ascii="Symbol" w:hAnsi="Symbol" w:hint="default"/>
+      </w:rPr>
+    </w:lvl>
+    <w:lvl w:ilvl="4" w:tplc="240A0003" w:tentative="1">
+      <w:start w:val="1"/>
+      <w:numFmt w:val="bullet"/>
+      <w:lvlText w:val="o"/>
+      <w:lvlJc w:val="left"/>
+      <w:pPr>
+        <w:ind w:left="4309" w:hanging="360"/>
+      </w:pPr>
+      <w:rPr>
+        <w:rFonts w:ascii="Courier New" w:hAnsi="Courier New" w:cs="Courier New" w:hint="default"/>
+      </w:rPr>
+    </w:lvl>
+    <w:lvl w:ilvl="5" w:tplc="240A0005" w:tentative="1">
+      <w:start w:val="1"/>
+      <w:numFmt w:val="bullet"/>
+      <w:lvlText w:val=""/>
+      <w:lvlJc w:val="left"/>
+      <w:pPr>
+        <w:ind w:left="5029" w:hanging="360"/>
+      </w:pPr>
+      <w:rPr>
+        <w:rFonts w:ascii="Wingdings" w:hAnsi="Wingdings" w:hint="default"/>
+      </w:rPr>
+    </w:lvl>
+    <w:lvl w:ilvl="6" w:tplc="240A0001" w:tentative="1">
+      <w:start w:val="1"/>
+      <w:numFmt w:val="bullet"/>
+      <w:lvlText w:val=""/>
+      <w:lvlJc w:val="left"/>
+      <w:pPr>
+        <w:ind w:left="5749" w:hanging="360"/>
+      </w:pPr>
+      <w:rPr>
+        <w:rFonts w:ascii="Symbol" w:hAnsi="Symbol" w:hint="default"/>
+      </w:rPr>
+    </w:lvl>
+    <w:lvl w:ilvl="7" w:tplc="240A0003" w:tentative="1">
+      <w:start w:val="1"/>
+      <w:numFmt w:val="bullet"/>
+      <w:lvlText w:val="o"/>
+      <w:lvlJc w:val="left"/>
+      <w:pPr>
+        <w:ind w:left="6469" w:hanging="360"/>
+      </w:pPr>
+      <w:rPr>
+        <w:rFonts w:ascii="Courier New" w:hAnsi="Courier New" w:cs="Courier New" w:hint="default"/>
+      </w:rPr>
+    </w:lvl>
+    <w:lvl w:ilvl="8" w:tplc="240A0005" w:tentative="1">
+      <w:start w:val="1"/>
+      <w:numFmt w:val="bullet"/>
+      <w:lvlText w:val=""/>
+      <w:lvlJc w:val="left"/>
+      <w:pPr>
+        <w:ind w:left="7189" w:hanging="360"/>
+      </w:pPr>
+      <w:rPr>
+        <w:rFonts w:ascii="Wingdings" w:hAnsi="Wingdings" w:hint="default"/>
+      </w:rPr>
+    </w:lvl>
+  </w:abstractNum>
+  <w:abstractNum w:abstractNumId="2" w15:restartNumberingAfterBreak="0">
     <w:nsid w:val="51904EBF"/>
     <w:multiLevelType w:val="hybridMultilevel"/>
     <w:tmpl w:val="7ADE2AB6"/>
@@ -1234,9 +4257,12 @@
     </w:lvl>
   </w:abstractNum>
   <w:num w:numId="1" w16cid:durableId="89854437">
+    <w:abstractNumId w:val="2"/>
+  </w:num>
+  <w:num w:numId="2" w16cid:durableId="1052464218">
     <w:abstractNumId w:val="1"/>
   </w:num>
-  <w:num w:numId="2" w16cid:durableId="1052464218">
+  <w:num w:numId="3" w16cid:durableId="945311116">
     <w:abstractNumId w:val="0"/>
   </w:num>
 </w:numbering>
@@ -1646,6 +4672,7 @@
   <w:style w:type="character" w:default="1" w:styleId="Fuentedeprrafopredeter">
     <w:name w:val="Default Paragraph Font"/>
     <w:uiPriority w:val="1"/>
+    <w:semiHidden/>
     <w:unhideWhenUsed/>
   </w:style>
   <w:style w:type="table" w:default="1" w:styleId="Tablanormal">
@@ -1698,6 +4725,25 @@
         <w:insideV w:val="single" w:sz="4" w:space="0" w:color="auto"/>
       </w:tblBorders>
     </w:tblPr>
+  </w:style>
+  <w:style w:type="paragraph" w:styleId="Descripcin">
+    <w:name w:val="caption"/>
+    <w:basedOn w:val="Normal"/>
+    <w:next w:val="Normal"/>
+    <w:uiPriority w:val="35"/>
+    <w:unhideWhenUsed/>
+    <w:qFormat/>
+    <w:rsid w:val="00FB2A14"/>
+    <w:pPr>
+      <w:spacing w:after="200" w:line="240" w:lineRule="auto"/>
+    </w:pPr>
+    <w:rPr>
+      <w:i/>
+      <w:iCs/>
+      <w:color w:val="44546A" w:themeColor="text2"/>
+      <w:sz w:val="18"/>
+      <w:szCs w:val="18"/>
+    </w:rPr>
   </w:style>
 </w:styles>
 </file>

</xml_diff>

<commit_message>
Tercera parte del avance
</commit_message>
<xml_diff>
--- a/Analisis.docx
+++ b/Analisis.docx
@@ -156,7 +156,13 @@
         <w:t xml:space="preserve">sobre los cursos </w:t>
       </w:r>
       <w:r>
-        <w:t xml:space="preserve">en un solo arreglo de 2 dimensiones. La información </w:t>
+        <w:t>en un solo arreglo de 2</w:t>
+      </w:r>
+      <w:r>
+        <w:t xml:space="preserve"> d</w:t>
+      </w:r>
+      <w:r>
+        <w:t xml:space="preserve">imensiones. La información </w:t>
       </w:r>
       <w:r>
         <w:t xml:space="preserve">que necesitaremos para trabajar el </w:t>
@@ -3662,6 +3668,9 @@
         </mc:AlternateContent>
       </w:r>
       <w:r>
+        <w:rPr>
+          <w:noProof/>
+        </w:rPr>
         <w:drawing>
           <wp:anchor distT="0" distB="0" distL="114300" distR="114300" simplePos="0" relativeHeight="251677696" behindDoc="0" locked="0" layoutInCell="1" allowOverlap="1" wp14:anchorId="7FA2C0C5" wp14:editId="50C840A0">
             <wp:simplePos x="0" y="0"/>
@@ -3749,89 +3758,33 @@
     </w:p>
     <w:p>
       <w:pPr>
-        <w:pStyle w:val="Prrafodelista"/>
-        <w:numPr>
-          <w:ilvl w:val="0"/>
-          <w:numId w:val="1"/>
-        </w:numPr>
-        <w:rPr>
-          <w:b/>
-          <w:bCs/>
-          <w:u w:val="single"/>
-        </w:rPr>
-      </w:pPr>
-      <w:r>
+        <w:ind w:left="360"/>
+      </w:pPr>
+    </w:p>
+    <w:p>
+      <w:pPr>
+        <w:ind w:left="360"/>
+      </w:pPr>
+    </w:p>
+    <w:p>
+      <w:pPr>
+        <w:ind w:left="360"/>
+      </w:pPr>
+      <w:r>
+        <w:rPr>
+          <w:noProof/>
+        </w:rPr>
         <w:lastRenderedPageBreak/>
-        <w:drawing>
-          <wp:anchor distT="0" distB="0" distL="114300" distR="114300" simplePos="0" relativeHeight="251680768" behindDoc="0" locked="0" layoutInCell="1" allowOverlap="1" wp14:anchorId="7CC302A9" wp14:editId="74C1CBA6">
-            <wp:simplePos x="0" y="0"/>
-            <wp:positionH relativeFrom="margin">
-              <wp:align>center</wp:align>
-            </wp:positionH>
-            <wp:positionV relativeFrom="paragraph">
-              <wp:posOffset>577</wp:posOffset>
-            </wp:positionV>
-            <wp:extent cx="2971800" cy="2683510"/>
-            <wp:effectExtent l="0" t="0" r="0" b="2540"/>
-            <wp:wrapTopAndBottom/>
-            <wp:docPr id="1932610372" name="Imagen 1"/>
-            <wp:cNvGraphicFramePr>
-              <a:graphicFrameLocks xmlns:a="http://schemas.openxmlformats.org/drawingml/2006/main" noChangeAspect="1"/>
-            </wp:cNvGraphicFramePr>
-            <a:graphic xmlns:a="http://schemas.openxmlformats.org/drawingml/2006/main">
-              <a:graphicData uri="http://schemas.openxmlformats.org/drawingml/2006/picture">
-                <pic:pic xmlns:pic="http://schemas.openxmlformats.org/drawingml/2006/picture">
-                  <pic:nvPicPr>
-                    <pic:cNvPr id="1932610372" name=""/>
-                    <pic:cNvPicPr/>
-                  </pic:nvPicPr>
-                  <pic:blipFill>
-                    <a:blip r:embed="rId7">
-                      <a:extLst>
-                        <a:ext uri="{28A0092B-C50C-407E-A947-70E740481C1C}">
-                          <a14:useLocalDpi xmlns:a14="http://schemas.microsoft.com/office/drawing/2010/main" val="0"/>
-                        </a:ext>
-                      </a:extLst>
-                    </a:blip>
-                    <a:stretch>
-                      <a:fillRect/>
-                    </a:stretch>
-                  </pic:blipFill>
-                  <pic:spPr>
-                    <a:xfrm>
-                      <a:off x="0" y="0"/>
-                      <a:ext cx="2971800" cy="2683510"/>
-                    </a:xfrm>
-                    <a:prstGeom prst="rect">
-                      <a:avLst/>
-                    </a:prstGeom>
-                  </pic:spPr>
-                </pic:pic>
-              </a:graphicData>
-            </a:graphic>
-            <wp14:sizeRelH relativeFrom="margin">
-              <wp14:pctWidth>0</wp14:pctWidth>
-            </wp14:sizeRelH>
-            <wp14:sizeRelV relativeFrom="margin">
-              <wp14:pctHeight>0</wp14:pctHeight>
-            </wp14:sizeRelV>
-          </wp:anchor>
-        </w:drawing>
-      </w:r>
-      <w:r>
-        <w:rPr>
-          <w:noProof/>
-        </w:rPr>
         <mc:AlternateContent>
           <mc:Choice Requires="wps">
             <w:drawing>
-              <wp:anchor distT="0" distB="0" distL="114300" distR="114300" simplePos="0" relativeHeight="251682816" behindDoc="0" locked="0" layoutInCell="1" allowOverlap="1" wp14:anchorId="6E0F40B8" wp14:editId="73A1CC7F">
+              <wp:anchor distT="0" distB="0" distL="114300" distR="114300" simplePos="0" relativeHeight="251682816" behindDoc="0" locked="0" layoutInCell="1" allowOverlap="1" wp14:anchorId="6E0F40B8" wp14:editId="6DDD1B5D">
                 <wp:simplePos x="0" y="0"/>
-                <wp:positionH relativeFrom="column">
-                  <wp:posOffset>1320165</wp:posOffset>
+                <wp:positionH relativeFrom="margin">
+                  <wp:align>center</wp:align>
                 </wp:positionH>
                 <wp:positionV relativeFrom="paragraph">
-                  <wp:posOffset>2740660</wp:posOffset>
+                  <wp:posOffset>2714683</wp:posOffset>
                 </wp:positionV>
                 <wp:extent cx="2971800" cy="635"/>
                 <wp:effectExtent l="0" t="0" r="0" b="0"/>
@@ -3892,7 +3845,7 @@
           </mc:Choice>
           <mc:Fallback>
             <w:pict>
-              <v:shape w14:anchorId="6E0F40B8" id="_x0000_s1064" type="#_x0000_t202" style="position:absolute;left:0;text-align:left;margin-left:103.95pt;margin-top:215.8pt;width:234pt;height:.05pt;z-index:251682816;visibility:visible;mso-wrap-style:square;mso-wrap-distance-left:9pt;mso-wrap-distance-top:0;mso-wrap-distance-right:9pt;mso-wrap-distance-bottom:0;mso-position-horizontal:absolute;mso-position-horizontal-relative:text;mso-position-vertical:absolute;mso-position-vertical-relative:text;v-text-anchor:top" o:gfxdata="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" stroked="f">
+              <v:shape w14:anchorId="6E0F40B8" id="_x0000_s1064" type="#_x0000_t202" style="position:absolute;left:0;text-align:left;margin-left:0;margin-top:213.75pt;width:234pt;height:.05pt;z-index:251682816;visibility:visible;mso-wrap-style:square;mso-wrap-distance-left:9pt;mso-wrap-distance-top:0;mso-wrap-distance-right:9pt;mso-wrap-distance-bottom:0;mso-position-horizontal:center;mso-position-horizontal-relative:margin;mso-position-vertical:absolute;mso-position-vertical-relative:text;v-text-anchor:top" o:gfxdata="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" stroked="f">
                 <v:textbox style="mso-fit-shape-to-text:t" inset="0,0,0,0">
                   <w:txbxContent>
                     <w:p>
@@ -3914,7 +3867,7 @@
                     </w:p>
                   </w:txbxContent>
                 </v:textbox>
-                <w10:wrap type="topAndBottom"/>
+                <w10:wrap type="topAndBottom" anchorx="margin"/>
               </v:shape>
             </w:pict>
           </mc:Fallback>
@@ -3922,11 +3875,560 @@
       </w:r>
       <w:r>
         <w:rPr>
+          <w:noProof/>
+        </w:rPr>
+        <w:drawing>
+          <wp:anchor distT="0" distB="0" distL="114300" distR="114300" simplePos="0" relativeHeight="251680768" behindDoc="0" locked="0" layoutInCell="1" allowOverlap="1" wp14:anchorId="7CC302A9" wp14:editId="67B89FF6">
+            <wp:simplePos x="0" y="0"/>
+            <wp:positionH relativeFrom="margin">
+              <wp:align>center</wp:align>
+            </wp:positionH>
+            <wp:positionV relativeFrom="paragraph">
+              <wp:posOffset>0</wp:posOffset>
+            </wp:positionV>
+            <wp:extent cx="2971800" cy="2683510"/>
+            <wp:effectExtent l="0" t="0" r="0" b="2540"/>
+            <wp:wrapTopAndBottom/>
+            <wp:docPr id="1932610372" name="Imagen 1"/>
+            <wp:cNvGraphicFramePr>
+              <a:graphicFrameLocks xmlns:a="http://schemas.openxmlformats.org/drawingml/2006/main" noChangeAspect="1"/>
+            </wp:cNvGraphicFramePr>
+            <a:graphic xmlns:a="http://schemas.openxmlformats.org/drawingml/2006/main">
+              <a:graphicData uri="http://schemas.openxmlformats.org/drawingml/2006/picture">
+                <pic:pic xmlns:pic="http://schemas.openxmlformats.org/drawingml/2006/picture">
+                  <pic:nvPicPr>
+                    <pic:cNvPr id="1932610372" name=""/>
+                    <pic:cNvPicPr/>
+                  </pic:nvPicPr>
+                  <pic:blipFill>
+                    <a:blip r:embed="rId7">
+                      <a:extLst>
+                        <a:ext uri="{28A0092B-C50C-407E-A947-70E740481C1C}">
+                          <a14:useLocalDpi xmlns:a14="http://schemas.microsoft.com/office/drawing/2010/main" val="0"/>
+                        </a:ext>
+                      </a:extLst>
+                    </a:blip>
+                    <a:stretch>
+                      <a:fillRect/>
+                    </a:stretch>
+                  </pic:blipFill>
+                  <pic:spPr>
+                    <a:xfrm>
+                      <a:off x="0" y="0"/>
+                      <a:ext cx="2971800" cy="2683510"/>
+                    </a:xfrm>
+                    <a:prstGeom prst="rect">
+                      <a:avLst/>
+                    </a:prstGeom>
+                  </pic:spPr>
+                </pic:pic>
+              </a:graphicData>
+            </a:graphic>
+            <wp14:sizeRelH relativeFrom="margin">
+              <wp14:pctWidth>0</wp14:pctWidth>
+            </wp14:sizeRelH>
+            <wp14:sizeRelV relativeFrom="margin">
+              <wp14:pctHeight>0</wp14:pctHeight>
+            </wp14:sizeRelV>
+          </wp:anchor>
+        </w:drawing>
+      </w:r>
+    </w:p>
+    <w:p>
+      <w:pPr>
+        <w:pStyle w:val="Prrafodelista"/>
+        <w:numPr>
+          <w:ilvl w:val="0"/>
+          <w:numId w:val="1"/>
+        </w:numPr>
+        <w:rPr>
           <w:b/>
           <w:bCs/>
           <w:u w:val="single"/>
         </w:rPr>
+      </w:pPr>
+      <w:r>
+        <w:rPr>
+          <w:b/>
+          <w:bCs/>
+          <w:u w:val="single"/>
+        </w:rPr>
         <w:t>Gestión de jornada de estudio</w:t>
+      </w:r>
+    </w:p>
+    <w:p>
+      <w:pPr>
+        <w:ind w:left="360"/>
+      </w:pPr>
+      <w:r>
+        <w:t xml:space="preserve">El </w:t>
+      </w:r>
+      <w:r>
+        <w:t xml:space="preserve">inicio del programa será </w:t>
+      </w:r>
+      <w:r>
+        <w:t>un menú</w:t>
+      </w:r>
+      <w:r>
+        <w:t xml:space="preserve"> que tenga los siguientes ítems</w:t>
+      </w:r>
+      <w:r>
+        <w:t>:</w:t>
+      </w:r>
+    </w:p>
+    <w:p>
+      <w:pPr>
+        <w:pStyle w:val="Prrafodelista"/>
+        <w:numPr>
+          <w:ilvl w:val="0"/>
+          <w:numId w:val="4"/>
+        </w:numPr>
+        <w:rPr>
+          <w:b/>
+          <w:bCs/>
+        </w:rPr>
+      </w:pPr>
+      <w:r>
+        <w:rPr>
+          <w:b/>
+          <w:bCs/>
+        </w:rPr>
+        <w:t>Visualizar el horario</w:t>
+      </w:r>
+    </w:p>
+    <w:p>
+      <w:pPr>
+        <w:ind w:left="1416"/>
+        <w:rPr>
+          <w:rFonts w:cstheme="minorHAnsi"/>
+        </w:rPr>
+      </w:pPr>
+      <w:r>
+        <w:t>Después de haber almacenado los datos del horario en el arreglo</w:t>
+      </w:r>
+      <w:r>
+        <w:t xml:space="preserve"> de 3 dimensiones, se </w:t>
+      </w:r>
+      <w:r>
+        <w:t xml:space="preserve">imprime a través de </w:t>
+      </w:r>
+      <w:r>
+        <w:t>2</w:t>
+      </w:r>
+      <w:r>
+        <w:t xml:space="preserve"> </w:t>
+      </w:r>
+      <w:proofErr w:type="spellStart"/>
+      <w:r>
+        <w:rPr>
+          <w:rFonts w:ascii="Consolas" w:hAnsi="Consolas"/>
+        </w:rPr>
+        <w:t>for</w:t>
+      </w:r>
+      <w:proofErr w:type="spellEnd"/>
+      <w:r>
+        <w:rPr>
+          <w:rFonts w:cstheme="minorHAnsi"/>
+        </w:rPr>
+        <w:t xml:space="preserve"> anidados y un </w:t>
+      </w:r>
+      <w:r>
+        <w:rPr>
+          <w:rFonts w:cstheme="minorHAnsi"/>
+        </w:rPr>
+        <w:t>último</w:t>
+      </w:r>
+      <w:r>
+        <w:rPr>
+          <w:rFonts w:cstheme="minorHAnsi"/>
+        </w:rPr>
+        <w:t xml:space="preserve"> </w:t>
+      </w:r>
+      <w:proofErr w:type="spellStart"/>
+      <w:r>
+        <w:rPr>
+          <w:rFonts w:ascii="Consolas" w:hAnsi="Consolas" w:cstheme="minorHAnsi"/>
+        </w:rPr>
+        <w:t>for</w:t>
+      </w:r>
+      <w:proofErr w:type="spellEnd"/>
+      <w:r>
+        <w:rPr>
+          <w:rFonts w:cstheme="minorHAnsi"/>
+        </w:rPr>
+        <w:t xml:space="preserve"> </w:t>
+      </w:r>
+      <w:r>
+        <w:rPr>
+          <w:rFonts w:cstheme="minorHAnsi"/>
+        </w:rPr>
+        <w:t xml:space="preserve">por si </w:t>
+      </w:r>
+      <w:r>
+        <w:rPr>
+          <w:rFonts w:cstheme="minorHAnsi"/>
+        </w:rPr>
+        <w:t xml:space="preserve">la </w:t>
+      </w:r>
+      <w:r>
+        <w:rPr>
+          <w:rFonts w:cstheme="minorHAnsi"/>
+        </w:rPr>
+        <w:t>primera posición</w:t>
+      </w:r>
+      <w:r>
+        <w:rPr>
+          <w:rFonts w:cstheme="minorHAnsi"/>
+        </w:rPr>
+        <w:t xml:space="preserve"> del bloque día-hora empie</w:t>
+      </w:r>
+      <w:r>
+        <w:rPr>
+          <w:rFonts w:cstheme="minorHAnsi"/>
+        </w:rPr>
+        <w:t>za</w:t>
+      </w:r>
+      <w:r>
+        <w:rPr>
+          <w:rFonts w:cstheme="minorHAnsi"/>
+        </w:rPr>
+        <w:t xml:space="preserve"> por un número</w:t>
+      </w:r>
+      <w:r>
+        <w:rPr>
+          <w:rFonts w:cstheme="minorHAnsi"/>
+        </w:rPr>
+        <w:t xml:space="preserve">. En este caso, se lee todas las posiciones siguientes, se almacenan en otro arreglo de </w:t>
+      </w:r>
+      <w:proofErr w:type="spellStart"/>
+      <w:r>
+        <w:rPr>
+          <w:rFonts w:cstheme="minorHAnsi"/>
+        </w:rPr>
+        <w:t>char</w:t>
+      </w:r>
+      <w:proofErr w:type="spellEnd"/>
+      <w:r>
+        <w:rPr>
+          <w:rFonts w:cstheme="minorHAnsi"/>
+        </w:rPr>
+        <w:t xml:space="preserve"> y </w:t>
+      </w:r>
+      <w:r>
+        <w:rPr>
+          <w:rFonts w:cstheme="minorHAnsi"/>
+        </w:rPr>
+        <w:t xml:space="preserve">con este se busca el nombre del curso en el arreglo que contiene </w:t>
+      </w:r>
+      <w:r>
+        <w:rPr>
+          <w:rFonts w:cstheme="minorHAnsi"/>
+        </w:rPr>
+        <w:t>los datos de cada materia.</w:t>
+      </w:r>
+    </w:p>
+    <w:p>
+      <w:pPr>
+        <w:ind w:left="1416"/>
+        <w:rPr>
+          <w:rFonts w:ascii="Consolas" w:hAnsi="Consolas" w:cstheme="minorHAnsi"/>
+          <w:sz w:val="18"/>
+          <w:szCs w:val="18"/>
+        </w:rPr>
+      </w:pPr>
+      <w:proofErr w:type="spellStart"/>
+      <w:r>
+        <w:rPr>
+          <w:rFonts w:ascii="Consolas" w:hAnsi="Consolas" w:cstheme="minorHAnsi"/>
+          <w:sz w:val="18"/>
+          <w:szCs w:val="18"/>
+        </w:rPr>
+        <w:t>char</w:t>
+      </w:r>
+      <w:proofErr w:type="spellEnd"/>
+      <w:r>
+        <w:rPr>
+          <w:rFonts w:ascii="Consolas" w:hAnsi="Consolas" w:cstheme="minorHAnsi"/>
+          <w:sz w:val="18"/>
+          <w:szCs w:val="18"/>
+        </w:rPr>
+        <w:t xml:space="preserve"> </w:t>
+      </w:r>
+      <w:r>
+        <w:rPr>
+          <w:rFonts w:ascii="Consolas" w:hAnsi="Consolas" w:cstheme="minorHAnsi"/>
+          <w:sz w:val="18"/>
+          <w:szCs w:val="18"/>
+        </w:rPr>
+        <w:t>*</w:t>
+      </w:r>
+      <w:proofErr w:type="spellStart"/>
+      <w:r>
+        <w:rPr>
+          <w:rFonts w:ascii="Consolas" w:hAnsi="Consolas" w:cstheme="minorHAnsi"/>
+          <w:sz w:val="18"/>
+          <w:szCs w:val="18"/>
+        </w:rPr>
+        <w:t>obtener_nombre</w:t>
+      </w:r>
+      <w:proofErr w:type="spellEnd"/>
+      <w:r>
+        <w:rPr>
+          <w:rFonts w:ascii="Consolas" w:hAnsi="Consolas" w:cstheme="minorHAnsi"/>
+          <w:sz w:val="18"/>
+          <w:szCs w:val="18"/>
+        </w:rPr>
+        <w:t>(</w:t>
+      </w:r>
+      <w:proofErr w:type="spellStart"/>
+      <w:r>
+        <w:rPr>
+          <w:rFonts w:ascii="Consolas" w:hAnsi="Consolas" w:cstheme="minorHAnsi"/>
+          <w:sz w:val="18"/>
+          <w:szCs w:val="18"/>
+        </w:rPr>
+        <w:t>array_de</w:t>
+      </w:r>
+      <w:r>
+        <w:rPr>
+          <w:rFonts w:ascii="Consolas" w:hAnsi="Consolas" w:cstheme="minorHAnsi"/>
+          <w:sz w:val="18"/>
+          <w:szCs w:val="18"/>
+        </w:rPr>
+        <w:t>l_</w:t>
+      </w:r>
+      <w:proofErr w:type="gramStart"/>
+      <w:r>
+        <w:rPr>
+          <w:rFonts w:ascii="Consolas" w:hAnsi="Consolas" w:cstheme="minorHAnsi"/>
+          <w:sz w:val="18"/>
+          <w:szCs w:val="18"/>
+        </w:rPr>
+        <w:t>codigo</w:t>
+      </w:r>
+      <w:proofErr w:type="spellEnd"/>
+      <w:r>
+        <w:rPr>
+          <w:rFonts w:ascii="Consolas" w:hAnsi="Consolas" w:cstheme="minorHAnsi"/>
+          <w:sz w:val="18"/>
+          <w:szCs w:val="18"/>
+        </w:rPr>
+        <w:t>[</w:t>
+      </w:r>
+      <w:proofErr w:type="gramEnd"/>
+      <w:r>
+        <w:rPr>
+          <w:rFonts w:ascii="Consolas" w:hAnsi="Consolas" w:cstheme="minorHAnsi"/>
+          <w:sz w:val="18"/>
+          <w:szCs w:val="18"/>
+        </w:rPr>
+        <w:t>10]</w:t>
+      </w:r>
+      <w:r>
+        <w:rPr>
+          <w:rFonts w:ascii="Consolas" w:hAnsi="Consolas" w:cstheme="minorHAnsi"/>
+          <w:sz w:val="18"/>
+          <w:szCs w:val="18"/>
+        </w:rPr>
+        <w:t xml:space="preserve">, </w:t>
+      </w:r>
+      <w:r>
+        <w:rPr>
+          <w:rFonts w:ascii="Consolas" w:hAnsi="Consolas" w:cstheme="minorHAnsi"/>
+          <w:sz w:val="18"/>
+          <w:szCs w:val="18"/>
+        </w:rPr>
+        <w:t>*</w:t>
+      </w:r>
+      <w:proofErr w:type="spellStart"/>
+      <w:r>
+        <w:rPr>
+          <w:rFonts w:ascii="Consolas" w:hAnsi="Consolas" w:cstheme="minorHAnsi"/>
+          <w:sz w:val="18"/>
+          <w:szCs w:val="18"/>
+        </w:rPr>
+        <w:t>datos_de_materias</w:t>
+      </w:r>
+      <w:proofErr w:type="spellEnd"/>
+      <w:r>
+        <w:rPr>
+          <w:rFonts w:ascii="Consolas" w:hAnsi="Consolas" w:cstheme="minorHAnsi"/>
+          <w:sz w:val="18"/>
+          <w:szCs w:val="18"/>
+        </w:rPr>
+        <w:t>)</w:t>
+      </w:r>
+      <w:r>
+        <w:rPr>
+          <w:rFonts w:ascii="Consolas" w:hAnsi="Consolas" w:cstheme="minorHAnsi"/>
+          <w:sz w:val="18"/>
+          <w:szCs w:val="18"/>
+        </w:rPr>
+        <w:t>{…}</w:t>
+      </w:r>
+    </w:p>
+    <w:p>
+      <w:pPr>
+        <w:ind w:left="1416"/>
+      </w:pPr>
+      <w:r>
+        <w:rPr>
+          <w:rFonts w:cstheme="minorHAnsi"/>
+        </w:rPr>
+        <w:t xml:space="preserve">Luego de encontrar el nombre, se imprime en el horario y </w:t>
+      </w:r>
+      <w:r>
+        <w:rPr>
+          <w:rFonts w:cstheme="minorHAnsi"/>
+        </w:rPr>
+        <w:t>las</w:t>
+      </w:r>
+      <w:r>
+        <w:t xml:space="preserve"> </w:t>
+      </w:r>
+      <w:r>
+        <w:t>h</w:t>
+      </w:r>
+      <w:r>
+        <w:t>oras de trabajo independiente ya ocupadas</w:t>
+      </w:r>
+      <w:r>
+        <w:t xml:space="preserve"> de cada materia aumenta en 1.</w:t>
+      </w:r>
+    </w:p>
+    <w:p>
+      <w:pPr>
+        <w:ind w:left="1416"/>
+        <w:rPr>
+          <w:rFonts w:cstheme="minorHAnsi"/>
+        </w:rPr>
+      </w:pPr>
+    </w:p>
+    <w:p>
+      <w:pPr>
+        <w:pStyle w:val="Prrafodelista"/>
+        <w:numPr>
+          <w:ilvl w:val="0"/>
+          <w:numId w:val="4"/>
+        </w:numPr>
+        <w:rPr>
+          <w:b/>
+          <w:bCs/>
+        </w:rPr>
+      </w:pPr>
+      <w:r>
+        <w:rPr>
+          <w:b/>
+          <w:bCs/>
+        </w:rPr>
+        <w:t xml:space="preserve">Eliminar </w:t>
+      </w:r>
+      <w:r>
+        <w:rPr>
+          <w:b/>
+          <w:bCs/>
+        </w:rPr>
+        <w:t>una materia</w:t>
+      </w:r>
+      <w:r>
+        <w:rPr>
+          <w:b/>
+          <w:bCs/>
+        </w:rPr>
+        <w:t xml:space="preserve"> (Cancelar un curso)</w:t>
+      </w:r>
+    </w:p>
+    <w:p>
+      <w:pPr>
+        <w:ind w:left="1416"/>
+      </w:pPr>
+      <w:r>
+        <w:t>Esta acción solo es posible si el usuario ingresa el código de la materia. Luego de hacer esto, se reescribe el archivo fuente de materias y se modifica el arreglo del horario</w:t>
+      </w:r>
+      <w:r>
+        <w:t xml:space="preserve">, donde todos los bloques que coincidan con la materia </w:t>
+      </w:r>
+      <w:r>
+        <w:t>ingresada</w:t>
+      </w:r>
+      <w:r>
+        <w:t xml:space="preserve"> se reemplazarán con cualquier valor.</w:t>
+      </w:r>
+      <w:r>
+        <w:t xml:space="preserve"> </w:t>
+      </w:r>
+    </w:p>
+    <w:p>
+      <w:pPr>
+        <w:ind w:left="1416"/>
+      </w:pPr>
+    </w:p>
+    <w:p>
+      <w:pPr>
+        <w:pStyle w:val="Prrafodelista"/>
+        <w:numPr>
+          <w:ilvl w:val="0"/>
+          <w:numId w:val="4"/>
+        </w:numPr>
+      </w:pPr>
+      <w:r>
+        <w:rPr>
+          <w:b/>
+          <w:bCs/>
+        </w:rPr>
+        <w:t>Sugerir espacios de estudio</w:t>
+      </w:r>
+      <w:r>
+        <w:rPr>
+          <w:b/>
+          <w:bCs/>
+        </w:rPr>
+        <w:t xml:space="preserve"> (en revisión)</w:t>
+      </w:r>
+    </w:p>
+    <w:p>
+      <w:pPr>
+        <w:ind w:left="1416"/>
+      </w:pPr>
+      <w:r>
+        <w:t xml:space="preserve">El programa </w:t>
+      </w:r>
+      <w:r>
+        <w:t>pedirá al usuario a qué materia le quiere</w:t>
+      </w:r>
+      <w:r>
+        <w:t xml:space="preserve"> </w:t>
+      </w:r>
+      <w:r>
+        <w:t xml:space="preserve">agregar un espacio de estudio y </w:t>
+      </w:r>
+      <w:r>
+        <w:t xml:space="preserve">en qué día quiere que le sugiera las horas. El usuario deberá ingresar el </w:t>
+      </w:r>
+      <w:r>
+        <w:lastRenderedPageBreak/>
+        <w:t>código de la materia y el día</w:t>
+      </w:r>
+      <w:r>
+        <w:t xml:space="preserve">. El programa le mostrará las horas </w:t>
+      </w:r>
+      <w:r>
+        <w:t xml:space="preserve">de trabajo independiente que le faltan y luego mostrará las horas </w:t>
+      </w:r>
+      <w:r>
+        <w:t>disponibles ese día</w:t>
+      </w:r>
+      <w:r>
+        <w:t>,</w:t>
+      </w:r>
+      <w:r>
+        <w:t xml:space="preserve"> el usuario deberá elegir una*.</w:t>
+      </w:r>
+      <w:r>
+        <w:t xml:space="preserve"> Dentro de esta funcionalidad el usuario va a tener la opción de salir y elegir otra materia o elegir otro día</w:t>
+      </w:r>
+      <w:r>
+        <w:t xml:space="preserve">. </w:t>
       </w:r>
     </w:p>
     <w:sectPr>
@@ -4256,6 +4758,119 @@
       </w:pPr>
     </w:lvl>
   </w:abstractNum>
+  <w:abstractNum w:abstractNumId="3" w15:restartNumberingAfterBreak="0">
+    <w:nsid w:val="74CD2CAF"/>
+    <w:multiLevelType w:val="hybridMultilevel"/>
+    <w:tmpl w:val="C2E450C4"/>
+    <w:lvl w:ilvl="0" w:tplc="240A0001">
+      <w:start w:val="1"/>
+      <w:numFmt w:val="bullet"/>
+      <w:lvlText w:val=""/>
+      <w:lvlJc w:val="left"/>
+      <w:pPr>
+        <w:ind w:left="1429" w:hanging="360"/>
+      </w:pPr>
+      <w:rPr>
+        <w:rFonts w:ascii="Symbol" w:hAnsi="Symbol" w:hint="default"/>
+      </w:rPr>
+    </w:lvl>
+    <w:lvl w:ilvl="1" w:tplc="240A0003" w:tentative="1">
+      <w:start w:val="1"/>
+      <w:numFmt w:val="bullet"/>
+      <w:lvlText w:val="o"/>
+      <w:lvlJc w:val="left"/>
+      <w:pPr>
+        <w:ind w:left="2149" w:hanging="360"/>
+      </w:pPr>
+      <w:rPr>
+        <w:rFonts w:ascii="Courier New" w:hAnsi="Courier New" w:cs="Courier New" w:hint="default"/>
+      </w:rPr>
+    </w:lvl>
+    <w:lvl w:ilvl="2" w:tplc="240A0005" w:tentative="1">
+      <w:start w:val="1"/>
+      <w:numFmt w:val="bullet"/>
+      <w:lvlText w:val=""/>
+      <w:lvlJc w:val="left"/>
+      <w:pPr>
+        <w:ind w:left="2869" w:hanging="360"/>
+      </w:pPr>
+      <w:rPr>
+        <w:rFonts w:ascii="Wingdings" w:hAnsi="Wingdings" w:hint="default"/>
+      </w:rPr>
+    </w:lvl>
+    <w:lvl w:ilvl="3" w:tplc="240A0001" w:tentative="1">
+      <w:start w:val="1"/>
+      <w:numFmt w:val="bullet"/>
+      <w:lvlText w:val=""/>
+      <w:lvlJc w:val="left"/>
+      <w:pPr>
+        <w:ind w:left="3589" w:hanging="360"/>
+      </w:pPr>
+      <w:rPr>
+        <w:rFonts w:ascii="Symbol" w:hAnsi="Symbol" w:hint="default"/>
+      </w:rPr>
+    </w:lvl>
+    <w:lvl w:ilvl="4" w:tplc="240A0003" w:tentative="1">
+      <w:start w:val="1"/>
+      <w:numFmt w:val="bullet"/>
+      <w:lvlText w:val="o"/>
+      <w:lvlJc w:val="left"/>
+      <w:pPr>
+        <w:ind w:left="4309" w:hanging="360"/>
+      </w:pPr>
+      <w:rPr>
+        <w:rFonts w:ascii="Courier New" w:hAnsi="Courier New" w:cs="Courier New" w:hint="default"/>
+      </w:rPr>
+    </w:lvl>
+    <w:lvl w:ilvl="5" w:tplc="240A0005" w:tentative="1">
+      <w:start w:val="1"/>
+      <w:numFmt w:val="bullet"/>
+      <w:lvlText w:val=""/>
+      <w:lvlJc w:val="left"/>
+      <w:pPr>
+        <w:ind w:left="5029" w:hanging="360"/>
+      </w:pPr>
+      <w:rPr>
+        <w:rFonts w:ascii="Wingdings" w:hAnsi="Wingdings" w:hint="default"/>
+      </w:rPr>
+    </w:lvl>
+    <w:lvl w:ilvl="6" w:tplc="240A0001" w:tentative="1">
+      <w:start w:val="1"/>
+      <w:numFmt w:val="bullet"/>
+      <w:lvlText w:val=""/>
+      <w:lvlJc w:val="left"/>
+      <w:pPr>
+        <w:ind w:left="5749" w:hanging="360"/>
+      </w:pPr>
+      <w:rPr>
+        <w:rFonts w:ascii="Symbol" w:hAnsi="Symbol" w:hint="default"/>
+      </w:rPr>
+    </w:lvl>
+    <w:lvl w:ilvl="7" w:tplc="240A0003" w:tentative="1">
+      <w:start w:val="1"/>
+      <w:numFmt w:val="bullet"/>
+      <w:lvlText w:val="o"/>
+      <w:lvlJc w:val="left"/>
+      <w:pPr>
+        <w:ind w:left="6469" w:hanging="360"/>
+      </w:pPr>
+      <w:rPr>
+        <w:rFonts w:ascii="Courier New" w:hAnsi="Courier New" w:cs="Courier New" w:hint="default"/>
+      </w:rPr>
+    </w:lvl>
+    <w:lvl w:ilvl="8" w:tplc="240A0005" w:tentative="1">
+      <w:start w:val="1"/>
+      <w:numFmt w:val="bullet"/>
+      <w:lvlText w:val=""/>
+      <w:lvlJc w:val="left"/>
+      <w:pPr>
+        <w:ind w:left="7189" w:hanging="360"/>
+      </w:pPr>
+      <w:rPr>
+        <w:rFonts w:ascii="Wingdings" w:hAnsi="Wingdings" w:hint="default"/>
+      </w:rPr>
+    </w:lvl>
+  </w:abstractNum>
   <w:num w:numId="1" w16cid:durableId="89854437">
     <w:abstractNumId w:val="2"/>
   </w:num>
@@ -4264,6 +4879,9 @@
   </w:num>
   <w:num w:numId="3" w16cid:durableId="945311116">
     <w:abstractNumId w:val="0"/>
+  </w:num>
+  <w:num w:numId="4" w16cid:durableId="505943974">
+    <w:abstractNumId w:val="3"/>
   </w:num>
 </w:numbering>
 </file>

</xml_diff>

<commit_message>
Refinamiento tercera parte del avance
</commit_message>
<xml_diff>
--- a/Analisis.docx
+++ b/Analisis.docx
@@ -984,14 +984,27 @@
       <w:r>
         <w:t xml:space="preserve">Tabla </w:t>
       </w:r>
-      <w:fldSimple w:instr=" SEQ Tabla \* ARABIC ">
-        <w:r>
-          <w:rPr>
-            <w:noProof/>
-          </w:rPr>
-          <w:t>1</w:t>
-        </w:r>
-      </w:fldSimple>
+      <w:r>
+        <w:fldChar w:fldCharType="begin"/>
+      </w:r>
+      <w:r>
+        <w:instrText xml:space="preserve"> SEQ Tabla \* ARABIC </w:instrText>
+      </w:r>
+      <w:r>
+        <w:fldChar w:fldCharType="separate"/>
+      </w:r>
+      <w:r>
+        <w:rPr>
+          <w:noProof/>
+        </w:rPr>
+        <w:t>1</w:t>
+      </w:r>
+      <w:r>
+        <w:rPr>
+          <w:noProof/>
+        </w:rPr>
+        <w:fldChar w:fldCharType="end"/>
+      </w:r>
     </w:p>
     <w:p>
       <w:pPr>
@@ -1089,14 +1102,27 @@
                             <w:r>
                               <w:t xml:space="preserve">Ilustración </w:t>
                             </w:r>
-                            <w:fldSimple w:instr=" SEQ Ilustración \* ARABIC ">
-                              <w:r>
-                                <w:rPr>
-                                  <w:noProof/>
-                                </w:rPr>
-                                <w:t>1</w:t>
-                              </w:r>
-                            </w:fldSimple>
+                            <w:r>
+                              <w:fldChar w:fldCharType="begin"/>
+                            </w:r>
+                            <w:r>
+                              <w:instrText xml:space="preserve"> SEQ Ilustración \* ARABIC </w:instrText>
+                            </w:r>
+                            <w:r>
+                              <w:fldChar w:fldCharType="separate"/>
+                            </w:r>
+                            <w:r>
+                              <w:rPr>
+                                <w:noProof/>
+                              </w:rPr>
+                              <w:t>1</w:t>
+                            </w:r>
+                            <w:r>
+                              <w:rPr>
+                                <w:noProof/>
+                              </w:rPr>
+                              <w:fldChar w:fldCharType="end"/>
+                            </w:r>
                           </w:p>
                         </w:txbxContent>
                       </wps:txbx>
@@ -1132,14 +1158,27 @@
                       <w:r>
                         <w:t xml:space="preserve">Ilustración </w:t>
                       </w:r>
-                      <w:fldSimple w:instr=" SEQ Ilustración \* ARABIC ">
-                        <w:r>
-                          <w:rPr>
-                            <w:noProof/>
-                          </w:rPr>
-                          <w:t>1</w:t>
-                        </w:r>
-                      </w:fldSimple>
+                      <w:r>
+                        <w:fldChar w:fldCharType="begin"/>
+                      </w:r>
+                      <w:r>
+                        <w:instrText xml:space="preserve"> SEQ Ilustración \* ARABIC </w:instrText>
+                      </w:r>
+                      <w:r>
+                        <w:fldChar w:fldCharType="separate"/>
+                      </w:r>
+                      <w:r>
+                        <w:rPr>
+                          <w:noProof/>
+                        </w:rPr>
+                        <w:t>1</w:t>
+                      </w:r>
+                      <w:r>
+                        <w:rPr>
+                          <w:noProof/>
+                        </w:rPr>
+                        <w:fldChar w:fldCharType="end"/>
+                      </w:r>
                     </w:p>
                   </w:txbxContent>
                 </v:textbox>
@@ -2864,14 +2903,27 @@
                               <w:r>
                                 <w:t xml:space="preserve">Ilustración </w:t>
                               </w:r>
-                              <w:fldSimple w:instr=" SEQ Ilustración \* ARABIC ">
-                                <w:r>
-                                  <w:rPr>
-                                    <w:noProof/>
-                                  </w:rPr>
-                                  <w:t>2</w:t>
-                                </w:r>
-                              </w:fldSimple>
+                              <w:r>
+                                <w:fldChar w:fldCharType="begin"/>
+                              </w:r>
+                              <w:r>
+                                <w:instrText xml:space="preserve"> SEQ Ilustración \* ARABIC </w:instrText>
+                              </w:r>
+                              <w:r>
+                                <w:fldChar w:fldCharType="separate"/>
+                              </w:r>
+                              <w:r>
+                                <w:rPr>
+                                  <w:noProof/>
+                                </w:rPr>
+                                <w:t>2</w:t>
+                              </w:r>
+                              <w:r>
+                                <w:rPr>
+                                  <w:noProof/>
+                                </w:rPr>
+                                <w:fldChar w:fldCharType="end"/>
+                              </w:r>
                             </w:p>
                           </w:txbxContent>
                         </wps:txbx>
@@ -3522,14 +3574,27 @@
                         <w:r>
                           <w:t xml:space="preserve">Ilustración </w:t>
                         </w:r>
-                        <w:fldSimple w:instr=" SEQ Ilustración \* ARABIC ">
-                          <w:r>
-                            <w:rPr>
-                              <w:noProof/>
-                            </w:rPr>
-                            <w:t>2</w:t>
-                          </w:r>
-                        </w:fldSimple>
+                        <w:r>
+                          <w:fldChar w:fldCharType="begin"/>
+                        </w:r>
+                        <w:r>
+                          <w:instrText xml:space="preserve"> SEQ Ilustración \* ARABIC </w:instrText>
+                        </w:r>
+                        <w:r>
+                          <w:fldChar w:fldCharType="separate"/>
+                        </w:r>
+                        <w:r>
+                          <w:rPr>
+                            <w:noProof/>
+                          </w:rPr>
+                          <w:t>2</w:t>
+                        </w:r>
+                        <w:r>
+                          <w:rPr>
+                            <w:noProof/>
+                          </w:rPr>
+                          <w:fldChar w:fldCharType="end"/>
+                        </w:r>
                       </w:p>
                     </w:txbxContent>
                   </v:textbox>
@@ -3614,14 +3679,27 @@
                             <w:r>
                               <w:t xml:space="preserve">Ilustración </w:t>
                             </w:r>
-                            <w:fldSimple w:instr=" SEQ Ilustración \* ARABIC ">
-                              <w:r>
-                                <w:rPr>
-                                  <w:noProof/>
-                                </w:rPr>
-                                <w:t>3</w:t>
-                              </w:r>
-                            </w:fldSimple>
+                            <w:r>
+                              <w:fldChar w:fldCharType="begin"/>
+                            </w:r>
+                            <w:r>
+                              <w:instrText xml:space="preserve"> SEQ Ilustración \* ARABIC </w:instrText>
+                            </w:r>
+                            <w:r>
+                              <w:fldChar w:fldCharType="separate"/>
+                            </w:r>
+                            <w:r>
+                              <w:rPr>
+                                <w:noProof/>
+                              </w:rPr>
+                              <w:t>3</w:t>
+                            </w:r>
+                            <w:r>
+                              <w:rPr>
+                                <w:noProof/>
+                              </w:rPr>
+                              <w:fldChar w:fldCharType="end"/>
+                            </w:r>
                           </w:p>
                         </w:txbxContent>
                       </wps:txbx>
@@ -3650,14 +3728,27 @@
                       <w:r>
                         <w:t xml:space="preserve">Ilustración </w:t>
                       </w:r>
-                      <w:fldSimple w:instr=" SEQ Ilustración \* ARABIC ">
-                        <w:r>
-                          <w:rPr>
-                            <w:noProof/>
-                          </w:rPr>
-                          <w:t>3</w:t>
-                        </w:r>
-                      </w:fldSimple>
+                      <w:r>
+                        <w:fldChar w:fldCharType="begin"/>
+                      </w:r>
+                      <w:r>
+                        <w:instrText xml:space="preserve"> SEQ Ilustración \* ARABIC </w:instrText>
+                      </w:r>
+                      <w:r>
+                        <w:fldChar w:fldCharType="separate"/>
+                      </w:r>
+                      <w:r>
+                        <w:rPr>
+                          <w:noProof/>
+                        </w:rPr>
+                        <w:t>3</w:t>
+                      </w:r>
+                      <w:r>
+                        <w:rPr>
+                          <w:noProof/>
+                        </w:rPr>
+                        <w:fldChar w:fldCharType="end"/>
+                      </w:r>
                     </w:p>
                   </w:txbxContent>
                 </v:textbox>
@@ -3820,14 +3911,27 @@
                             <w:r>
                               <w:t xml:space="preserve">Ilustración </w:t>
                             </w:r>
-                            <w:fldSimple w:instr=" SEQ Ilustración \* ARABIC ">
-                              <w:r>
-                                <w:rPr>
-                                  <w:noProof/>
-                                </w:rPr>
-                                <w:t>4</w:t>
-                              </w:r>
-                            </w:fldSimple>
+                            <w:r>
+                              <w:fldChar w:fldCharType="begin"/>
+                            </w:r>
+                            <w:r>
+                              <w:instrText xml:space="preserve"> SEQ Ilustración \* ARABIC </w:instrText>
+                            </w:r>
+                            <w:r>
+                              <w:fldChar w:fldCharType="separate"/>
+                            </w:r>
+                            <w:r>
+                              <w:rPr>
+                                <w:noProof/>
+                              </w:rPr>
+                              <w:t>4</w:t>
+                            </w:r>
+                            <w:r>
+                              <w:rPr>
+                                <w:noProof/>
+                              </w:rPr>
+                              <w:fldChar w:fldCharType="end"/>
+                            </w:r>
                           </w:p>
                         </w:txbxContent>
                       </wps:txbx>
@@ -3856,14 +3960,27 @@
                       <w:r>
                         <w:t xml:space="preserve">Ilustración </w:t>
                       </w:r>
-                      <w:fldSimple w:instr=" SEQ Ilustración \* ARABIC ">
-                        <w:r>
-                          <w:rPr>
-                            <w:noProof/>
-                          </w:rPr>
-                          <w:t>4</w:t>
-                        </w:r>
-                      </w:fldSimple>
+                      <w:r>
+                        <w:fldChar w:fldCharType="begin"/>
+                      </w:r>
+                      <w:r>
+                        <w:instrText xml:space="preserve"> SEQ Ilustración \* ARABIC </w:instrText>
+                      </w:r>
+                      <w:r>
+                        <w:fldChar w:fldCharType="separate"/>
+                      </w:r>
+                      <w:r>
+                        <w:rPr>
+                          <w:noProof/>
+                        </w:rPr>
+                        <w:t>4</w:t>
+                      </w:r>
+                      <w:r>
+                        <w:rPr>
+                          <w:noProof/>
+                        </w:rPr>
+                        <w:fldChar w:fldCharType="end"/>
+                      </w:r>
                     </w:p>
                   </w:txbxContent>
                 </v:textbox>
@@ -4287,13 +4404,7 @@
         <w:t xml:space="preserve"> </w:t>
       </w:r>
       <w:r>
-        <w:t>h</w:t>
-      </w:r>
-      <w:r>
-        <w:t>oras de trabajo independiente ya ocupadas</w:t>
-      </w:r>
-      <w:r>
-        <w:t xml:space="preserve"> de cada materia aumenta en 1.</w:t>
+        <w:t>horas de trabajo independiente ya ocupadas de cada materia aumenta en 1.</w:t>
       </w:r>
     </w:p>
     <w:p>
@@ -4422,13 +4533,68 @@
         <w:t>,</w:t>
       </w:r>
       <w:r>
-        <w:t xml:space="preserve"> el usuario deberá elegir una*.</w:t>
+        <w:t xml:space="preserve"> el usuario deberá elegir </w:t>
+      </w:r>
+      <w:r>
+        <w:t>una (</w:t>
+      </w:r>
+      <w:r>
+        <w:t>*</w:t>
+      </w:r>
+      <w:r>
+        <w:t>)</w:t>
+      </w:r>
+      <w:r>
+        <w:t>.</w:t>
       </w:r>
       <w:r>
         <w:t xml:space="preserve"> Dentro de esta funcionalidad el usuario va a tener la opción de salir y elegir otra materia o elegir otro día</w:t>
       </w:r>
       <w:r>
         <w:t xml:space="preserve">. </w:t>
+      </w:r>
+      <w:r>
+        <w:t>Estas sugerencias las hará hasta completar las horas de trabajo independiente totales que necesita en el semestre.</w:t>
+      </w:r>
+    </w:p>
+    <w:p>
+      <w:pPr>
+        <w:ind w:left="1416"/>
+      </w:pPr>
+      <w:r>
+        <w:t xml:space="preserve">Estas horas de estudio se visualizarán en el horario </w:t>
+      </w:r>
+      <w:r>
+        <w:t xml:space="preserve">con una ‘E.’ antes del nombre de la materia, para indicar que es hora de estudio. </w:t>
+      </w:r>
+      <w:r>
+        <w:t>Para esto, el bloque de materia debe tener una posición adicional donde se le diferencie de las materias fijas.</w:t>
+      </w:r>
+    </w:p>
+    <w:p>
+      <w:pPr>
+        <w:ind w:left="1416"/>
+      </w:pPr>
+    </w:p>
+    <w:p>
+      <w:pPr>
+        <w:pStyle w:val="Prrafodelista"/>
+        <w:ind w:left="1429"/>
+      </w:pPr>
+      <w:r>
+        <w:t>(</w:t>
+      </w:r>
+      <w:r>
+        <w:t>*</w:t>
+      </w:r>
+      <w:r>
+        <w:t>)</w:t>
+      </w:r>
+      <w:r>
+        <w:t xml:space="preserve"> No se podrán elegir rangos de horas, solo se podrá elegir 1 a la vez.</w:t>
+      </w:r>
+      <w:r>
+        <w:t xml:space="preserve"> </w:t>
       </w:r>
     </w:p>
     <w:sectPr>

</xml_diff>